<commit_message>
leasson 7 | Component
</commit_message>
<xml_diff>
--- a/lessons.docx
+++ b/lessons.docx
@@ -10,6 +10,7 @@
           <w:rStyle w:val="a4"/>
           <w:sz w:val="48"/>
           <w:szCs w:val="48"/>
+          <w:lang w:val="en-US"/>
         </w:rPr>
       </w:pPr>
       <w:proofErr w:type="spellStart"/>
@@ -18,6 +19,7 @@
           <w:rStyle w:val="a4"/>
           <w:sz w:val="48"/>
           <w:szCs w:val="48"/>
+          <w:lang w:val="en-US"/>
         </w:rPr>
         <w:t>Leasson</w:t>
       </w:r>
@@ -27,6 +29,7 @@
           <w:rStyle w:val="a4"/>
           <w:sz w:val="48"/>
           <w:szCs w:val="48"/>
+          <w:lang w:val="en-US"/>
         </w:rPr>
         <w:t xml:space="preserve"> 05</w:t>
       </w:r>
@@ -35,6 +38,9 @@
       <w:pPr>
         <w:ind w:firstLine="709"/>
         <w:rPr>
+          <w:rStyle w:val="a4"/>
+          <w:sz w:val="28"/>
+          <w:szCs w:val="28"/>
           <w:lang w:val="en-US"/>
         </w:rPr>
       </w:pPr>
@@ -43,60 +49,16 @@
           <w:rStyle w:val="a4"/>
           <w:sz w:val="28"/>
           <w:szCs w:val="28"/>
-        </w:rPr>
-        <w:t xml:space="preserve">SPA: </w:t>
-      </w:r>
-      <w:proofErr w:type="spellStart"/>
-      <w:r>
-        <w:rPr>
-          <w:rStyle w:val="a4"/>
-          <w:sz w:val="28"/>
-          <w:szCs w:val="28"/>
-        </w:rPr>
-        <w:t>single</w:t>
-      </w:r>
-      <w:proofErr w:type="spellEnd"/>
-      <w:r>
-        <w:rPr>
-          <w:rStyle w:val="a4"/>
-          <w:sz w:val="28"/>
-          <w:szCs w:val="28"/>
-        </w:rPr>
-        <w:t xml:space="preserve"> </w:t>
-      </w:r>
-      <w:proofErr w:type="spellStart"/>
-      <w:r>
-        <w:rPr>
-          <w:rStyle w:val="a4"/>
-          <w:sz w:val="28"/>
-          <w:szCs w:val="28"/>
-        </w:rPr>
-        <w:t>page</w:t>
-      </w:r>
-      <w:proofErr w:type="spellEnd"/>
-      <w:r>
-        <w:rPr>
-          <w:rStyle w:val="a4"/>
-          <w:sz w:val="28"/>
-          <w:szCs w:val="28"/>
-        </w:rPr>
-        <w:t xml:space="preserve"> </w:t>
-      </w:r>
-      <w:proofErr w:type="spellStart"/>
-      <w:r>
-        <w:rPr>
-          <w:rStyle w:val="a4"/>
-          <w:sz w:val="28"/>
-          <w:szCs w:val="28"/>
-        </w:rPr>
-        <w:t>application</w:t>
-      </w:r>
-      <w:proofErr w:type="spellEnd"/>
+          <w:lang w:val="en-US"/>
+        </w:rPr>
+        <w:t>SPA: single page application</w:t>
+      </w:r>
       <w:r>
         <w:rPr>
           <w:rStyle w:val="a4"/>
           <w:sz w:val="48"/>
           <w:szCs w:val="48"/>
+          <w:lang w:val="en-US"/>
         </w:rPr>
         <w:br/>
       </w:r>
@@ -140,6 +102,1151 @@
           </wp:inline>
         </w:drawing>
       </w:r>
+    </w:p>
+    <w:p>
+      <w:pPr>
+        <w:ind w:firstLine="709"/>
+        <w:jc w:val="center"/>
+        <w:rPr>
+          <w:rStyle w:val="a4"/>
+          <w:sz w:val="48"/>
+          <w:szCs w:val="48"/>
+          <w:lang w:val="en-US"/>
+        </w:rPr>
+      </w:pPr>
+    </w:p>
+    <w:p>
+      <w:pPr>
+        <w:ind w:firstLine="709"/>
+        <w:jc w:val="center"/>
+        <w:rPr>
+          <w:rStyle w:val="a4"/>
+          <w:sz w:val="48"/>
+          <w:szCs w:val="48"/>
+          <w:lang w:val="en-US"/>
+        </w:rPr>
+      </w:pPr>
+    </w:p>
+    <w:p>
+      <w:pPr>
+        <w:ind w:firstLine="709"/>
+        <w:jc w:val="center"/>
+        <w:rPr>
+          <w:rStyle w:val="a4"/>
+          <w:sz w:val="48"/>
+          <w:szCs w:val="48"/>
+          <w:lang w:val="en-US"/>
+        </w:rPr>
+      </w:pPr>
+    </w:p>
+    <w:p>
+      <w:pPr>
+        <w:ind w:firstLine="709"/>
+        <w:jc w:val="center"/>
+        <w:rPr>
+          <w:rStyle w:val="a4"/>
+          <w:sz w:val="48"/>
+          <w:szCs w:val="48"/>
+          <w:lang w:val="en-US"/>
+        </w:rPr>
+      </w:pPr>
+    </w:p>
+    <w:p>
+      <w:pPr>
+        <w:ind w:firstLine="709"/>
+        <w:jc w:val="center"/>
+        <w:rPr>
+          <w:rStyle w:val="a4"/>
+          <w:sz w:val="48"/>
+          <w:szCs w:val="48"/>
+          <w:lang w:val="en-US"/>
+        </w:rPr>
+      </w:pPr>
+      <w:proofErr w:type="spellStart"/>
+      <w:r>
+        <w:rPr>
+          <w:rStyle w:val="a4"/>
+          <w:sz w:val="48"/>
+          <w:szCs w:val="48"/>
+          <w:lang w:val="en-US"/>
+        </w:rPr>
+        <w:lastRenderedPageBreak/>
+        <w:t>Leasson</w:t>
+      </w:r>
+      <w:proofErr w:type="spellEnd"/>
+      <w:r>
+        <w:rPr>
+          <w:rStyle w:val="a4"/>
+          <w:sz w:val="48"/>
+          <w:szCs w:val="48"/>
+          <w:lang w:val="en-US"/>
+        </w:rPr>
+        <w:t xml:space="preserve"> 0</w:t>
+      </w:r>
+      <w:r>
+        <w:rPr>
+          <w:rStyle w:val="a4"/>
+          <w:sz w:val="48"/>
+          <w:szCs w:val="48"/>
+          <w:lang w:val="en-US"/>
+        </w:rPr>
+        <w:t>7</w:t>
+      </w:r>
+    </w:p>
+    <w:p>
+      <w:pPr>
+        <w:ind w:firstLine="709"/>
+        <w:rPr>
+          <w:rStyle w:val="a4"/>
+          <w:sz w:val="28"/>
+          <w:szCs w:val="28"/>
+          <w:lang w:val="en-US"/>
+        </w:rPr>
+      </w:pPr>
+      <w:r>
+        <w:rPr>
+          <w:rStyle w:val="a4"/>
+          <w:sz w:val="28"/>
+          <w:szCs w:val="28"/>
+          <w:lang w:val="en-US"/>
+        </w:rPr>
+        <w:t>Component</w:t>
+      </w:r>
+    </w:p>
+    <w:p>
+      <w:pPr>
+        <w:ind w:firstLine="709"/>
+        <w:rPr>
+          <w:rStyle w:val="a4"/>
+          <w:sz w:val="28"/>
+          <w:szCs w:val="28"/>
+          <w:lang w:val="en-US"/>
+        </w:rPr>
+      </w:pPr>
+      <w:r>
+        <w:rPr>
+          <w:rStyle w:val="a4"/>
+          <w:sz w:val="28"/>
+          <w:szCs w:val="28"/>
+          <w:lang w:val="en-US"/>
+        </w:rPr>
+        <w:t>Component is function</w:t>
+      </w:r>
+      <w:r>
+        <w:rPr>
+          <w:rStyle w:val="a4"/>
+          <w:sz w:val="28"/>
+          <w:szCs w:val="28"/>
+          <w:lang w:val="en-US"/>
+        </w:rPr>
+        <w:t>/class</w:t>
+      </w:r>
+      <w:r>
+        <w:rPr>
+          <w:rStyle w:val="a4"/>
+          <w:sz w:val="28"/>
+          <w:szCs w:val="28"/>
+          <w:lang w:val="en-US"/>
+        </w:rPr>
+        <w:t xml:space="preserve">, that return </w:t>
+      </w:r>
+      <w:r>
+        <w:rPr>
+          <w:rStyle w:val="a4"/>
+          <w:sz w:val="28"/>
+          <w:szCs w:val="28"/>
+          <w:lang w:val="en-US"/>
+        </w:rPr>
+        <w:t>web eleme</w:t>
+      </w:r>
+      <w:r>
+        <w:rPr>
+          <w:rStyle w:val="a4"/>
+          <w:sz w:val="28"/>
+          <w:szCs w:val="28"/>
+          <w:lang w:val="en-US"/>
+        </w:rPr>
+        <w:t>nt (</w:t>
+      </w:r>
+      <w:r>
+        <w:rPr>
+          <w:rStyle w:val="a4"/>
+          <w:sz w:val="28"/>
+          <w:szCs w:val="28"/>
+          <w:lang w:val="en-US"/>
+        </w:rPr>
+        <w:t>markup JSX</w:t>
+      </w:r>
+      <w:r>
+        <w:rPr>
+          <w:rStyle w:val="a4"/>
+          <w:sz w:val="28"/>
+          <w:szCs w:val="28"/>
+          <w:lang w:val="en-US"/>
+        </w:rPr>
+        <w:t>)</w:t>
+      </w:r>
+      <w:r>
+        <w:rPr>
+          <w:rStyle w:val="a4"/>
+          <w:sz w:val="28"/>
+          <w:szCs w:val="28"/>
+          <w:lang w:val="en-US"/>
+        </w:rPr>
+        <w:t>.</w:t>
+      </w:r>
+    </w:p>
+    <w:p>
+      <w:pPr>
+        <w:rPr>
+          <w:rStyle w:val="a4"/>
+          <w:sz w:val="28"/>
+          <w:szCs w:val="28"/>
+          <w:lang w:val="en-US"/>
+        </w:rPr>
+      </w:pPr>
+    </w:p>
+    <w:p>
+      <w:pPr>
+        <w:ind w:firstLine="709"/>
+        <w:rPr>
+          <w:rStyle w:val="a4"/>
+          <w:sz w:val="28"/>
+          <w:szCs w:val="28"/>
+          <w:lang w:val="en-US"/>
+        </w:rPr>
+      </w:pPr>
+      <w:r>
+        <w:rPr>
+          <w:rStyle w:val="a4"/>
+          <w:sz w:val="28"/>
+          <w:szCs w:val="28"/>
+          <w:lang w:val="en-US"/>
+        </w:rPr>
+        <w:t>Functional examples</w:t>
+      </w:r>
+      <w:r>
+        <w:rPr>
+          <w:rStyle w:val="a4"/>
+          <w:sz w:val="28"/>
+          <w:szCs w:val="28"/>
+          <w:lang w:val="en-US"/>
+        </w:rPr>
+        <w:t>:</w:t>
+      </w:r>
+    </w:p>
+    <w:p>
+      <w:pPr>
+        <w:shd w:val="clear" w:color="auto" w:fill="292A30"/>
+        <w:tabs>
+          <w:tab w:val="left" w:pos="916"/>
+          <w:tab w:val="left" w:pos="1832"/>
+          <w:tab w:val="left" w:pos="2748"/>
+          <w:tab w:val="left" w:pos="3664"/>
+          <w:tab w:val="left" w:pos="4580"/>
+          <w:tab w:val="left" w:pos="5496"/>
+          <w:tab w:val="left" w:pos="6412"/>
+          <w:tab w:val="left" w:pos="7328"/>
+          <w:tab w:val="left" w:pos="8244"/>
+          <w:tab w:val="left" w:pos="9160"/>
+          <w:tab w:val="left" w:pos="10076"/>
+          <w:tab w:val="left" w:pos="10992"/>
+          <w:tab w:val="left" w:pos="11908"/>
+          <w:tab w:val="left" w:pos="12824"/>
+          <w:tab w:val="left" w:pos="13740"/>
+          <w:tab w:val="left" w:pos="14656"/>
+        </w:tabs>
+        <w:spacing w:after="0" w:line="240" w:lineRule="auto"/>
+        <w:rPr>
+          <w:rFonts w:ascii="Consolas" w:eastAsia="Times New Roman" w:hAnsi="Consolas" w:cs="Courier New"/>
+          <w:color w:val="DFDFE0"/>
+          <w:sz w:val="20"/>
+          <w:szCs w:val="20"/>
+          <w:lang w:val="en-US" w:eastAsia="ru-RU"/>
+        </w:rPr>
+      </w:pPr>
+      <w:r>
+        <w:rPr>
+          <w:rFonts w:ascii="Consolas" w:eastAsia="Times New Roman" w:hAnsi="Consolas" w:cs="Courier New"/>
+          <w:b/>
+          <w:bCs/>
+          <w:color w:val="F97BB0"/>
+          <w:sz w:val="20"/>
+          <w:szCs w:val="20"/>
+          <w:lang w:val="en-US" w:eastAsia="ru-RU"/>
+        </w:rPr>
+        <w:t xml:space="preserve">function </w:t>
+      </w:r>
+      <w:proofErr w:type="gramStart"/>
+      <w:r>
+        <w:rPr>
+          <w:rFonts w:ascii="Consolas" w:eastAsia="Times New Roman" w:hAnsi="Consolas" w:cs="Courier New"/>
+          <w:color w:val="75C2B3"/>
+          <w:sz w:val="20"/>
+          <w:szCs w:val="20"/>
+          <w:lang w:val="en-US" w:eastAsia="ru-RU"/>
+        </w:rPr>
+        <w:t>App</w:t>
+      </w:r>
+      <w:r>
+        <w:rPr>
+          <w:rFonts w:ascii="Consolas" w:eastAsia="Times New Roman" w:hAnsi="Consolas" w:cs="Courier New"/>
+          <w:color w:val="DFDFE0"/>
+          <w:sz w:val="20"/>
+          <w:szCs w:val="20"/>
+          <w:lang w:val="en-US" w:eastAsia="ru-RU"/>
+        </w:rPr>
+        <w:t>(</w:t>
+      </w:r>
+      <w:proofErr w:type="gramEnd"/>
+      <w:r>
+        <w:rPr>
+          <w:rFonts w:ascii="Consolas" w:eastAsia="Times New Roman" w:hAnsi="Consolas" w:cs="Courier New"/>
+          <w:color w:val="DFDFE0"/>
+          <w:sz w:val="20"/>
+          <w:szCs w:val="20"/>
+          <w:lang w:val="en-US" w:eastAsia="ru-RU"/>
+        </w:rPr>
+        <w:t>) {</w:t>
+      </w:r>
+      <w:r>
+        <w:rPr>
+          <w:rFonts w:ascii="Consolas" w:eastAsia="Times New Roman" w:hAnsi="Consolas" w:cs="Courier New"/>
+          <w:color w:val="DFDFE0"/>
+          <w:sz w:val="20"/>
+          <w:szCs w:val="20"/>
+          <w:lang w:val="en-US" w:eastAsia="ru-RU"/>
+        </w:rPr>
+        <w:br/>
+        <w:t xml:space="preserve">    </w:t>
+      </w:r>
+      <w:r>
+        <w:rPr>
+          <w:rFonts w:ascii="Consolas" w:eastAsia="Times New Roman" w:hAnsi="Consolas" w:cs="Courier New"/>
+          <w:b/>
+          <w:bCs/>
+          <w:color w:val="F97BB0"/>
+          <w:sz w:val="20"/>
+          <w:szCs w:val="20"/>
+          <w:lang w:val="en-US" w:eastAsia="ru-RU"/>
+        </w:rPr>
+        <w:t xml:space="preserve">return </w:t>
+      </w:r>
+      <w:r>
+        <w:rPr>
+          <w:rFonts w:ascii="Consolas" w:eastAsia="Times New Roman" w:hAnsi="Consolas" w:cs="Courier New"/>
+          <w:color w:val="DFDFE0"/>
+          <w:sz w:val="20"/>
+          <w:szCs w:val="20"/>
+          <w:lang w:val="en-US" w:eastAsia="ru-RU"/>
+        </w:rPr>
+        <w:t>(</w:t>
+      </w:r>
+      <w:r>
+        <w:rPr>
+          <w:rFonts w:ascii="Consolas" w:eastAsia="Times New Roman" w:hAnsi="Consolas" w:cs="Courier New"/>
+          <w:color w:val="DFDFE0"/>
+          <w:sz w:val="20"/>
+          <w:szCs w:val="20"/>
+          <w:lang w:val="en-US" w:eastAsia="ru-RU"/>
+        </w:rPr>
+        <w:br/>
+        <w:t xml:space="preserve">        &lt;</w:t>
+      </w:r>
+      <w:r>
+        <w:rPr>
+          <w:rFonts w:ascii="Consolas" w:eastAsia="Times New Roman" w:hAnsi="Consolas" w:cs="Courier New"/>
+          <w:b/>
+          <w:bCs/>
+          <w:color w:val="F97BB0"/>
+          <w:sz w:val="20"/>
+          <w:szCs w:val="20"/>
+          <w:lang w:val="en-US" w:eastAsia="ru-RU"/>
+        </w:rPr>
+        <w:t xml:space="preserve">div </w:t>
+      </w:r>
+      <w:proofErr w:type="spellStart"/>
+      <w:r>
+        <w:rPr>
+          <w:rFonts w:ascii="Consolas" w:eastAsia="Times New Roman" w:hAnsi="Consolas" w:cs="Courier New"/>
+          <w:color w:val="FFBF67"/>
+          <w:sz w:val="20"/>
+          <w:szCs w:val="20"/>
+          <w:lang w:val="en-US" w:eastAsia="ru-RU"/>
+        </w:rPr>
+        <w:t>className</w:t>
+      </w:r>
+      <w:proofErr w:type="spellEnd"/>
+      <w:r>
+        <w:rPr>
+          <w:rFonts w:ascii="Consolas" w:eastAsia="Times New Roman" w:hAnsi="Consolas" w:cs="Courier New"/>
+          <w:color w:val="FF806C"/>
+          <w:sz w:val="20"/>
+          <w:szCs w:val="20"/>
+          <w:lang w:val="en-US" w:eastAsia="ru-RU"/>
+        </w:rPr>
+        <w:t>="App"</w:t>
+      </w:r>
+      <w:r>
+        <w:rPr>
+          <w:rFonts w:ascii="Consolas" w:eastAsia="Times New Roman" w:hAnsi="Consolas" w:cs="Courier New"/>
+          <w:color w:val="DFDFE0"/>
+          <w:sz w:val="20"/>
+          <w:szCs w:val="20"/>
+          <w:lang w:val="en-US" w:eastAsia="ru-RU"/>
+        </w:rPr>
+        <w:t>&gt;</w:t>
+      </w:r>
+      <w:r>
+        <w:rPr>
+          <w:rFonts w:ascii="Consolas" w:eastAsia="Times New Roman" w:hAnsi="Consolas" w:cs="Courier New"/>
+          <w:color w:val="DFDFE0"/>
+          <w:sz w:val="20"/>
+          <w:szCs w:val="20"/>
+          <w:lang w:val="en-US" w:eastAsia="ru-RU"/>
+        </w:rPr>
+        <w:br/>
+        <w:t xml:space="preserve">            Start</w:t>
+      </w:r>
+      <w:r>
+        <w:rPr>
+          <w:rFonts w:ascii="Consolas" w:eastAsia="Times New Roman" w:hAnsi="Consolas" w:cs="Courier New"/>
+          <w:color w:val="DFDFE0"/>
+          <w:sz w:val="20"/>
+          <w:szCs w:val="20"/>
+          <w:lang w:val="en-US" w:eastAsia="ru-RU"/>
+        </w:rPr>
+        <w:br/>
+        <w:t xml:space="preserve">        &lt;/</w:t>
+      </w:r>
+      <w:r>
+        <w:rPr>
+          <w:rFonts w:ascii="Consolas" w:eastAsia="Times New Roman" w:hAnsi="Consolas" w:cs="Courier New"/>
+          <w:b/>
+          <w:bCs/>
+          <w:color w:val="F97BB0"/>
+          <w:sz w:val="20"/>
+          <w:szCs w:val="20"/>
+          <w:lang w:val="en-US" w:eastAsia="ru-RU"/>
+        </w:rPr>
+        <w:t>div</w:t>
+      </w:r>
+      <w:r>
+        <w:rPr>
+          <w:rFonts w:ascii="Consolas" w:eastAsia="Times New Roman" w:hAnsi="Consolas" w:cs="Courier New"/>
+          <w:color w:val="DFDFE0"/>
+          <w:sz w:val="20"/>
+          <w:szCs w:val="20"/>
+          <w:lang w:val="en-US" w:eastAsia="ru-RU"/>
+        </w:rPr>
+        <w:t>&gt;</w:t>
+      </w:r>
+      <w:r>
+        <w:rPr>
+          <w:rFonts w:ascii="Consolas" w:eastAsia="Times New Roman" w:hAnsi="Consolas" w:cs="Courier New"/>
+          <w:color w:val="DFDFE0"/>
+          <w:sz w:val="20"/>
+          <w:szCs w:val="20"/>
+          <w:lang w:val="en-US" w:eastAsia="ru-RU"/>
+        </w:rPr>
+        <w:br/>
+        <w:t xml:space="preserve">    );</w:t>
+      </w:r>
+      <w:r>
+        <w:rPr>
+          <w:rFonts w:ascii="Consolas" w:eastAsia="Times New Roman" w:hAnsi="Consolas" w:cs="Courier New"/>
+          <w:color w:val="DFDFE0"/>
+          <w:sz w:val="20"/>
+          <w:szCs w:val="20"/>
+          <w:lang w:val="en-US" w:eastAsia="ru-RU"/>
+        </w:rPr>
+        <w:br/>
+        <w:t>}</w:t>
+      </w:r>
+    </w:p>
+    <w:p>
+      <w:pPr>
+        <w:pStyle w:val="HTML"/>
+        <w:shd w:val="clear" w:color="auto" w:fill="292A30"/>
+        <w:rPr>
+          <w:rFonts w:ascii="Consolas" w:hAnsi="Consolas"/>
+          <w:color w:val="DFDFE0"/>
+          <w:lang w:val="en-US"/>
+        </w:rPr>
+      </w:pPr>
+      <w:r>
+        <w:rPr>
+          <w:rFonts w:ascii="Consolas" w:hAnsi="Consolas"/>
+          <w:b/>
+          <w:bCs/>
+          <w:color w:val="F97BB0"/>
+          <w:lang w:val="en-US"/>
+        </w:rPr>
+        <w:t xml:space="preserve">let </w:t>
+      </w:r>
+      <w:r>
+        <w:rPr>
+          <w:rFonts w:ascii="Consolas" w:hAnsi="Consolas"/>
+          <w:color w:val="75C2B3"/>
+          <w:lang w:val="en-US"/>
+        </w:rPr>
+        <w:t xml:space="preserve">App </w:t>
+      </w:r>
+      <w:r>
+        <w:rPr>
+          <w:rFonts w:ascii="Consolas" w:hAnsi="Consolas"/>
+          <w:color w:val="DFDFE0"/>
+          <w:lang w:val="en-US"/>
+        </w:rPr>
+        <w:t xml:space="preserve">= </w:t>
+      </w:r>
+      <w:proofErr w:type="gramStart"/>
+      <w:r>
+        <w:rPr>
+          <w:rFonts w:ascii="Consolas" w:hAnsi="Consolas"/>
+          <w:b/>
+          <w:bCs/>
+          <w:color w:val="F97BB0"/>
+          <w:lang w:val="en-US"/>
+        </w:rPr>
+        <w:t>function</w:t>
+      </w:r>
+      <w:r>
+        <w:rPr>
+          <w:rFonts w:ascii="Consolas" w:hAnsi="Consolas"/>
+          <w:color w:val="DFDFE0"/>
+          <w:lang w:val="en-US"/>
+        </w:rPr>
+        <w:t>(</w:t>
+      </w:r>
+      <w:proofErr w:type="gramEnd"/>
+      <w:r>
+        <w:rPr>
+          <w:rFonts w:ascii="Consolas" w:hAnsi="Consolas"/>
+          <w:color w:val="DFDFE0"/>
+          <w:lang w:val="en-US"/>
+        </w:rPr>
+        <w:t>) {</w:t>
+      </w:r>
+      <w:r>
+        <w:rPr>
+          <w:rFonts w:ascii="Consolas" w:hAnsi="Consolas"/>
+          <w:color w:val="DFDFE0"/>
+          <w:lang w:val="en-US"/>
+        </w:rPr>
+        <w:br/>
+        <w:t xml:space="preserve">    </w:t>
+      </w:r>
+      <w:r>
+        <w:rPr>
+          <w:rFonts w:ascii="Consolas" w:hAnsi="Consolas"/>
+          <w:b/>
+          <w:bCs/>
+          <w:color w:val="F97BB0"/>
+          <w:lang w:val="en-US"/>
+        </w:rPr>
+        <w:t xml:space="preserve">return </w:t>
+      </w:r>
+      <w:r>
+        <w:rPr>
+          <w:rFonts w:ascii="Consolas" w:hAnsi="Consolas"/>
+          <w:color w:val="DFDFE0"/>
+          <w:lang w:val="en-US"/>
+        </w:rPr>
+        <w:t>(</w:t>
+      </w:r>
+      <w:r>
+        <w:rPr>
+          <w:rFonts w:ascii="Consolas" w:hAnsi="Consolas"/>
+          <w:color w:val="DFDFE0"/>
+          <w:lang w:val="en-US"/>
+        </w:rPr>
+        <w:br/>
+        <w:t xml:space="preserve">        &lt;</w:t>
+      </w:r>
+      <w:r>
+        <w:rPr>
+          <w:rFonts w:ascii="Consolas" w:hAnsi="Consolas"/>
+          <w:b/>
+          <w:bCs/>
+          <w:color w:val="F97BB0"/>
+          <w:lang w:val="en-US"/>
+        </w:rPr>
+        <w:t xml:space="preserve">div </w:t>
+      </w:r>
+      <w:proofErr w:type="spellStart"/>
+      <w:r>
+        <w:rPr>
+          <w:rFonts w:ascii="Consolas" w:hAnsi="Consolas"/>
+          <w:color w:val="FFBF67"/>
+          <w:lang w:val="en-US"/>
+        </w:rPr>
+        <w:t>className</w:t>
+      </w:r>
+      <w:proofErr w:type="spellEnd"/>
+      <w:r>
+        <w:rPr>
+          <w:rFonts w:ascii="Consolas" w:hAnsi="Consolas"/>
+          <w:color w:val="FF806C"/>
+          <w:lang w:val="en-US"/>
+        </w:rPr>
+        <w:t>="App"</w:t>
+      </w:r>
+      <w:r>
+        <w:rPr>
+          <w:rFonts w:ascii="Consolas" w:hAnsi="Consolas"/>
+          <w:color w:val="DFDFE0"/>
+          <w:lang w:val="en-US"/>
+        </w:rPr>
+        <w:t>&gt;</w:t>
+      </w:r>
+      <w:r>
+        <w:rPr>
+          <w:rFonts w:ascii="Consolas" w:hAnsi="Consolas"/>
+          <w:color w:val="DFDFE0"/>
+          <w:lang w:val="en-US"/>
+        </w:rPr>
+        <w:br/>
+        <w:t xml:space="preserve">            Start</w:t>
+      </w:r>
+      <w:r>
+        <w:rPr>
+          <w:rFonts w:ascii="Consolas" w:hAnsi="Consolas"/>
+          <w:color w:val="DFDFE0"/>
+          <w:lang w:val="en-US"/>
+        </w:rPr>
+        <w:br/>
+        <w:t xml:space="preserve">        &lt;/</w:t>
+      </w:r>
+      <w:r>
+        <w:rPr>
+          <w:rFonts w:ascii="Consolas" w:hAnsi="Consolas"/>
+          <w:b/>
+          <w:bCs/>
+          <w:color w:val="F97BB0"/>
+          <w:lang w:val="en-US"/>
+        </w:rPr>
+        <w:t>div</w:t>
+      </w:r>
+      <w:r>
+        <w:rPr>
+          <w:rFonts w:ascii="Consolas" w:hAnsi="Consolas"/>
+          <w:color w:val="DFDFE0"/>
+          <w:lang w:val="en-US"/>
+        </w:rPr>
+        <w:t>&gt;</w:t>
+      </w:r>
+      <w:r>
+        <w:rPr>
+          <w:rFonts w:ascii="Consolas" w:hAnsi="Consolas"/>
+          <w:color w:val="DFDFE0"/>
+          <w:lang w:val="en-US"/>
+        </w:rPr>
+        <w:br/>
+        <w:t xml:space="preserve">    );</w:t>
+      </w:r>
+      <w:r>
+        <w:rPr>
+          <w:rFonts w:ascii="Consolas" w:hAnsi="Consolas"/>
+          <w:color w:val="DFDFE0"/>
+          <w:lang w:val="en-US"/>
+        </w:rPr>
+        <w:br/>
+        <w:t>}</w:t>
+      </w:r>
+    </w:p>
+    <w:p>
+      <w:pPr>
+        <w:pStyle w:val="HTML"/>
+        <w:shd w:val="clear" w:color="auto" w:fill="292A30"/>
+        <w:rPr>
+          <w:rFonts w:ascii="Consolas" w:hAnsi="Consolas"/>
+          <w:color w:val="DFDFE0"/>
+          <w:lang w:val="en-US"/>
+        </w:rPr>
+      </w:pPr>
+      <w:r>
+        <w:rPr>
+          <w:rFonts w:ascii="Consolas" w:hAnsi="Consolas"/>
+          <w:b/>
+          <w:bCs/>
+          <w:color w:val="F97BB0"/>
+          <w:lang w:val="en-US"/>
+        </w:rPr>
+        <w:t xml:space="preserve">let </w:t>
+      </w:r>
+      <w:r>
+        <w:rPr>
+          <w:rFonts w:ascii="Consolas" w:hAnsi="Consolas"/>
+          <w:color w:val="75C2B3"/>
+          <w:lang w:val="en-US"/>
+        </w:rPr>
+        <w:t xml:space="preserve">App </w:t>
+      </w:r>
+      <w:r>
+        <w:rPr>
+          <w:rFonts w:ascii="Consolas" w:hAnsi="Consolas"/>
+          <w:color w:val="DFDFE0"/>
+          <w:lang w:val="en-US"/>
+        </w:rPr>
+        <w:t>= ()</w:t>
+      </w:r>
+      <w:r>
+        <w:rPr>
+          <w:rFonts w:ascii="Consolas" w:hAnsi="Consolas"/>
+          <w:color w:val="DFDFE0"/>
+          <w:lang w:val="en-US"/>
+        </w:rPr>
+        <w:t xml:space="preserve"> </w:t>
+      </w:r>
+      <w:r>
+        <w:rPr>
+          <w:rFonts w:ascii="Consolas" w:hAnsi="Consolas"/>
+          <w:color w:val="DFDFE0"/>
+          <w:lang w:val="en-US"/>
+        </w:rPr>
+        <w:t>=&gt; {</w:t>
+      </w:r>
+      <w:r>
+        <w:rPr>
+          <w:rFonts w:ascii="Consolas" w:hAnsi="Consolas"/>
+          <w:color w:val="DFDFE0"/>
+          <w:lang w:val="en-US"/>
+        </w:rPr>
+        <w:br/>
+        <w:t xml:space="preserve">    </w:t>
+      </w:r>
+      <w:r>
+        <w:rPr>
+          <w:rFonts w:ascii="Consolas" w:hAnsi="Consolas"/>
+          <w:b/>
+          <w:bCs/>
+          <w:color w:val="F97BB0"/>
+          <w:lang w:val="en-US"/>
+        </w:rPr>
+        <w:t xml:space="preserve">return </w:t>
+      </w:r>
+      <w:r>
+        <w:rPr>
+          <w:rFonts w:ascii="Consolas" w:hAnsi="Consolas"/>
+          <w:color w:val="DFDFE0"/>
+          <w:lang w:val="en-US"/>
+        </w:rPr>
+        <w:t>(</w:t>
+      </w:r>
+      <w:r>
+        <w:rPr>
+          <w:rFonts w:ascii="Consolas" w:hAnsi="Consolas"/>
+          <w:color w:val="DFDFE0"/>
+          <w:lang w:val="en-US"/>
+        </w:rPr>
+        <w:br/>
+        <w:t xml:space="preserve">        &lt;</w:t>
+      </w:r>
+      <w:r>
+        <w:rPr>
+          <w:rFonts w:ascii="Consolas" w:hAnsi="Consolas"/>
+          <w:b/>
+          <w:bCs/>
+          <w:color w:val="F97BB0"/>
+          <w:lang w:val="en-US"/>
+        </w:rPr>
+        <w:t xml:space="preserve">div </w:t>
+      </w:r>
+      <w:proofErr w:type="spellStart"/>
+      <w:r>
+        <w:rPr>
+          <w:rFonts w:ascii="Consolas" w:hAnsi="Consolas"/>
+          <w:color w:val="FFBF67"/>
+          <w:lang w:val="en-US"/>
+        </w:rPr>
+        <w:t>className</w:t>
+      </w:r>
+      <w:proofErr w:type="spellEnd"/>
+      <w:r>
+        <w:rPr>
+          <w:rFonts w:ascii="Consolas" w:hAnsi="Consolas"/>
+          <w:color w:val="FF806C"/>
+          <w:lang w:val="en-US"/>
+        </w:rPr>
+        <w:t>="App"</w:t>
+      </w:r>
+      <w:r>
+        <w:rPr>
+          <w:rFonts w:ascii="Consolas" w:hAnsi="Consolas"/>
+          <w:color w:val="DFDFE0"/>
+          <w:lang w:val="en-US"/>
+        </w:rPr>
+        <w:t>&gt;</w:t>
+      </w:r>
+      <w:r>
+        <w:rPr>
+          <w:rFonts w:ascii="Consolas" w:hAnsi="Consolas"/>
+          <w:color w:val="DFDFE0"/>
+          <w:lang w:val="en-US"/>
+        </w:rPr>
+        <w:br/>
+        <w:t xml:space="preserve">            Start</w:t>
+      </w:r>
+      <w:r>
+        <w:rPr>
+          <w:rFonts w:ascii="Consolas" w:hAnsi="Consolas"/>
+          <w:color w:val="DFDFE0"/>
+          <w:lang w:val="en-US"/>
+        </w:rPr>
+        <w:br/>
+        <w:t xml:space="preserve">        &lt;/</w:t>
+      </w:r>
+      <w:r>
+        <w:rPr>
+          <w:rFonts w:ascii="Consolas" w:hAnsi="Consolas"/>
+          <w:b/>
+          <w:bCs/>
+          <w:color w:val="F97BB0"/>
+          <w:lang w:val="en-US"/>
+        </w:rPr>
+        <w:t>div</w:t>
+      </w:r>
+      <w:r>
+        <w:rPr>
+          <w:rFonts w:ascii="Consolas" w:hAnsi="Consolas"/>
+          <w:color w:val="DFDFE0"/>
+          <w:lang w:val="en-US"/>
+        </w:rPr>
+        <w:t>&gt;</w:t>
+      </w:r>
+      <w:r>
+        <w:rPr>
+          <w:rFonts w:ascii="Consolas" w:hAnsi="Consolas"/>
+          <w:color w:val="DFDFE0"/>
+          <w:lang w:val="en-US"/>
+        </w:rPr>
+        <w:br/>
+        <w:t xml:space="preserve">    );</w:t>
+      </w:r>
+      <w:r>
+        <w:rPr>
+          <w:rFonts w:ascii="Consolas" w:hAnsi="Consolas"/>
+          <w:color w:val="DFDFE0"/>
+          <w:lang w:val="en-US"/>
+        </w:rPr>
+        <w:br/>
+        <w:t>}</w:t>
+      </w:r>
+    </w:p>
+    <w:p>
+      <w:pPr>
+        <w:ind w:firstLine="709"/>
+        <w:rPr>
+          <w:rStyle w:val="a4"/>
+          <w:sz w:val="28"/>
+          <w:szCs w:val="28"/>
+          <w:lang w:val="en-US"/>
+        </w:rPr>
+      </w:pPr>
+      <w:r>
+        <w:rPr>
+          <w:rStyle w:val="a4"/>
+          <w:sz w:val="28"/>
+          <w:szCs w:val="28"/>
+          <w:lang w:val="en-US"/>
+        </w:rPr>
+        <w:t>Classes example</w:t>
+      </w:r>
+      <w:r>
+        <w:rPr>
+          <w:rStyle w:val="a4"/>
+          <w:sz w:val="28"/>
+          <w:szCs w:val="28"/>
+          <w:lang w:val="en-US"/>
+        </w:rPr>
+        <w:t>:</w:t>
+      </w:r>
+    </w:p>
+    <w:p>
+      <w:pPr>
+        <w:pStyle w:val="HTML"/>
+        <w:shd w:val="clear" w:color="auto" w:fill="292A30"/>
+        <w:rPr>
+          <w:rFonts w:ascii="Consolas" w:hAnsi="Consolas"/>
+          <w:color w:val="DFDFE0"/>
+          <w:lang w:val="en-US"/>
+        </w:rPr>
+      </w:pPr>
+      <w:r>
+        <w:rPr>
+          <w:rFonts w:ascii="Consolas" w:hAnsi="Consolas"/>
+          <w:b/>
+          <w:bCs/>
+          <w:color w:val="F97BB0"/>
+          <w:lang w:val="en-US"/>
+        </w:rPr>
+        <w:t xml:space="preserve">class </w:t>
+      </w:r>
+      <w:r>
+        <w:rPr>
+          <w:rFonts w:ascii="Consolas" w:hAnsi="Consolas"/>
+          <w:color w:val="82E6FF"/>
+          <w:lang w:val="en-US"/>
+        </w:rPr>
+        <w:t xml:space="preserve">App </w:t>
+      </w:r>
+      <w:r>
+        <w:rPr>
+          <w:rFonts w:ascii="Consolas" w:hAnsi="Consolas"/>
+          <w:b/>
+          <w:bCs/>
+          <w:color w:val="F97BB0"/>
+          <w:lang w:val="en-US"/>
+        </w:rPr>
+        <w:t xml:space="preserve">extends </w:t>
+      </w:r>
+      <w:proofErr w:type="spellStart"/>
+      <w:r>
+        <w:rPr>
+          <w:rFonts w:ascii="Consolas" w:hAnsi="Consolas"/>
+          <w:color w:val="B37EEE"/>
+          <w:lang w:val="en-US"/>
+        </w:rPr>
+        <w:t>React</w:t>
+      </w:r>
+      <w:r>
+        <w:rPr>
+          <w:rFonts w:ascii="Consolas" w:hAnsi="Consolas"/>
+          <w:color w:val="DFDFE0"/>
+          <w:lang w:val="en-US"/>
+        </w:rPr>
+        <w:t>.</w:t>
+      </w:r>
+      <w:r>
+        <w:rPr>
+          <w:rFonts w:ascii="Consolas" w:hAnsi="Consolas"/>
+          <w:color w:val="82E6FF"/>
+          <w:lang w:val="en-US"/>
+        </w:rPr>
+        <w:t>Component</w:t>
+      </w:r>
+      <w:proofErr w:type="spellEnd"/>
+      <w:r>
+        <w:rPr>
+          <w:rFonts w:ascii="Consolas" w:hAnsi="Consolas"/>
+          <w:color w:val="82E6FF"/>
+          <w:lang w:val="en-US"/>
+        </w:rPr>
+        <w:t xml:space="preserve"> </w:t>
+      </w:r>
+      <w:r>
+        <w:rPr>
+          <w:rFonts w:ascii="Consolas" w:hAnsi="Consolas"/>
+          <w:color w:val="DFDFE0"/>
+          <w:lang w:val="en-US"/>
+        </w:rPr>
+        <w:t>{</w:t>
+      </w:r>
+      <w:r>
+        <w:rPr>
+          <w:rFonts w:ascii="Consolas" w:hAnsi="Consolas"/>
+          <w:color w:val="DFDFE0"/>
+          <w:lang w:val="en-US"/>
+        </w:rPr>
+        <w:br/>
+        <w:t xml:space="preserve">    </w:t>
+      </w:r>
+      <w:proofErr w:type="gramStart"/>
+      <w:r>
+        <w:rPr>
+          <w:rFonts w:ascii="Consolas" w:hAnsi="Consolas"/>
+          <w:color w:val="75C2B3"/>
+          <w:lang w:val="en-US"/>
+        </w:rPr>
+        <w:t>render</w:t>
+      </w:r>
+      <w:r>
+        <w:rPr>
+          <w:rFonts w:ascii="Consolas" w:hAnsi="Consolas"/>
+          <w:color w:val="DFDFE0"/>
+          <w:lang w:val="en-US"/>
+        </w:rPr>
+        <w:t>(</w:t>
+      </w:r>
+      <w:proofErr w:type="gramEnd"/>
+      <w:r>
+        <w:rPr>
+          <w:rFonts w:ascii="Consolas" w:hAnsi="Consolas"/>
+          <w:color w:val="DFDFE0"/>
+          <w:lang w:val="en-US"/>
+        </w:rPr>
+        <w:t>) {</w:t>
+      </w:r>
+      <w:r>
+        <w:rPr>
+          <w:rFonts w:ascii="Consolas" w:hAnsi="Consolas"/>
+          <w:color w:val="DFDFE0"/>
+          <w:lang w:val="en-US"/>
+        </w:rPr>
+        <w:br/>
+        <w:t xml:space="preserve">        </w:t>
+      </w:r>
+      <w:r>
+        <w:rPr>
+          <w:rFonts w:ascii="Consolas" w:hAnsi="Consolas"/>
+          <w:b/>
+          <w:bCs/>
+          <w:color w:val="F97BB0"/>
+          <w:lang w:val="en-US"/>
+        </w:rPr>
+        <w:t xml:space="preserve">return </w:t>
+      </w:r>
+      <w:r>
+        <w:rPr>
+          <w:rFonts w:ascii="Consolas" w:hAnsi="Consolas"/>
+          <w:color w:val="DFDFE0"/>
+          <w:lang w:val="en-US"/>
+        </w:rPr>
+        <w:t>(</w:t>
+      </w:r>
+      <w:r>
+        <w:rPr>
+          <w:rFonts w:ascii="Consolas" w:hAnsi="Consolas"/>
+          <w:color w:val="DFDFE0"/>
+          <w:lang w:val="en-US"/>
+        </w:rPr>
+        <w:br/>
+        <w:t xml:space="preserve">            &lt;</w:t>
+      </w:r>
+      <w:r>
+        <w:rPr>
+          <w:rFonts w:ascii="Consolas" w:hAnsi="Consolas"/>
+          <w:b/>
+          <w:bCs/>
+          <w:color w:val="F97BB0"/>
+          <w:lang w:val="en-US"/>
+        </w:rPr>
+        <w:t xml:space="preserve">div </w:t>
+      </w:r>
+      <w:proofErr w:type="spellStart"/>
+      <w:r>
+        <w:rPr>
+          <w:rFonts w:ascii="Consolas" w:hAnsi="Consolas"/>
+          <w:color w:val="FFBF67"/>
+          <w:lang w:val="en-US"/>
+        </w:rPr>
+        <w:t>className</w:t>
+      </w:r>
+      <w:proofErr w:type="spellEnd"/>
+      <w:r>
+        <w:rPr>
+          <w:rFonts w:ascii="Consolas" w:hAnsi="Consolas"/>
+          <w:color w:val="FF806C"/>
+          <w:lang w:val="en-US"/>
+        </w:rPr>
+        <w:t>="App"</w:t>
+      </w:r>
+      <w:r>
+        <w:rPr>
+          <w:rFonts w:ascii="Consolas" w:hAnsi="Consolas"/>
+          <w:color w:val="DFDFE0"/>
+          <w:lang w:val="en-US"/>
+        </w:rPr>
+        <w:t>&gt;</w:t>
+      </w:r>
+      <w:r>
+        <w:rPr>
+          <w:rFonts w:ascii="Consolas" w:hAnsi="Consolas"/>
+          <w:color w:val="DFDFE0"/>
+          <w:lang w:val="en-US"/>
+        </w:rPr>
+        <w:br/>
+        <w:t xml:space="preserve">                Start</w:t>
+      </w:r>
+      <w:r>
+        <w:rPr>
+          <w:rFonts w:ascii="Consolas" w:hAnsi="Consolas"/>
+          <w:color w:val="DFDFE0"/>
+          <w:lang w:val="en-US"/>
+        </w:rPr>
+        <w:br/>
+        <w:t xml:space="preserve">            &lt;/</w:t>
+      </w:r>
+      <w:r>
+        <w:rPr>
+          <w:rFonts w:ascii="Consolas" w:hAnsi="Consolas"/>
+          <w:b/>
+          <w:bCs/>
+          <w:color w:val="F97BB0"/>
+          <w:lang w:val="en-US"/>
+        </w:rPr>
+        <w:t>div</w:t>
+      </w:r>
+      <w:r>
+        <w:rPr>
+          <w:rFonts w:ascii="Consolas" w:hAnsi="Consolas"/>
+          <w:color w:val="DFDFE0"/>
+          <w:lang w:val="en-US"/>
+        </w:rPr>
+        <w:t>&gt;</w:t>
+      </w:r>
+      <w:r>
+        <w:rPr>
+          <w:rFonts w:ascii="Consolas" w:hAnsi="Consolas"/>
+          <w:color w:val="DFDFE0"/>
+          <w:lang w:val="en-US"/>
+        </w:rPr>
+        <w:br/>
+        <w:t xml:space="preserve">        );</w:t>
+      </w:r>
+      <w:r>
+        <w:rPr>
+          <w:rFonts w:ascii="Consolas" w:hAnsi="Consolas"/>
+          <w:color w:val="DFDFE0"/>
+          <w:lang w:val="en-US"/>
+        </w:rPr>
+        <w:br/>
+        <w:t xml:space="preserve">    }</w:t>
+      </w:r>
+      <w:r>
+        <w:rPr>
+          <w:rFonts w:ascii="Consolas" w:hAnsi="Consolas"/>
+          <w:color w:val="DFDFE0"/>
+          <w:lang w:val="en-US"/>
+        </w:rPr>
+        <w:br/>
+        <w:t>}</w:t>
+      </w:r>
+    </w:p>
+    <w:p>
+      <w:pPr>
+        <w:ind w:firstLine="709"/>
+        <w:rPr>
+          <w:rStyle w:val="a4"/>
+          <w:sz w:val="28"/>
+          <w:szCs w:val="28"/>
+          <w:lang w:val="en-US"/>
+        </w:rPr>
+      </w:pPr>
+    </w:p>
+    <w:p>
+      <w:pPr>
+        <w:ind w:firstLine="709"/>
+        <w:rPr>
+          <w:rStyle w:val="a4"/>
+          <w:sz w:val="28"/>
+          <w:szCs w:val="28"/>
+          <w:lang w:val="en-US"/>
+        </w:rPr>
+      </w:pPr>
+    </w:p>
+    <w:p>
+      <w:pPr>
+        <w:rPr>
+          <w:rFonts w:asciiTheme="majorHAnsi" w:eastAsiaTheme="majorEastAsia" w:hAnsiTheme="majorHAnsi" w:cstheme="majorBidi"/>
+          <w:spacing w:val="-10"/>
+          <w:kern w:val="28"/>
+          <w:sz w:val="28"/>
+          <w:szCs w:val="28"/>
+          <w:lang w:val="en-US"/>
+        </w:rPr>
+      </w:pPr>
     </w:p>
     <w:sectPr>
       <w:pgSz w:w="11906" w:h="16838"/>
@@ -549,6 +1656,7 @@
   <w:style w:type="paragraph" w:default="1" w:styleId="a">
     <w:name w:val="Normal"/>
     <w:qFormat/>
+    <w:rsid w:val="000301FA"/>
   </w:style>
   <w:style w:type="character" w:default="1" w:styleId="a0">
     <w:name w:val="Default Paragraph Font"/>
@@ -609,6 +1717,54 @@
       <w:kern w:val="28"/>
       <w:sz w:val="56"/>
       <w:szCs w:val="56"/>
+    </w:rPr>
+  </w:style>
+  <w:style w:type="paragraph" w:styleId="HTML">
+    <w:name w:val="HTML Preformatted"/>
+    <w:basedOn w:val="a"/>
+    <w:link w:val="HTML0"/>
+    <w:uiPriority w:val="99"/>
+    <w:unhideWhenUsed/>
+    <w:rsid w:val="000301FA"/>
+    <w:pPr>
+      <w:tabs>
+        <w:tab w:val="left" w:pos="916"/>
+        <w:tab w:val="left" w:pos="1832"/>
+        <w:tab w:val="left" w:pos="2748"/>
+        <w:tab w:val="left" w:pos="3664"/>
+        <w:tab w:val="left" w:pos="4580"/>
+        <w:tab w:val="left" w:pos="5496"/>
+        <w:tab w:val="left" w:pos="6412"/>
+        <w:tab w:val="left" w:pos="7328"/>
+        <w:tab w:val="left" w:pos="8244"/>
+        <w:tab w:val="left" w:pos="9160"/>
+        <w:tab w:val="left" w:pos="10076"/>
+        <w:tab w:val="left" w:pos="10992"/>
+        <w:tab w:val="left" w:pos="11908"/>
+        <w:tab w:val="left" w:pos="12824"/>
+        <w:tab w:val="left" w:pos="13740"/>
+        <w:tab w:val="left" w:pos="14656"/>
+      </w:tabs>
+      <w:spacing w:after="0" w:line="240" w:lineRule="auto"/>
+    </w:pPr>
+    <w:rPr>
+      <w:rFonts w:ascii="Courier New" w:eastAsia="Times New Roman" w:hAnsi="Courier New" w:cs="Courier New"/>
+      <w:sz w:val="20"/>
+      <w:szCs w:val="20"/>
+      <w:lang w:eastAsia="ru-RU"/>
+    </w:rPr>
+  </w:style>
+  <w:style w:type="character" w:customStyle="1" w:styleId="HTML0">
+    <w:name w:val="Стандартный HTML Знак"/>
+    <w:basedOn w:val="a0"/>
+    <w:link w:val="HTML"/>
+    <w:uiPriority w:val="99"/>
+    <w:rsid w:val="000301FA"/>
+    <w:rPr>
+      <w:rFonts w:ascii="Courier New" w:eastAsia="Times New Roman" w:hAnsi="Courier New" w:cs="Courier New"/>
+      <w:sz w:val="20"/>
+      <w:szCs w:val="20"/>
+      <w:lang w:eastAsia="ru-RU"/>
     </w:rPr>
   </w:style>
 </w:styles>

</xml_diff>

<commit_message>
module css | Lesson 14
</commit_message>
<xml_diff>
--- a/lessons.docx
+++ b/lessons.docx
@@ -8,6 +8,7 @@
         <w:jc w:val="center"/>
         <w:rPr>
           <w:rStyle w:val="a4"/>
+          <w:rFonts w:ascii="Roboto" w:hAnsi="Roboto"/>
           <w:sz w:val="48"/>
           <w:szCs w:val="48"/>
           <w:lang w:val="en-US"/>
@@ -17,6 +18,7 @@
       <w:r>
         <w:rPr>
           <w:rStyle w:val="a4"/>
+          <w:rFonts w:ascii="Roboto" w:hAnsi="Roboto"/>
           <w:sz w:val="48"/>
           <w:szCs w:val="48"/>
           <w:lang w:val="en-US"/>
@@ -27,6 +29,7 @@
       <w:r>
         <w:rPr>
           <w:rStyle w:val="a4"/>
+          <w:rFonts w:ascii="Roboto" w:hAnsi="Roboto"/>
           <w:sz w:val="48"/>
           <w:szCs w:val="48"/>
           <w:lang w:val="en-US"/>
@@ -39,6 +42,7 @@
         <w:ind w:firstLine="709"/>
         <w:rPr>
           <w:rStyle w:val="a4"/>
+          <w:rFonts w:ascii="Roboto" w:hAnsi="Roboto"/>
           <w:sz w:val="28"/>
           <w:szCs w:val="28"/>
           <w:lang w:val="en-US"/>
@@ -47,6 +51,7 @@
       <w:r>
         <w:rPr>
           <w:rStyle w:val="a4"/>
+          <w:rFonts w:ascii="Roboto" w:hAnsi="Roboto"/>
           <w:sz w:val="28"/>
           <w:szCs w:val="28"/>
           <w:lang w:val="en-US"/>
@@ -56,6 +61,7 @@
       <w:r>
         <w:rPr>
           <w:rStyle w:val="a4"/>
+          <w:rFonts w:ascii="Roboto" w:hAnsi="Roboto"/>
           <w:sz w:val="48"/>
           <w:szCs w:val="48"/>
           <w:lang w:val="en-US"/>
@@ -64,6 +70,7 @@
       </w:r>
       <w:r>
         <w:rPr>
+          <w:rFonts w:ascii="Roboto" w:hAnsi="Roboto"/>
           <w:noProof/>
         </w:rPr>
         <w:drawing>
@@ -109,6 +116,7 @@
         <w:jc w:val="center"/>
         <w:rPr>
           <w:rStyle w:val="a4"/>
+          <w:rFonts w:ascii="Roboto" w:hAnsi="Roboto"/>
           <w:sz w:val="48"/>
           <w:szCs w:val="48"/>
           <w:lang w:val="en-US"/>
@@ -121,8 +129,191 @@
         <w:jc w:val="center"/>
         <w:rPr>
           <w:rStyle w:val="a4"/>
+          <w:rFonts w:ascii="Roboto" w:hAnsi="Roboto"/>
           <w:sz w:val="48"/>
           <w:szCs w:val="48"/>
+          <w:lang w:val="en-US"/>
+        </w:rPr>
+      </w:pPr>
+    </w:p>
+    <w:p>
+      <w:pPr>
+        <w:rPr>
+          <w:rStyle w:val="a4"/>
+          <w:rFonts w:ascii="Roboto" w:hAnsi="Roboto"/>
+          <w:sz w:val="48"/>
+          <w:szCs w:val="48"/>
+          <w:lang w:val="en-US"/>
+        </w:rPr>
+      </w:pPr>
+      <w:r>
+        <w:rPr>
+          <w:rStyle w:val="a4"/>
+          <w:rFonts w:ascii="Roboto" w:hAnsi="Roboto"/>
+          <w:sz w:val="48"/>
+          <w:szCs w:val="48"/>
+          <w:lang w:val="en-US"/>
+        </w:rPr>
+        <w:br w:type="page"/>
+      </w:r>
+    </w:p>
+    <w:p>
+      <w:pPr>
+        <w:ind w:firstLine="709"/>
+        <w:jc w:val="center"/>
+        <w:rPr>
+          <w:rStyle w:val="a4"/>
+          <w:rFonts w:ascii="Roboto" w:hAnsi="Roboto"/>
+          <w:sz w:val="48"/>
+          <w:szCs w:val="48"/>
+          <w:lang w:val="en-US"/>
+        </w:rPr>
+      </w:pPr>
+      <w:proofErr w:type="spellStart"/>
+      <w:r>
+        <w:rPr>
+          <w:rStyle w:val="a4"/>
+          <w:rFonts w:ascii="Roboto" w:hAnsi="Roboto"/>
+          <w:sz w:val="48"/>
+          <w:szCs w:val="48"/>
+          <w:lang w:val="en-US"/>
+        </w:rPr>
+        <w:lastRenderedPageBreak/>
+        <w:t>Leasson</w:t>
+      </w:r>
+      <w:proofErr w:type="spellEnd"/>
+      <w:r>
+        <w:rPr>
+          <w:rStyle w:val="a4"/>
+          <w:rFonts w:ascii="Roboto" w:hAnsi="Roboto"/>
+          <w:sz w:val="48"/>
+          <w:szCs w:val="48"/>
+          <w:lang w:val="en-US"/>
+        </w:rPr>
+        <w:t xml:space="preserve"> 07</w:t>
+      </w:r>
+    </w:p>
+    <w:p>
+      <w:pPr>
+        <w:ind w:firstLine="709"/>
+        <w:rPr>
+          <w:rStyle w:val="a4"/>
+          <w:rFonts w:ascii="Roboto" w:hAnsi="Roboto"/>
+          <w:sz w:val="28"/>
+          <w:szCs w:val="28"/>
+          <w:lang w:val="en-US"/>
+        </w:rPr>
+      </w:pPr>
+      <w:r>
+        <w:rPr>
+          <w:rStyle w:val="a4"/>
+          <w:rFonts w:ascii="Roboto" w:hAnsi="Roboto"/>
+          <w:sz w:val="28"/>
+          <w:szCs w:val="28"/>
+          <w:lang w:val="en-US"/>
+        </w:rPr>
+        <w:t>Component</w:t>
+      </w:r>
+    </w:p>
+    <w:p>
+      <w:pPr>
+        <w:ind w:firstLine="709"/>
+        <w:rPr>
+          <w:rStyle w:val="a4"/>
+          <w:rFonts w:ascii="Roboto" w:hAnsi="Roboto"/>
+          <w:sz w:val="28"/>
+          <w:szCs w:val="28"/>
+          <w:lang w:val="en-US"/>
+        </w:rPr>
+      </w:pPr>
+      <w:r>
+        <w:rPr>
+          <w:rStyle w:val="a4"/>
+          <w:rFonts w:ascii="Roboto" w:hAnsi="Roboto"/>
+          <w:sz w:val="28"/>
+          <w:szCs w:val="28"/>
+          <w:lang w:val="en-US"/>
+        </w:rPr>
+        <w:t>Component is function</w:t>
+      </w:r>
+      <w:r>
+        <w:rPr>
+          <w:rStyle w:val="a4"/>
+          <w:rFonts w:ascii="Roboto" w:hAnsi="Roboto"/>
+          <w:sz w:val="28"/>
+          <w:szCs w:val="28"/>
+          <w:lang w:val="en-US"/>
+        </w:rPr>
+        <w:t>/class</w:t>
+      </w:r>
+      <w:r>
+        <w:rPr>
+          <w:rStyle w:val="a4"/>
+          <w:rFonts w:ascii="Roboto" w:hAnsi="Roboto"/>
+          <w:sz w:val="28"/>
+          <w:szCs w:val="28"/>
+          <w:lang w:val="en-US"/>
+        </w:rPr>
+        <w:t xml:space="preserve">, that return </w:t>
+      </w:r>
+      <w:r>
+        <w:rPr>
+          <w:rStyle w:val="a4"/>
+          <w:rFonts w:ascii="Roboto" w:hAnsi="Roboto"/>
+          <w:sz w:val="28"/>
+          <w:szCs w:val="28"/>
+          <w:lang w:val="en-US"/>
+        </w:rPr>
+        <w:t>web eleme</w:t>
+      </w:r>
+      <w:r>
+        <w:rPr>
+          <w:rStyle w:val="a4"/>
+          <w:rFonts w:ascii="Roboto" w:hAnsi="Roboto"/>
+          <w:sz w:val="28"/>
+          <w:szCs w:val="28"/>
+          <w:lang w:val="en-US"/>
+        </w:rPr>
+        <w:t>nt (</w:t>
+      </w:r>
+      <w:r>
+        <w:rPr>
+          <w:rStyle w:val="a4"/>
+          <w:rFonts w:ascii="Roboto" w:hAnsi="Roboto"/>
+          <w:sz w:val="28"/>
+          <w:szCs w:val="28"/>
+          <w:lang w:val="en-US"/>
+        </w:rPr>
+        <w:t>markup JSX</w:t>
+      </w:r>
+      <w:r>
+        <w:rPr>
+          <w:rStyle w:val="a4"/>
+          <w:rFonts w:ascii="Roboto" w:hAnsi="Roboto"/>
+          <w:sz w:val="28"/>
+          <w:szCs w:val="28"/>
+          <w:lang w:val="en-US"/>
+        </w:rPr>
+        <w:t>)</w:t>
+      </w:r>
+      <w:r>
+        <w:rPr>
+          <w:rStyle w:val="a4"/>
+          <w:rFonts w:ascii="Roboto" w:hAnsi="Roboto"/>
+          <w:sz w:val="28"/>
+          <w:szCs w:val="28"/>
+          <w:lang w:val="en-US"/>
+        </w:rPr>
+        <w:t>.</w:t>
+      </w:r>
+    </w:p>
+    <w:p>
+      <w:pPr>
+        <w:rPr>
+          <w:rStyle w:val="a4"/>
+          <w:rFonts w:ascii="Roboto" w:hAnsi="Roboto"/>
+          <w:sz w:val="28"/>
+          <w:szCs w:val="28"/>
           <w:lang w:val="en-US"/>
         </w:rPr>
       </w:pPr>
@@ -130,209 +321,23 @@
     <w:p>
       <w:pPr>
         <w:ind w:firstLine="709"/>
-        <w:jc w:val="center"/>
-        <w:rPr>
-          <w:rStyle w:val="a4"/>
-          <w:sz w:val="48"/>
-          <w:szCs w:val="48"/>
+        <w:rPr>
+          <w:rStyle w:val="a4"/>
+          <w:rFonts w:ascii="Roboto" w:hAnsi="Roboto"/>
+          <w:sz w:val="28"/>
+          <w:szCs w:val="28"/>
           <w:lang w:val="en-US"/>
         </w:rPr>
       </w:pPr>
-    </w:p>
-    <w:p>
-      <w:pPr>
-        <w:ind w:firstLine="709"/>
-        <w:jc w:val="center"/>
-        <w:rPr>
-          <w:rStyle w:val="a4"/>
-          <w:sz w:val="48"/>
-          <w:szCs w:val="48"/>
-          <w:lang w:val="en-US"/>
-        </w:rPr>
-      </w:pPr>
-    </w:p>
-    <w:p>
-      <w:pPr>
-        <w:ind w:firstLine="709"/>
-        <w:jc w:val="center"/>
-        <w:rPr>
-          <w:rStyle w:val="a4"/>
-          <w:sz w:val="48"/>
-          <w:szCs w:val="48"/>
-          <w:lang w:val="en-US"/>
-        </w:rPr>
-      </w:pPr>
-      <w:proofErr w:type="spellStart"/>
-      <w:r>
-        <w:rPr>
-          <w:rStyle w:val="a4"/>
-          <w:sz w:val="48"/>
-          <w:szCs w:val="48"/>
-          <w:lang w:val="en-US"/>
-        </w:rPr>
-        <w:lastRenderedPageBreak/>
-        <w:t>Leasson</w:t>
-      </w:r>
-      <w:proofErr w:type="spellEnd"/>
-      <w:r>
-        <w:rPr>
-          <w:rStyle w:val="a4"/>
-          <w:sz w:val="48"/>
-          <w:szCs w:val="48"/>
-          <w:lang w:val="en-US"/>
-        </w:rPr>
-        <w:t xml:space="preserve"> 0</w:t>
-      </w:r>
-      <w:r>
-        <w:rPr>
-          <w:rStyle w:val="a4"/>
-          <w:sz w:val="48"/>
-          <w:szCs w:val="48"/>
-          <w:lang w:val="en-US"/>
-        </w:rPr>
-        <w:t>7</w:t>
-      </w:r>
-    </w:p>
-    <w:p>
-      <w:pPr>
-        <w:ind w:firstLine="709"/>
-        <w:rPr>
-          <w:rStyle w:val="a4"/>
-          <w:sz w:val="28"/>
-          <w:szCs w:val="28"/>
-          <w:lang w:val="en-US"/>
-        </w:rPr>
-      </w:pPr>
-      <w:r>
-        <w:rPr>
-          <w:rStyle w:val="a4"/>
-          <w:sz w:val="28"/>
-          <w:szCs w:val="28"/>
-          <w:lang w:val="en-US"/>
-        </w:rPr>
-        <w:t>Component</w:t>
-      </w:r>
-    </w:p>
-    <w:p>
-      <w:pPr>
-        <w:ind w:firstLine="709"/>
-        <w:rPr>
-          <w:rStyle w:val="a4"/>
-          <w:sz w:val="28"/>
-          <w:szCs w:val="28"/>
-          <w:lang w:val="en-US"/>
-        </w:rPr>
-      </w:pPr>
-      <w:r>
-        <w:rPr>
-          <w:rStyle w:val="a4"/>
-          <w:sz w:val="28"/>
-          <w:szCs w:val="28"/>
-          <w:lang w:val="en-US"/>
-        </w:rPr>
-        <w:t>Component is function</w:t>
-      </w:r>
-      <w:r>
-        <w:rPr>
-          <w:rStyle w:val="a4"/>
-          <w:sz w:val="28"/>
-          <w:szCs w:val="28"/>
-          <w:lang w:val="en-US"/>
-        </w:rPr>
-        <w:t>/class</w:t>
-      </w:r>
-      <w:r>
-        <w:rPr>
-          <w:rStyle w:val="a4"/>
-          <w:sz w:val="28"/>
-          <w:szCs w:val="28"/>
-          <w:lang w:val="en-US"/>
-        </w:rPr>
-        <w:t xml:space="preserve">, that return </w:t>
-      </w:r>
-      <w:r>
-        <w:rPr>
-          <w:rStyle w:val="a4"/>
-          <w:sz w:val="28"/>
-          <w:szCs w:val="28"/>
-          <w:lang w:val="en-US"/>
-        </w:rPr>
-        <w:t>web eleme</w:t>
-      </w:r>
-      <w:r>
-        <w:rPr>
-          <w:rStyle w:val="a4"/>
-          <w:sz w:val="28"/>
-          <w:szCs w:val="28"/>
-          <w:lang w:val="en-US"/>
-        </w:rPr>
-        <w:t>nt (</w:t>
-      </w:r>
-      <w:r>
-        <w:rPr>
-          <w:rStyle w:val="a4"/>
-          <w:sz w:val="28"/>
-          <w:szCs w:val="28"/>
-          <w:lang w:val="en-US"/>
-        </w:rPr>
-        <w:t>markup JSX</w:t>
-      </w:r>
-      <w:r>
-        <w:rPr>
-          <w:rStyle w:val="a4"/>
-          <w:sz w:val="28"/>
-          <w:szCs w:val="28"/>
-          <w:lang w:val="en-US"/>
-        </w:rPr>
-        <w:t>)</w:t>
-      </w:r>
-      <w:r>
-        <w:rPr>
-          <w:rStyle w:val="a4"/>
-          <w:sz w:val="28"/>
-          <w:szCs w:val="28"/>
-          <w:lang w:val="en-US"/>
-        </w:rPr>
-        <w:t>.</w:t>
-      </w:r>
-    </w:p>
-    <w:p>
-      <w:pPr>
-        <w:rPr>
-          <w:rStyle w:val="a4"/>
-          <w:sz w:val="28"/>
-          <w:szCs w:val="28"/>
-          <w:lang w:val="en-US"/>
-        </w:rPr>
-      </w:pPr>
-    </w:p>
-    <w:p>
-      <w:pPr>
-        <w:ind w:firstLine="709"/>
-        <w:rPr>
-          <w:rStyle w:val="a4"/>
-          <w:sz w:val="28"/>
-          <w:szCs w:val="28"/>
-          <w:lang w:val="en-US"/>
-        </w:rPr>
-      </w:pPr>
-      <w:r>
-        <w:rPr>
-          <w:rStyle w:val="a4"/>
-          <w:sz w:val="28"/>
-          <w:szCs w:val="28"/>
-          <w:lang w:val="en-US"/>
-        </w:rPr>
-        <w:t>Functional examples</w:t>
-      </w:r>
-      <w:r>
-        <w:rPr>
-          <w:rStyle w:val="a4"/>
-          <w:sz w:val="28"/>
-          <w:szCs w:val="28"/>
-          <w:lang w:val="en-US"/>
-        </w:rPr>
-        <w:t>:</w:t>
+      <w:r>
+        <w:rPr>
+          <w:rStyle w:val="a4"/>
+          <w:rFonts w:ascii="Roboto" w:hAnsi="Roboto"/>
+          <w:sz w:val="28"/>
+          <w:szCs w:val="28"/>
+          <w:lang w:val="en-US"/>
+        </w:rPr>
+        <w:t>Functional examples:</w:t>
       </w:r>
     </w:p>
     <w:p>
@@ -358,7 +363,7 @@
         </w:tabs>
         <w:spacing w:after="0" w:line="240" w:lineRule="auto"/>
         <w:rPr>
-          <w:rFonts w:ascii="Consolas" w:eastAsia="Times New Roman" w:hAnsi="Consolas" w:cs="Courier New"/>
+          <w:rFonts w:ascii="Roboto" w:eastAsia="Times New Roman" w:hAnsi="Roboto" w:cs="Courier New"/>
           <w:color w:val="DFDFE0"/>
           <w:sz w:val="20"/>
           <w:szCs w:val="20"/>
@@ -367,7 +372,7 @@
       </w:pPr>
       <w:r>
         <w:rPr>
-          <w:rFonts w:ascii="Consolas" w:eastAsia="Times New Roman" w:hAnsi="Consolas" w:cs="Courier New"/>
+          <w:rFonts w:ascii="Roboto" w:eastAsia="Times New Roman" w:hAnsi="Roboto" w:cs="Courier New"/>
           <w:b/>
           <w:bCs/>
           <w:color w:val="F97BB0"/>
@@ -380,7 +385,7 @@
       <w:proofErr w:type="gramStart"/>
       <w:r>
         <w:rPr>
-          <w:rFonts w:ascii="Consolas" w:eastAsia="Times New Roman" w:hAnsi="Consolas" w:cs="Courier New"/>
+          <w:rFonts w:ascii="Roboto" w:eastAsia="Times New Roman" w:hAnsi="Roboto" w:cs="Courier New"/>
           <w:color w:val="75C2B3"/>
           <w:sz w:val="20"/>
           <w:szCs w:val="20"/>
@@ -390,7 +395,7 @@
       </w:r>
       <w:r>
         <w:rPr>
-          <w:rFonts w:ascii="Consolas" w:eastAsia="Times New Roman" w:hAnsi="Consolas" w:cs="Courier New"/>
+          <w:rFonts w:ascii="Roboto" w:eastAsia="Times New Roman" w:hAnsi="Roboto" w:cs="Courier New"/>
           <w:color w:val="DFDFE0"/>
           <w:sz w:val="20"/>
           <w:szCs w:val="20"/>
@@ -401,7 +406,7 @@
       <w:proofErr w:type="gramEnd"/>
       <w:r>
         <w:rPr>
-          <w:rFonts w:ascii="Consolas" w:eastAsia="Times New Roman" w:hAnsi="Consolas" w:cs="Courier New"/>
+          <w:rFonts w:ascii="Roboto" w:eastAsia="Times New Roman" w:hAnsi="Roboto" w:cs="Courier New"/>
           <w:color w:val="DFDFE0"/>
           <w:sz w:val="20"/>
           <w:szCs w:val="20"/>
@@ -411,7 +416,7 @@
       </w:r>
       <w:r>
         <w:rPr>
-          <w:rFonts w:ascii="Consolas" w:eastAsia="Times New Roman" w:hAnsi="Consolas" w:cs="Courier New"/>
+          <w:rFonts w:ascii="Roboto" w:eastAsia="Times New Roman" w:hAnsi="Roboto" w:cs="Courier New"/>
           <w:color w:val="DFDFE0"/>
           <w:sz w:val="20"/>
           <w:szCs w:val="20"/>
@@ -422,7 +427,7 @@
       </w:r>
       <w:r>
         <w:rPr>
-          <w:rFonts w:ascii="Consolas" w:eastAsia="Times New Roman" w:hAnsi="Consolas" w:cs="Courier New"/>
+          <w:rFonts w:ascii="Roboto" w:eastAsia="Times New Roman" w:hAnsi="Roboto" w:cs="Courier New"/>
           <w:b/>
           <w:bCs/>
           <w:color w:val="F97BB0"/>
@@ -434,7 +439,7 @@
       </w:r>
       <w:r>
         <w:rPr>
-          <w:rFonts w:ascii="Consolas" w:eastAsia="Times New Roman" w:hAnsi="Consolas" w:cs="Courier New"/>
+          <w:rFonts w:ascii="Roboto" w:eastAsia="Times New Roman" w:hAnsi="Roboto" w:cs="Courier New"/>
           <w:color w:val="DFDFE0"/>
           <w:sz w:val="20"/>
           <w:szCs w:val="20"/>
@@ -444,7 +449,7 @@
       </w:r>
       <w:r>
         <w:rPr>
-          <w:rFonts w:ascii="Consolas" w:eastAsia="Times New Roman" w:hAnsi="Consolas" w:cs="Courier New"/>
+          <w:rFonts w:ascii="Roboto" w:eastAsia="Times New Roman" w:hAnsi="Roboto" w:cs="Courier New"/>
           <w:color w:val="DFDFE0"/>
           <w:sz w:val="20"/>
           <w:szCs w:val="20"/>
@@ -455,7 +460,7 @@
       </w:r>
       <w:r>
         <w:rPr>
-          <w:rFonts w:ascii="Consolas" w:eastAsia="Times New Roman" w:hAnsi="Consolas" w:cs="Courier New"/>
+          <w:rFonts w:ascii="Roboto" w:eastAsia="Times New Roman" w:hAnsi="Roboto" w:cs="Courier New"/>
           <w:b/>
           <w:bCs/>
           <w:color w:val="F97BB0"/>
@@ -468,7 +473,7 @@
       <w:proofErr w:type="spellStart"/>
       <w:r>
         <w:rPr>
-          <w:rFonts w:ascii="Consolas" w:eastAsia="Times New Roman" w:hAnsi="Consolas" w:cs="Courier New"/>
+          <w:rFonts w:ascii="Roboto" w:eastAsia="Times New Roman" w:hAnsi="Roboto" w:cs="Courier New"/>
           <w:color w:val="FFBF67"/>
           <w:sz w:val="20"/>
           <w:szCs w:val="20"/>
@@ -479,7 +484,7 @@
       <w:proofErr w:type="spellEnd"/>
       <w:r>
         <w:rPr>
-          <w:rFonts w:ascii="Consolas" w:eastAsia="Times New Roman" w:hAnsi="Consolas" w:cs="Courier New"/>
+          <w:rFonts w:ascii="Roboto" w:eastAsia="Times New Roman" w:hAnsi="Roboto" w:cs="Courier New"/>
           <w:color w:val="FF806C"/>
           <w:sz w:val="20"/>
           <w:szCs w:val="20"/>
@@ -489,7 +494,7 @@
       </w:r>
       <w:r>
         <w:rPr>
-          <w:rFonts w:ascii="Consolas" w:eastAsia="Times New Roman" w:hAnsi="Consolas" w:cs="Courier New"/>
+          <w:rFonts w:ascii="Roboto" w:eastAsia="Times New Roman" w:hAnsi="Roboto" w:cs="Courier New"/>
           <w:color w:val="DFDFE0"/>
           <w:sz w:val="20"/>
           <w:szCs w:val="20"/>
@@ -499,7 +504,7 @@
       </w:r>
       <w:r>
         <w:rPr>
-          <w:rFonts w:ascii="Consolas" w:eastAsia="Times New Roman" w:hAnsi="Consolas" w:cs="Courier New"/>
+          <w:rFonts w:ascii="Roboto" w:eastAsia="Times New Roman" w:hAnsi="Roboto" w:cs="Courier New"/>
           <w:color w:val="DFDFE0"/>
           <w:sz w:val="20"/>
           <w:szCs w:val="20"/>
@@ -510,7 +515,7 @@
       </w:r>
       <w:r>
         <w:rPr>
-          <w:rFonts w:ascii="Consolas" w:eastAsia="Times New Roman" w:hAnsi="Consolas" w:cs="Courier New"/>
+          <w:rFonts w:ascii="Roboto" w:eastAsia="Times New Roman" w:hAnsi="Roboto" w:cs="Courier New"/>
           <w:color w:val="DFDFE0"/>
           <w:sz w:val="20"/>
           <w:szCs w:val="20"/>
@@ -521,7 +526,7 @@
       </w:r>
       <w:r>
         <w:rPr>
-          <w:rFonts w:ascii="Consolas" w:eastAsia="Times New Roman" w:hAnsi="Consolas" w:cs="Courier New"/>
+          <w:rFonts w:ascii="Roboto" w:eastAsia="Times New Roman" w:hAnsi="Roboto" w:cs="Courier New"/>
           <w:b/>
           <w:bCs/>
           <w:color w:val="F97BB0"/>
@@ -533,7 +538,7 @@
       </w:r>
       <w:r>
         <w:rPr>
-          <w:rFonts w:ascii="Consolas" w:eastAsia="Times New Roman" w:hAnsi="Consolas" w:cs="Courier New"/>
+          <w:rFonts w:ascii="Roboto" w:eastAsia="Times New Roman" w:hAnsi="Roboto" w:cs="Courier New"/>
           <w:color w:val="DFDFE0"/>
           <w:sz w:val="20"/>
           <w:szCs w:val="20"/>
@@ -543,7 +548,7 @@
       </w:r>
       <w:r>
         <w:rPr>
-          <w:rFonts w:ascii="Consolas" w:eastAsia="Times New Roman" w:hAnsi="Consolas" w:cs="Courier New"/>
+          <w:rFonts w:ascii="Roboto" w:eastAsia="Times New Roman" w:hAnsi="Roboto" w:cs="Courier New"/>
           <w:color w:val="DFDFE0"/>
           <w:sz w:val="20"/>
           <w:szCs w:val="20"/>
@@ -554,7 +559,7 @@
       </w:r>
       <w:r>
         <w:rPr>
-          <w:rFonts w:ascii="Consolas" w:eastAsia="Times New Roman" w:hAnsi="Consolas" w:cs="Courier New"/>
+          <w:rFonts w:ascii="Roboto" w:eastAsia="Times New Roman" w:hAnsi="Roboto" w:cs="Courier New"/>
           <w:color w:val="DFDFE0"/>
           <w:sz w:val="20"/>
           <w:szCs w:val="20"/>
@@ -569,14 +574,14 @@
         <w:pStyle w:val="HTML"/>
         <w:shd w:val="clear" w:color="auto" w:fill="292A30"/>
         <w:rPr>
-          <w:rFonts w:ascii="Consolas" w:hAnsi="Consolas"/>
+          <w:rFonts w:ascii="Roboto" w:hAnsi="Roboto"/>
           <w:color w:val="DFDFE0"/>
           <w:lang w:val="en-US"/>
         </w:rPr>
       </w:pPr>
       <w:r>
         <w:rPr>
-          <w:rFonts w:ascii="Consolas" w:hAnsi="Consolas"/>
+          <w:rFonts w:ascii="Roboto" w:hAnsi="Roboto"/>
           <w:b/>
           <w:bCs/>
           <w:color w:val="F97BB0"/>
@@ -586,7 +591,7 @@
       </w:r>
       <w:r>
         <w:rPr>
-          <w:rFonts w:ascii="Consolas" w:hAnsi="Consolas"/>
+          <w:rFonts w:ascii="Roboto" w:hAnsi="Roboto"/>
           <w:color w:val="75C2B3"/>
           <w:lang w:val="en-US"/>
         </w:rPr>
@@ -594,7 +599,7 @@
       </w:r>
       <w:r>
         <w:rPr>
-          <w:rFonts w:ascii="Consolas" w:hAnsi="Consolas"/>
+          <w:rFonts w:ascii="Roboto" w:hAnsi="Roboto"/>
           <w:color w:val="DFDFE0"/>
           <w:lang w:val="en-US"/>
         </w:rPr>
@@ -603,7 +608,7 @@
       <w:proofErr w:type="gramStart"/>
       <w:r>
         <w:rPr>
-          <w:rFonts w:ascii="Consolas" w:hAnsi="Consolas"/>
+          <w:rFonts w:ascii="Roboto" w:hAnsi="Roboto"/>
           <w:b/>
           <w:bCs/>
           <w:color w:val="F97BB0"/>
@@ -613,7 +618,7 @@
       </w:r>
       <w:r>
         <w:rPr>
-          <w:rFonts w:ascii="Consolas" w:hAnsi="Consolas"/>
+          <w:rFonts w:ascii="Roboto" w:hAnsi="Roboto"/>
           <w:color w:val="DFDFE0"/>
           <w:lang w:val="en-US"/>
         </w:rPr>
@@ -622,7 +627,7 @@
       <w:proofErr w:type="gramEnd"/>
       <w:r>
         <w:rPr>
-          <w:rFonts w:ascii="Consolas" w:hAnsi="Consolas"/>
+          <w:rFonts w:ascii="Roboto" w:hAnsi="Roboto"/>
           <w:color w:val="DFDFE0"/>
           <w:lang w:val="en-US"/>
         </w:rPr>
@@ -630,7 +635,7 @@
       </w:r>
       <w:r>
         <w:rPr>
-          <w:rFonts w:ascii="Consolas" w:hAnsi="Consolas"/>
+          <w:rFonts w:ascii="Roboto" w:hAnsi="Roboto"/>
           <w:color w:val="DFDFE0"/>
           <w:lang w:val="en-US"/>
         </w:rPr>
@@ -639,7 +644,7 @@
       </w:r>
       <w:r>
         <w:rPr>
-          <w:rFonts w:ascii="Consolas" w:hAnsi="Consolas"/>
+          <w:rFonts w:ascii="Roboto" w:hAnsi="Roboto"/>
           <w:b/>
           <w:bCs/>
           <w:color w:val="F97BB0"/>
@@ -649,7 +654,7 @@
       </w:r>
       <w:r>
         <w:rPr>
-          <w:rFonts w:ascii="Consolas" w:hAnsi="Consolas"/>
+          <w:rFonts w:ascii="Roboto" w:hAnsi="Roboto"/>
           <w:color w:val="DFDFE0"/>
           <w:lang w:val="en-US"/>
         </w:rPr>
@@ -657,7 +662,7 @@
       </w:r>
       <w:r>
         <w:rPr>
-          <w:rFonts w:ascii="Consolas" w:hAnsi="Consolas"/>
+          <w:rFonts w:ascii="Roboto" w:hAnsi="Roboto"/>
           <w:color w:val="DFDFE0"/>
           <w:lang w:val="en-US"/>
         </w:rPr>
@@ -666,7 +671,7 @@
       </w:r>
       <w:r>
         <w:rPr>
-          <w:rFonts w:ascii="Consolas" w:hAnsi="Consolas"/>
+          <w:rFonts w:ascii="Roboto" w:hAnsi="Roboto"/>
           <w:b/>
           <w:bCs/>
           <w:color w:val="F97BB0"/>
@@ -677,7 +682,7 @@
       <w:proofErr w:type="spellStart"/>
       <w:r>
         <w:rPr>
-          <w:rFonts w:ascii="Consolas" w:hAnsi="Consolas"/>
+          <w:rFonts w:ascii="Roboto" w:hAnsi="Roboto"/>
           <w:color w:val="FFBF67"/>
           <w:lang w:val="en-US"/>
         </w:rPr>
@@ -686,7 +691,7 @@
       <w:proofErr w:type="spellEnd"/>
       <w:r>
         <w:rPr>
-          <w:rFonts w:ascii="Consolas" w:hAnsi="Consolas"/>
+          <w:rFonts w:ascii="Roboto" w:hAnsi="Roboto"/>
           <w:color w:val="FF806C"/>
           <w:lang w:val="en-US"/>
         </w:rPr>
@@ -694,7 +699,7 @@
       </w:r>
       <w:r>
         <w:rPr>
-          <w:rFonts w:ascii="Consolas" w:hAnsi="Consolas"/>
+          <w:rFonts w:ascii="Roboto" w:hAnsi="Roboto"/>
           <w:color w:val="DFDFE0"/>
           <w:lang w:val="en-US"/>
         </w:rPr>
@@ -702,7 +707,7 @@
       </w:r>
       <w:r>
         <w:rPr>
-          <w:rFonts w:ascii="Consolas" w:hAnsi="Consolas"/>
+          <w:rFonts w:ascii="Roboto" w:hAnsi="Roboto"/>
           <w:color w:val="DFDFE0"/>
           <w:lang w:val="en-US"/>
         </w:rPr>
@@ -711,7 +716,7 @@
       </w:r>
       <w:r>
         <w:rPr>
-          <w:rFonts w:ascii="Consolas" w:hAnsi="Consolas"/>
+          <w:rFonts w:ascii="Roboto" w:hAnsi="Roboto"/>
           <w:color w:val="DFDFE0"/>
           <w:lang w:val="en-US"/>
         </w:rPr>
@@ -720,7 +725,7 @@
       </w:r>
       <w:r>
         <w:rPr>
-          <w:rFonts w:ascii="Consolas" w:hAnsi="Consolas"/>
+          <w:rFonts w:ascii="Roboto" w:hAnsi="Roboto"/>
           <w:b/>
           <w:bCs/>
           <w:color w:val="F97BB0"/>
@@ -730,7 +735,7 @@
       </w:r>
       <w:r>
         <w:rPr>
-          <w:rFonts w:ascii="Consolas" w:hAnsi="Consolas"/>
+          <w:rFonts w:ascii="Roboto" w:hAnsi="Roboto"/>
           <w:color w:val="DFDFE0"/>
           <w:lang w:val="en-US"/>
         </w:rPr>
@@ -738,7 +743,7 @@
       </w:r>
       <w:r>
         <w:rPr>
-          <w:rFonts w:ascii="Consolas" w:hAnsi="Consolas"/>
+          <w:rFonts w:ascii="Roboto" w:hAnsi="Roboto"/>
           <w:color w:val="DFDFE0"/>
           <w:lang w:val="en-US"/>
         </w:rPr>
@@ -747,7 +752,7 @@
       </w:r>
       <w:r>
         <w:rPr>
-          <w:rFonts w:ascii="Consolas" w:hAnsi="Consolas"/>
+          <w:rFonts w:ascii="Roboto" w:hAnsi="Roboto"/>
           <w:color w:val="DFDFE0"/>
           <w:lang w:val="en-US"/>
         </w:rPr>
@@ -760,14 +765,14 @@
         <w:pStyle w:val="HTML"/>
         <w:shd w:val="clear" w:color="auto" w:fill="292A30"/>
         <w:rPr>
-          <w:rFonts w:ascii="Consolas" w:hAnsi="Consolas"/>
+          <w:rFonts w:ascii="Roboto" w:hAnsi="Roboto"/>
           <w:color w:val="DFDFE0"/>
           <w:lang w:val="en-US"/>
         </w:rPr>
       </w:pPr>
       <w:r>
         <w:rPr>
-          <w:rFonts w:ascii="Consolas" w:hAnsi="Consolas"/>
+          <w:rFonts w:ascii="Roboto" w:hAnsi="Roboto"/>
           <w:b/>
           <w:bCs/>
           <w:color w:val="F97BB0"/>
@@ -777,7 +782,7 @@
       </w:r>
       <w:r>
         <w:rPr>
-          <w:rFonts w:ascii="Consolas" w:hAnsi="Consolas"/>
+          <w:rFonts w:ascii="Roboto" w:hAnsi="Roboto"/>
           <w:color w:val="75C2B3"/>
           <w:lang w:val="en-US"/>
         </w:rPr>
@@ -785,31 +790,15 @@
       </w:r>
       <w:r>
         <w:rPr>
-          <w:rFonts w:ascii="Consolas" w:hAnsi="Consolas"/>
-          <w:color w:val="DFDFE0"/>
-          <w:lang w:val="en-US"/>
-        </w:rPr>
-        <w:t>= ()</w:t>
-      </w:r>
-      <w:r>
-        <w:rPr>
-          <w:rFonts w:ascii="Consolas" w:hAnsi="Consolas"/>
-          <w:color w:val="DFDFE0"/>
-          <w:lang w:val="en-US"/>
-        </w:rPr>
-        <w:t xml:space="preserve"> </w:t>
-      </w:r>
-      <w:r>
-        <w:rPr>
-          <w:rFonts w:ascii="Consolas" w:hAnsi="Consolas"/>
-          <w:color w:val="DFDFE0"/>
-          <w:lang w:val="en-US"/>
-        </w:rPr>
-        <w:t>=&gt; {</w:t>
-      </w:r>
-      <w:r>
-        <w:rPr>
-          <w:rFonts w:ascii="Consolas" w:hAnsi="Consolas"/>
+          <w:rFonts w:ascii="Roboto" w:hAnsi="Roboto"/>
+          <w:color w:val="DFDFE0"/>
+          <w:lang w:val="en-US"/>
+        </w:rPr>
+        <w:t>= () =&gt; {</w:t>
+      </w:r>
+      <w:r>
+        <w:rPr>
+          <w:rFonts w:ascii="Roboto" w:hAnsi="Roboto"/>
           <w:color w:val="DFDFE0"/>
           <w:lang w:val="en-US"/>
         </w:rPr>
@@ -818,7 +807,7 @@
       </w:r>
       <w:r>
         <w:rPr>
-          <w:rFonts w:ascii="Consolas" w:hAnsi="Consolas"/>
+          <w:rFonts w:ascii="Roboto" w:hAnsi="Roboto"/>
           <w:b/>
           <w:bCs/>
           <w:color w:val="F97BB0"/>
@@ -828,7 +817,7 @@
       </w:r>
       <w:r>
         <w:rPr>
-          <w:rFonts w:ascii="Consolas" w:hAnsi="Consolas"/>
+          <w:rFonts w:ascii="Roboto" w:hAnsi="Roboto"/>
           <w:color w:val="DFDFE0"/>
           <w:lang w:val="en-US"/>
         </w:rPr>
@@ -836,7 +825,7 @@
       </w:r>
       <w:r>
         <w:rPr>
-          <w:rFonts w:ascii="Consolas" w:hAnsi="Consolas"/>
+          <w:rFonts w:ascii="Roboto" w:hAnsi="Roboto"/>
           <w:color w:val="DFDFE0"/>
           <w:lang w:val="en-US"/>
         </w:rPr>
@@ -845,7 +834,7 @@
       </w:r>
       <w:r>
         <w:rPr>
-          <w:rFonts w:ascii="Consolas" w:hAnsi="Consolas"/>
+          <w:rFonts w:ascii="Roboto" w:hAnsi="Roboto"/>
           <w:b/>
           <w:bCs/>
           <w:color w:val="F97BB0"/>
@@ -856,7 +845,7 @@
       <w:proofErr w:type="spellStart"/>
       <w:r>
         <w:rPr>
-          <w:rFonts w:ascii="Consolas" w:hAnsi="Consolas"/>
+          <w:rFonts w:ascii="Roboto" w:hAnsi="Roboto"/>
           <w:color w:val="FFBF67"/>
           <w:lang w:val="en-US"/>
         </w:rPr>
@@ -865,7 +854,7 @@
       <w:proofErr w:type="spellEnd"/>
       <w:r>
         <w:rPr>
-          <w:rFonts w:ascii="Consolas" w:hAnsi="Consolas"/>
+          <w:rFonts w:ascii="Roboto" w:hAnsi="Roboto"/>
           <w:color w:val="FF806C"/>
           <w:lang w:val="en-US"/>
         </w:rPr>
@@ -873,7 +862,7 @@
       </w:r>
       <w:r>
         <w:rPr>
-          <w:rFonts w:ascii="Consolas" w:hAnsi="Consolas"/>
+          <w:rFonts w:ascii="Roboto" w:hAnsi="Roboto"/>
           <w:color w:val="DFDFE0"/>
           <w:lang w:val="en-US"/>
         </w:rPr>
@@ -881,7 +870,7 @@
       </w:r>
       <w:r>
         <w:rPr>
-          <w:rFonts w:ascii="Consolas" w:hAnsi="Consolas"/>
+          <w:rFonts w:ascii="Roboto" w:hAnsi="Roboto"/>
           <w:color w:val="DFDFE0"/>
           <w:lang w:val="en-US"/>
         </w:rPr>
@@ -890,7 +879,7 @@
       </w:r>
       <w:r>
         <w:rPr>
-          <w:rFonts w:ascii="Consolas" w:hAnsi="Consolas"/>
+          <w:rFonts w:ascii="Roboto" w:hAnsi="Roboto"/>
           <w:color w:val="DFDFE0"/>
           <w:lang w:val="en-US"/>
         </w:rPr>
@@ -899,7 +888,7 @@
       </w:r>
       <w:r>
         <w:rPr>
-          <w:rFonts w:ascii="Consolas" w:hAnsi="Consolas"/>
+          <w:rFonts w:ascii="Roboto" w:hAnsi="Roboto"/>
           <w:b/>
           <w:bCs/>
           <w:color w:val="F97BB0"/>
@@ -909,7 +898,7 @@
       </w:r>
       <w:r>
         <w:rPr>
-          <w:rFonts w:ascii="Consolas" w:hAnsi="Consolas"/>
+          <w:rFonts w:ascii="Roboto" w:hAnsi="Roboto"/>
           <w:color w:val="DFDFE0"/>
           <w:lang w:val="en-US"/>
         </w:rPr>
@@ -917,7 +906,7 @@
       </w:r>
       <w:r>
         <w:rPr>
-          <w:rFonts w:ascii="Consolas" w:hAnsi="Consolas"/>
+          <w:rFonts w:ascii="Roboto" w:hAnsi="Roboto"/>
           <w:color w:val="DFDFE0"/>
           <w:lang w:val="en-US"/>
         </w:rPr>
@@ -926,7 +915,7 @@
       </w:r>
       <w:r>
         <w:rPr>
-          <w:rFonts w:ascii="Consolas" w:hAnsi="Consolas"/>
+          <w:rFonts w:ascii="Roboto" w:hAnsi="Roboto"/>
           <w:color w:val="DFDFE0"/>
           <w:lang w:val="en-US"/>
         </w:rPr>
@@ -939,6 +928,7 @@
         <w:ind w:firstLine="709"/>
         <w:rPr>
           <w:rStyle w:val="a4"/>
+          <w:rFonts w:ascii="Roboto" w:hAnsi="Roboto"/>
           <w:sz w:val="28"/>
           <w:szCs w:val="28"/>
           <w:lang w:val="en-US"/>
@@ -947,20 +937,12 @@
       <w:r>
         <w:rPr>
           <w:rStyle w:val="a4"/>
-          <w:sz w:val="28"/>
-          <w:szCs w:val="28"/>
-          <w:lang w:val="en-US"/>
-        </w:rPr>
-        <w:t>Classes example</w:t>
-      </w:r>
-      <w:r>
-        <w:rPr>
-          <w:rStyle w:val="a4"/>
-          <w:sz w:val="28"/>
-          <w:szCs w:val="28"/>
-          <w:lang w:val="en-US"/>
-        </w:rPr>
-        <w:t>:</w:t>
+          <w:rFonts w:ascii="Roboto" w:hAnsi="Roboto"/>
+          <w:sz w:val="28"/>
+          <w:szCs w:val="28"/>
+          <w:lang w:val="en-US"/>
+        </w:rPr>
+        <w:t>Classes example:</w:t>
       </w:r>
     </w:p>
     <w:p>
@@ -968,14 +950,14 @@
         <w:pStyle w:val="HTML"/>
         <w:shd w:val="clear" w:color="auto" w:fill="292A30"/>
         <w:rPr>
-          <w:rFonts w:ascii="Consolas" w:hAnsi="Consolas"/>
+          <w:rFonts w:ascii="Roboto" w:hAnsi="Roboto"/>
           <w:color w:val="DFDFE0"/>
           <w:lang w:val="en-US"/>
         </w:rPr>
       </w:pPr>
       <w:r>
         <w:rPr>
-          <w:rFonts w:ascii="Consolas" w:hAnsi="Consolas"/>
+          <w:rFonts w:ascii="Roboto" w:hAnsi="Roboto"/>
           <w:b/>
           <w:bCs/>
           <w:color w:val="F97BB0"/>
@@ -985,7 +967,7 @@
       </w:r>
       <w:r>
         <w:rPr>
-          <w:rFonts w:ascii="Consolas" w:hAnsi="Consolas"/>
+          <w:rFonts w:ascii="Roboto" w:hAnsi="Roboto"/>
           <w:color w:val="82E6FF"/>
           <w:lang w:val="en-US"/>
         </w:rPr>
@@ -993,7 +975,7 @@
       </w:r>
       <w:r>
         <w:rPr>
-          <w:rFonts w:ascii="Consolas" w:hAnsi="Consolas"/>
+          <w:rFonts w:ascii="Roboto" w:hAnsi="Roboto"/>
           <w:b/>
           <w:bCs/>
           <w:color w:val="F97BB0"/>
@@ -1004,7 +986,7 @@
       <w:proofErr w:type="spellStart"/>
       <w:r>
         <w:rPr>
-          <w:rFonts w:ascii="Consolas" w:hAnsi="Consolas"/>
+          <w:rFonts w:ascii="Roboto" w:hAnsi="Roboto"/>
           <w:color w:val="B37EEE"/>
           <w:lang w:val="en-US"/>
         </w:rPr>
@@ -1012,7 +994,7 @@
       </w:r>
       <w:r>
         <w:rPr>
-          <w:rFonts w:ascii="Consolas" w:hAnsi="Consolas"/>
+          <w:rFonts w:ascii="Roboto" w:hAnsi="Roboto"/>
           <w:color w:val="DFDFE0"/>
           <w:lang w:val="en-US"/>
         </w:rPr>
@@ -1020,7 +1002,7 @@
       </w:r>
       <w:r>
         <w:rPr>
-          <w:rFonts w:ascii="Consolas" w:hAnsi="Consolas"/>
+          <w:rFonts w:ascii="Roboto" w:hAnsi="Roboto"/>
           <w:color w:val="82E6FF"/>
           <w:lang w:val="en-US"/>
         </w:rPr>
@@ -1029,7 +1011,7 @@
       <w:proofErr w:type="spellEnd"/>
       <w:r>
         <w:rPr>
-          <w:rFonts w:ascii="Consolas" w:hAnsi="Consolas"/>
+          <w:rFonts w:ascii="Roboto" w:hAnsi="Roboto"/>
           <w:color w:val="82E6FF"/>
           <w:lang w:val="en-US"/>
         </w:rPr>
@@ -1037,7 +1019,7 @@
       </w:r>
       <w:r>
         <w:rPr>
-          <w:rFonts w:ascii="Consolas" w:hAnsi="Consolas"/>
+          <w:rFonts w:ascii="Roboto" w:hAnsi="Roboto"/>
           <w:color w:val="DFDFE0"/>
           <w:lang w:val="en-US"/>
         </w:rPr>
@@ -1045,7 +1027,7 @@
       </w:r>
       <w:r>
         <w:rPr>
-          <w:rFonts w:ascii="Consolas" w:hAnsi="Consolas"/>
+          <w:rFonts w:ascii="Roboto" w:hAnsi="Roboto"/>
           <w:color w:val="DFDFE0"/>
           <w:lang w:val="en-US"/>
         </w:rPr>
@@ -1055,7 +1037,7 @@
       <w:proofErr w:type="gramStart"/>
       <w:r>
         <w:rPr>
-          <w:rFonts w:ascii="Consolas" w:hAnsi="Consolas"/>
+          <w:rFonts w:ascii="Roboto" w:hAnsi="Roboto"/>
           <w:color w:val="75C2B3"/>
           <w:lang w:val="en-US"/>
         </w:rPr>
@@ -1063,7 +1045,7 @@
       </w:r>
       <w:r>
         <w:rPr>
-          <w:rFonts w:ascii="Consolas" w:hAnsi="Consolas"/>
+          <w:rFonts w:ascii="Roboto" w:hAnsi="Roboto"/>
           <w:color w:val="DFDFE0"/>
           <w:lang w:val="en-US"/>
         </w:rPr>
@@ -1072,7 +1054,7 @@
       <w:proofErr w:type="gramEnd"/>
       <w:r>
         <w:rPr>
-          <w:rFonts w:ascii="Consolas" w:hAnsi="Consolas"/>
+          <w:rFonts w:ascii="Roboto" w:hAnsi="Roboto"/>
           <w:color w:val="DFDFE0"/>
           <w:lang w:val="en-US"/>
         </w:rPr>
@@ -1080,7 +1062,7 @@
       </w:r>
       <w:r>
         <w:rPr>
-          <w:rFonts w:ascii="Consolas" w:hAnsi="Consolas"/>
+          <w:rFonts w:ascii="Roboto" w:hAnsi="Roboto"/>
           <w:color w:val="DFDFE0"/>
           <w:lang w:val="en-US"/>
         </w:rPr>
@@ -1089,7 +1071,7 @@
       </w:r>
       <w:r>
         <w:rPr>
-          <w:rFonts w:ascii="Consolas" w:hAnsi="Consolas"/>
+          <w:rFonts w:ascii="Roboto" w:hAnsi="Roboto"/>
           <w:b/>
           <w:bCs/>
           <w:color w:val="F97BB0"/>
@@ -1099,7 +1081,7 @@
       </w:r>
       <w:r>
         <w:rPr>
-          <w:rFonts w:ascii="Consolas" w:hAnsi="Consolas"/>
+          <w:rFonts w:ascii="Roboto" w:hAnsi="Roboto"/>
           <w:color w:val="DFDFE0"/>
           <w:lang w:val="en-US"/>
         </w:rPr>
@@ -1107,7 +1089,7 @@
       </w:r>
       <w:r>
         <w:rPr>
-          <w:rFonts w:ascii="Consolas" w:hAnsi="Consolas"/>
+          <w:rFonts w:ascii="Roboto" w:hAnsi="Roboto"/>
           <w:color w:val="DFDFE0"/>
           <w:lang w:val="en-US"/>
         </w:rPr>
@@ -1116,7 +1098,7 @@
       </w:r>
       <w:r>
         <w:rPr>
-          <w:rFonts w:ascii="Consolas" w:hAnsi="Consolas"/>
+          <w:rFonts w:ascii="Roboto" w:hAnsi="Roboto"/>
           <w:b/>
           <w:bCs/>
           <w:color w:val="F97BB0"/>
@@ -1127,7 +1109,7 @@
       <w:proofErr w:type="spellStart"/>
       <w:r>
         <w:rPr>
-          <w:rFonts w:ascii="Consolas" w:hAnsi="Consolas"/>
+          <w:rFonts w:ascii="Roboto" w:hAnsi="Roboto"/>
           <w:color w:val="FFBF67"/>
           <w:lang w:val="en-US"/>
         </w:rPr>
@@ -1136,7 +1118,7 @@
       <w:proofErr w:type="spellEnd"/>
       <w:r>
         <w:rPr>
-          <w:rFonts w:ascii="Consolas" w:hAnsi="Consolas"/>
+          <w:rFonts w:ascii="Roboto" w:hAnsi="Roboto"/>
           <w:color w:val="FF806C"/>
           <w:lang w:val="en-US"/>
         </w:rPr>
@@ -1144,7 +1126,7 @@
       </w:r>
       <w:r>
         <w:rPr>
-          <w:rFonts w:ascii="Consolas" w:hAnsi="Consolas"/>
+          <w:rFonts w:ascii="Roboto" w:hAnsi="Roboto"/>
           <w:color w:val="DFDFE0"/>
           <w:lang w:val="en-US"/>
         </w:rPr>
@@ -1152,7 +1134,7 @@
       </w:r>
       <w:r>
         <w:rPr>
-          <w:rFonts w:ascii="Consolas" w:hAnsi="Consolas"/>
+          <w:rFonts w:ascii="Roboto" w:hAnsi="Roboto"/>
           <w:color w:val="DFDFE0"/>
           <w:lang w:val="en-US"/>
         </w:rPr>
@@ -1161,7 +1143,7 @@
       </w:r>
       <w:r>
         <w:rPr>
-          <w:rFonts w:ascii="Consolas" w:hAnsi="Consolas"/>
+          <w:rFonts w:ascii="Roboto" w:hAnsi="Roboto"/>
           <w:color w:val="DFDFE0"/>
           <w:lang w:val="en-US"/>
         </w:rPr>
@@ -1170,7 +1152,7 @@
       </w:r>
       <w:r>
         <w:rPr>
-          <w:rFonts w:ascii="Consolas" w:hAnsi="Consolas"/>
+          <w:rFonts w:ascii="Roboto" w:hAnsi="Roboto"/>
           <w:b/>
           <w:bCs/>
           <w:color w:val="F97BB0"/>
@@ -1180,7 +1162,7 @@
       </w:r>
       <w:r>
         <w:rPr>
-          <w:rFonts w:ascii="Consolas" w:hAnsi="Consolas"/>
+          <w:rFonts w:ascii="Roboto" w:hAnsi="Roboto"/>
           <w:color w:val="DFDFE0"/>
           <w:lang w:val="en-US"/>
         </w:rPr>
@@ -1188,7 +1170,7 @@
       </w:r>
       <w:r>
         <w:rPr>
-          <w:rFonts w:ascii="Consolas" w:hAnsi="Consolas"/>
+          <w:rFonts w:ascii="Roboto" w:hAnsi="Roboto"/>
           <w:color w:val="DFDFE0"/>
           <w:lang w:val="en-US"/>
         </w:rPr>
@@ -1197,7 +1179,7 @@
       </w:r>
       <w:r>
         <w:rPr>
-          <w:rFonts w:ascii="Consolas" w:hAnsi="Consolas"/>
+          <w:rFonts w:ascii="Roboto" w:hAnsi="Roboto"/>
           <w:color w:val="DFDFE0"/>
           <w:lang w:val="en-US"/>
         </w:rPr>
@@ -1206,7 +1188,7 @@
       </w:r>
       <w:r>
         <w:rPr>
-          <w:rFonts w:ascii="Consolas" w:hAnsi="Consolas"/>
+          <w:rFonts w:ascii="Roboto" w:hAnsi="Roboto"/>
           <w:color w:val="DFDFE0"/>
           <w:lang w:val="en-US"/>
         </w:rPr>
@@ -1219,6 +1201,7 @@
         <w:ind w:firstLine="709"/>
         <w:rPr>
           <w:rStyle w:val="a4"/>
+          <w:rFonts w:ascii="Roboto" w:hAnsi="Roboto"/>
           <w:sz w:val="28"/>
           <w:szCs w:val="28"/>
           <w:lang w:val="en-US"/>
@@ -1227,19 +1210,677 @@
     </w:p>
     <w:p>
       <w:pPr>
-        <w:ind w:firstLine="709"/>
-        <w:rPr>
-          <w:rStyle w:val="a4"/>
+        <w:rPr>
+          <w:rStyle w:val="a4"/>
+          <w:rFonts w:ascii="Roboto" w:hAnsi="Roboto"/>
           <w:sz w:val="28"/>
           <w:szCs w:val="28"/>
           <w:lang w:val="en-US"/>
         </w:rPr>
       </w:pPr>
+      <w:r>
+        <w:rPr>
+          <w:rStyle w:val="a4"/>
+          <w:rFonts w:ascii="Roboto" w:hAnsi="Roboto"/>
+          <w:sz w:val="28"/>
+          <w:szCs w:val="28"/>
+          <w:lang w:val="en-US"/>
+        </w:rPr>
+        <w:br w:type="page"/>
+      </w:r>
     </w:p>
     <w:p>
       <w:pPr>
-        <w:rPr>
-          <w:rFonts w:asciiTheme="majorHAnsi" w:eastAsiaTheme="majorEastAsia" w:hAnsiTheme="majorHAnsi" w:cstheme="majorBidi"/>
+        <w:ind w:firstLine="709"/>
+        <w:jc w:val="center"/>
+        <w:rPr>
+          <w:rStyle w:val="a4"/>
+          <w:rFonts w:ascii="Roboto" w:hAnsi="Roboto"/>
+          <w:sz w:val="48"/>
+          <w:szCs w:val="48"/>
+        </w:rPr>
+      </w:pPr>
+      <w:proofErr w:type="spellStart"/>
+      <w:r>
+        <w:rPr>
+          <w:rStyle w:val="a4"/>
+          <w:rFonts w:ascii="Roboto" w:hAnsi="Roboto"/>
+          <w:sz w:val="48"/>
+          <w:szCs w:val="48"/>
+          <w:lang w:val="en-US"/>
+        </w:rPr>
+        <w:lastRenderedPageBreak/>
+        <w:t>Leasson</w:t>
+      </w:r>
+      <w:proofErr w:type="spellEnd"/>
+      <w:r>
+        <w:rPr>
+          <w:rStyle w:val="a4"/>
+          <w:rFonts w:ascii="Roboto" w:hAnsi="Roboto"/>
+          <w:sz w:val="48"/>
+          <w:szCs w:val="48"/>
+          <w:lang w:val="en-US"/>
+        </w:rPr>
+        <w:t xml:space="preserve"> </w:t>
+      </w:r>
+      <w:r>
+        <w:rPr>
+          <w:rStyle w:val="a4"/>
+          <w:rFonts w:ascii="Roboto" w:hAnsi="Roboto"/>
+          <w:sz w:val="48"/>
+          <w:szCs w:val="48"/>
+        </w:rPr>
+        <w:t>14</w:t>
+      </w:r>
+    </w:p>
+    <w:p>
+      <w:pPr>
+        <w:ind w:firstLine="709"/>
+        <w:jc w:val="both"/>
+        <w:rPr>
+          <w:rStyle w:val="a4"/>
+          <w:rFonts w:ascii="Roboto" w:hAnsi="Roboto"/>
+          <w:sz w:val="28"/>
+          <w:szCs w:val="28"/>
+          <w:lang w:val="en-US"/>
+        </w:rPr>
+      </w:pPr>
+      <w:r>
+        <w:rPr>
+          <w:rStyle w:val="a4"/>
+          <w:rFonts w:ascii="Roboto" w:hAnsi="Roboto"/>
+          <w:sz w:val="28"/>
+          <w:szCs w:val="28"/>
+          <w:lang w:val="en-US"/>
+        </w:rPr>
+        <w:t>*.module.css</w:t>
+      </w:r>
+      <w:r>
+        <w:rPr>
+          <w:rStyle w:val="a4"/>
+          <w:rFonts w:ascii="Roboto" w:hAnsi="Roboto"/>
+          <w:sz w:val="28"/>
+          <w:szCs w:val="28"/>
+          <w:lang w:val="en-US"/>
+        </w:rPr>
+        <w:t xml:space="preserve"> </w:t>
+      </w:r>
+      <w:r>
+        <w:rPr>
+          <w:rStyle w:val="a4"/>
+          <w:rFonts w:ascii="Roboto" w:hAnsi="Roboto"/>
+          <w:sz w:val="28"/>
+          <w:szCs w:val="28"/>
+          <w:lang w:val="en-US"/>
+        </w:rPr>
+        <w:sym w:font="Wingdings" w:char="F0E0"/>
+      </w:r>
+      <w:r>
+        <w:rPr>
+          <w:rStyle w:val="a4"/>
+          <w:rFonts w:ascii="Roboto" w:hAnsi="Roboto"/>
+          <w:sz w:val="28"/>
+          <w:szCs w:val="28"/>
+          <w:lang w:val="en-US"/>
+        </w:rPr>
+        <w:t xml:space="preserve"> import s from “./*.module.css”</w:t>
+      </w:r>
+    </w:p>
+    <w:p>
+      <w:pPr>
+        <w:ind w:firstLine="709"/>
+        <w:jc w:val="both"/>
+        <w:rPr>
+          <w:rStyle w:val="a4"/>
+          <w:rFonts w:ascii="Roboto" w:hAnsi="Roboto"/>
+          <w:sz w:val="28"/>
+          <w:szCs w:val="28"/>
+          <w:lang w:val="en-US"/>
+        </w:rPr>
+      </w:pPr>
+      <w:r>
+        <w:rPr>
+          <w:rStyle w:val="a4"/>
+          <w:rFonts w:ascii="Roboto" w:hAnsi="Roboto"/>
+          <w:sz w:val="28"/>
+          <w:szCs w:val="28"/>
+          <w:lang w:val="en-US"/>
+        </w:rPr>
+        <w:t>Inside s there will be an object with classes</w:t>
+      </w:r>
+      <w:r>
+        <w:rPr>
+          <w:rStyle w:val="a4"/>
+          <w:rFonts w:ascii="Roboto" w:hAnsi="Roboto"/>
+          <w:sz w:val="28"/>
+          <w:szCs w:val="28"/>
+          <w:lang w:val="en-US"/>
+        </w:rPr>
+        <w:t xml:space="preserve"> </w:t>
+      </w:r>
+      <w:r>
+        <w:rPr>
+          <w:rStyle w:val="a4"/>
+          <w:rFonts w:ascii="Roboto" w:hAnsi="Roboto"/>
+          <w:sz w:val="28"/>
+          <w:szCs w:val="28"/>
+          <w:lang w:val="en-US"/>
+        </w:rPr>
+        <w:t>from *.module.css</w:t>
+      </w:r>
+    </w:p>
+    <w:p>
+      <w:pPr>
+        <w:shd w:val="clear" w:color="auto" w:fill="292A30"/>
+        <w:tabs>
+          <w:tab w:val="left" w:pos="916"/>
+          <w:tab w:val="left" w:pos="1832"/>
+          <w:tab w:val="left" w:pos="2748"/>
+          <w:tab w:val="left" w:pos="3664"/>
+          <w:tab w:val="left" w:pos="4580"/>
+          <w:tab w:val="left" w:pos="5496"/>
+          <w:tab w:val="left" w:pos="6412"/>
+          <w:tab w:val="left" w:pos="7328"/>
+          <w:tab w:val="left" w:pos="8244"/>
+          <w:tab w:val="left" w:pos="9160"/>
+          <w:tab w:val="left" w:pos="10076"/>
+          <w:tab w:val="left" w:pos="10992"/>
+          <w:tab w:val="left" w:pos="11908"/>
+          <w:tab w:val="left" w:pos="12824"/>
+          <w:tab w:val="left" w:pos="13740"/>
+          <w:tab w:val="left" w:pos="14656"/>
+        </w:tabs>
+        <w:spacing w:after="0" w:line="240" w:lineRule="auto"/>
+        <w:rPr>
+          <w:rFonts w:ascii="Consolas" w:eastAsia="Times New Roman" w:hAnsi="Consolas" w:cs="Courier New"/>
+          <w:color w:val="DFDFE0"/>
+          <w:sz w:val="20"/>
+          <w:szCs w:val="20"/>
+          <w:lang w:val="en-US" w:eastAsia="ru-RU"/>
+        </w:rPr>
+      </w:pPr>
+      <w:r>
+        <w:rPr>
+          <w:rFonts w:ascii="Consolas" w:eastAsia="Times New Roman" w:hAnsi="Consolas" w:cs="Courier New"/>
+          <w:b/>
+          <w:bCs/>
+          <w:color w:val="F97BB0"/>
+          <w:sz w:val="20"/>
+          <w:szCs w:val="20"/>
+          <w:lang w:val="en-US" w:eastAsia="ru-RU"/>
+        </w:rPr>
+        <w:t xml:space="preserve">import </w:t>
+      </w:r>
+      <w:r>
+        <w:rPr>
+          <w:rFonts w:ascii="Consolas" w:eastAsia="Times New Roman" w:hAnsi="Consolas" w:cs="Courier New"/>
+          <w:color w:val="DFDFE0"/>
+          <w:sz w:val="20"/>
+          <w:szCs w:val="20"/>
+          <w:lang w:val="en-US" w:eastAsia="ru-RU"/>
+        </w:rPr>
+        <w:t xml:space="preserve">s </w:t>
+      </w:r>
+      <w:r>
+        <w:rPr>
+          <w:rFonts w:ascii="Consolas" w:eastAsia="Times New Roman" w:hAnsi="Consolas" w:cs="Courier New"/>
+          <w:b/>
+          <w:bCs/>
+          <w:color w:val="F97BB0"/>
+          <w:sz w:val="20"/>
+          <w:szCs w:val="20"/>
+          <w:lang w:val="en-US" w:eastAsia="ru-RU"/>
+        </w:rPr>
+        <w:t xml:space="preserve">from </w:t>
+      </w:r>
+      <w:r>
+        <w:rPr>
+          <w:rFonts w:ascii="Consolas" w:eastAsia="Times New Roman" w:hAnsi="Consolas" w:cs="Courier New"/>
+          <w:color w:val="FF806C"/>
+          <w:sz w:val="20"/>
+          <w:szCs w:val="20"/>
+          <w:lang w:val="en-US" w:eastAsia="ru-RU"/>
+        </w:rPr>
+        <w:t>"./Profile.module.css"</w:t>
+      </w:r>
+      <w:r>
+        <w:rPr>
+          <w:rFonts w:ascii="Consolas" w:eastAsia="Times New Roman" w:hAnsi="Consolas" w:cs="Courier New"/>
+          <w:color w:val="DFDFE0"/>
+          <w:sz w:val="20"/>
+          <w:szCs w:val="20"/>
+          <w:lang w:val="en-US" w:eastAsia="ru-RU"/>
+        </w:rPr>
+        <w:t>;</w:t>
+      </w:r>
+      <w:r>
+        <w:rPr>
+          <w:rFonts w:ascii="Consolas" w:eastAsia="Times New Roman" w:hAnsi="Consolas" w:cs="Courier New"/>
+          <w:color w:val="DFDFE0"/>
+          <w:sz w:val="20"/>
+          <w:szCs w:val="20"/>
+          <w:lang w:val="en-US" w:eastAsia="ru-RU"/>
+        </w:rPr>
+        <w:br/>
+      </w:r>
+      <w:r>
+        <w:rPr>
+          <w:rFonts w:ascii="Consolas" w:eastAsia="Times New Roman" w:hAnsi="Consolas" w:cs="Courier New"/>
+          <w:color w:val="DFDFE0"/>
+          <w:sz w:val="20"/>
+          <w:szCs w:val="20"/>
+          <w:lang w:val="en-US" w:eastAsia="ru-RU"/>
+        </w:rPr>
+        <w:br/>
+      </w:r>
+      <w:r>
+        <w:rPr>
+          <w:rFonts w:ascii="Consolas" w:eastAsia="Times New Roman" w:hAnsi="Consolas" w:cs="Courier New"/>
+          <w:b/>
+          <w:bCs/>
+          <w:color w:val="F97BB0"/>
+          <w:sz w:val="20"/>
+          <w:szCs w:val="20"/>
+          <w:lang w:val="en-US" w:eastAsia="ru-RU"/>
+        </w:rPr>
+        <w:t xml:space="preserve">export let </w:t>
+      </w:r>
+      <w:r>
+        <w:rPr>
+          <w:rFonts w:ascii="Consolas" w:eastAsia="Times New Roman" w:hAnsi="Consolas" w:cs="Courier New"/>
+          <w:color w:val="75C2B3"/>
+          <w:sz w:val="20"/>
+          <w:szCs w:val="20"/>
+          <w:lang w:val="en-US" w:eastAsia="ru-RU"/>
+        </w:rPr>
+        <w:t xml:space="preserve">Profile </w:t>
+      </w:r>
+      <w:r>
+        <w:rPr>
+          <w:rFonts w:ascii="Consolas" w:eastAsia="Times New Roman" w:hAnsi="Consolas" w:cs="Courier New"/>
+          <w:color w:val="DFDFE0"/>
+          <w:sz w:val="20"/>
+          <w:szCs w:val="20"/>
+          <w:lang w:val="en-US" w:eastAsia="ru-RU"/>
+        </w:rPr>
+        <w:t>= () =&gt; (</w:t>
+      </w:r>
+      <w:r>
+        <w:rPr>
+          <w:rFonts w:ascii="Consolas" w:eastAsia="Times New Roman" w:hAnsi="Consolas" w:cs="Courier New"/>
+          <w:color w:val="DFDFE0"/>
+          <w:sz w:val="20"/>
+          <w:szCs w:val="20"/>
+          <w:lang w:val="en-US" w:eastAsia="ru-RU"/>
+        </w:rPr>
+        <w:br/>
+        <w:t xml:space="preserve">    &lt;</w:t>
+      </w:r>
+      <w:r>
+        <w:rPr>
+          <w:rFonts w:ascii="Consolas" w:eastAsia="Times New Roman" w:hAnsi="Consolas" w:cs="Courier New"/>
+          <w:b/>
+          <w:bCs/>
+          <w:color w:val="F97BB0"/>
+          <w:sz w:val="20"/>
+          <w:szCs w:val="20"/>
+          <w:lang w:val="en-US" w:eastAsia="ru-RU"/>
+        </w:rPr>
+        <w:t xml:space="preserve">div </w:t>
+      </w:r>
+      <w:proofErr w:type="spellStart"/>
+      <w:r>
+        <w:rPr>
+          <w:rFonts w:ascii="Consolas" w:eastAsia="Times New Roman" w:hAnsi="Consolas" w:cs="Courier New"/>
+          <w:color w:val="FFBF67"/>
+          <w:sz w:val="20"/>
+          <w:szCs w:val="20"/>
+          <w:lang w:val="en-US" w:eastAsia="ru-RU"/>
+        </w:rPr>
+        <w:t>className</w:t>
+      </w:r>
+      <w:proofErr w:type="spellEnd"/>
+      <w:r>
+        <w:rPr>
+          <w:rFonts w:ascii="Consolas" w:eastAsia="Times New Roman" w:hAnsi="Consolas" w:cs="Courier New"/>
+          <w:color w:val="FF806C"/>
+          <w:sz w:val="20"/>
+          <w:szCs w:val="20"/>
+          <w:lang w:val="en-US" w:eastAsia="ru-RU"/>
+        </w:rPr>
+        <w:t>=</w:t>
+      </w:r>
+      <w:r>
+        <w:rPr>
+          <w:rFonts w:ascii="Consolas" w:eastAsia="Times New Roman" w:hAnsi="Consolas" w:cs="Courier New"/>
+          <w:color w:val="DFDFE0"/>
+          <w:sz w:val="20"/>
+          <w:szCs w:val="20"/>
+          <w:lang w:val="en-US" w:eastAsia="ru-RU"/>
+        </w:rPr>
+        <w:t>{</w:t>
+      </w:r>
+      <w:proofErr w:type="spellStart"/>
+      <w:proofErr w:type="gramStart"/>
+      <w:r>
+        <w:rPr>
+          <w:rFonts w:ascii="Consolas" w:eastAsia="Times New Roman" w:hAnsi="Consolas" w:cs="Courier New"/>
+          <w:color w:val="DFDFE0"/>
+          <w:sz w:val="20"/>
+          <w:szCs w:val="20"/>
+          <w:lang w:val="en-US" w:eastAsia="ru-RU"/>
+        </w:rPr>
+        <w:t>s.content</w:t>
+      </w:r>
+      <w:proofErr w:type="spellEnd"/>
+      <w:proofErr w:type="gramEnd"/>
+      <w:r>
+        <w:rPr>
+          <w:rFonts w:ascii="Consolas" w:eastAsia="Times New Roman" w:hAnsi="Consolas" w:cs="Courier New"/>
+          <w:color w:val="DFDFE0"/>
+          <w:sz w:val="20"/>
+          <w:szCs w:val="20"/>
+          <w:lang w:val="en-US" w:eastAsia="ru-RU"/>
+        </w:rPr>
+        <w:t>}&gt;</w:t>
+      </w:r>
+      <w:r>
+        <w:rPr>
+          <w:rFonts w:ascii="Consolas" w:eastAsia="Times New Roman" w:hAnsi="Consolas" w:cs="Courier New"/>
+          <w:color w:val="DFDFE0"/>
+          <w:sz w:val="20"/>
+          <w:szCs w:val="20"/>
+          <w:lang w:val="en-US" w:eastAsia="ru-RU"/>
+        </w:rPr>
+        <w:br/>
+        <w:t xml:space="preserve">        &lt;</w:t>
+      </w:r>
+      <w:proofErr w:type="spellStart"/>
+      <w:r>
+        <w:rPr>
+          <w:rFonts w:ascii="Consolas" w:eastAsia="Times New Roman" w:hAnsi="Consolas" w:cs="Courier New"/>
+          <w:b/>
+          <w:bCs/>
+          <w:color w:val="F97BB0"/>
+          <w:sz w:val="20"/>
+          <w:szCs w:val="20"/>
+          <w:lang w:val="en-US" w:eastAsia="ru-RU"/>
+        </w:rPr>
+        <w:t>img</w:t>
+      </w:r>
+      <w:proofErr w:type="spellEnd"/>
+      <w:r>
+        <w:rPr>
+          <w:rFonts w:ascii="Consolas" w:eastAsia="Times New Roman" w:hAnsi="Consolas" w:cs="Courier New"/>
+          <w:b/>
+          <w:bCs/>
+          <w:color w:val="F97BB0"/>
+          <w:sz w:val="20"/>
+          <w:szCs w:val="20"/>
+          <w:lang w:val="en-US" w:eastAsia="ru-RU"/>
+        </w:rPr>
+        <w:t xml:space="preserve"> </w:t>
+      </w:r>
+      <w:proofErr w:type="spellStart"/>
+      <w:r>
+        <w:rPr>
+          <w:rFonts w:ascii="Consolas" w:eastAsia="Times New Roman" w:hAnsi="Consolas" w:cs="Courier New"/>
+          <w:color w:val="FFBF67"/>
+          <w:sz w:val="20"/>
+          <w:szCs w:val="20"/>
+          <w:lang w:val="en-US" w:eastAsia="ru-RU"/>
+        </w:rPr>
+        <w:t>src</w:t>
+      </w:r>
+      <w:proofErr w:type="spellEnd"/>
+      <w:r>
+        <w:rPr>
+          <w:rFonts w:ascii="Consolas" w:eastAsia="Times New Roman" w:hAnsi="Consolas" w:cs="Courier New"/>
+          <w:color w:val="FF806C"/>
+          <w:sz w:val="20"/>
+          <w:szCs w:val="20"/>
+          <w:lang w:val="en-US" w:eastAsia="ru-RU"/>
+        </w:rPr>
+        <w:t>=</w:t>
+      </w:r>
+      <w:r>
+        <w:rPr>
+          <w:rFonts w:ascii="Consolas" w:eastAsia="Times New Roman" w:hAnsi="Consolas" w:cs="Courier New"/>
+          <w:color w:val="DFDFE0"/>
+          <w:sz w:val="20"/>
+          <w:szCs w:val="20"/>
+          <w:lang w:val="en-US" w:eastAsia="ru-RU"/>
+        </w:rPr>
+        <w:t xml:space="preserve">{header} </w:t>
+      </w:r>
+      <w:r>
+        <w:rPr>
+          <w:rFonts w:ascii="Consolas" w:eastAsia="Times New Roman" w:hAnsi="Consolas" w:cs="Courier New"/>
+          <w:color w:val="FFBF67"/>
+          <w:sz w:val="20"/>
+          <w:szCs w:val="20"/>
+          <w:lang w:val="en-US" w:eastAsia="ru-RU"/>
+        </w:rPr>
+        <w:t>alt</w:t>
+      </w:r>
+      <w:r>
+        <w:rPr>
+          <w:rFonts w:ascii="Consolas" w:eastAsia="Times New Roman" w:hAnsi="Consolas" w:cs="Courier New"/>
+          <w:color w:val="FF806C"/>
+          <w:sz w:val="20"/>
+          <w:szCs w:val="20"/>
+          <w:lang w:val="en-US" w:eastAsia="ru-RU"/>
+        </w:rPr>
+        <w:t xml:space="preserve">="Header" </w:t>
+      </w:r>
+      <w:proofErr w:type="spellStart"/>
+      <w:r>
+        <w:rPr>
+          <w:rFonts w:ascii="Consolas" w:eastAsia="Times New Roman" w:hAnsi="Consolas" w:cs="Courier New"/>
+          <w:color w:val="FFBF67"/>
+          <w:sz w:val="20"/>
+          <w:szCs w:val="20"/>
+          <w:lang w:val="en-US" w:eastAsia="ru-RU"/>
+        </w:rPr>
+        <w:t>className</w:t>
+      </w:r>
+      <w:proofErr w:type="spellEnd"/>
+      <w:r>
+        <w:rPr>
+          <w:rFonts w:ascii="Consolas" w:eastAsia="Times New Roman" w:hAnsi="Consolas" w:cs="Courier New"/>
+          <w:color w:val="FF806C"/>
+          <w:sz w:val="20"/>
+          <w:szCs w:val="20"/>
+          <w:lang w:val="en-US" w:eastAsia="ru-RU"/>
+        </w:rPr>
+        <w:t>=</w:t>
+      </w:r>
+      <w:r>
+        <w:rPr>
+          <w:rFonts w:ascii="Consolas" w:eastAsia="Times New Roman" w:hAnsi="Consolas" w:cs="Courier New"/>
+          <w:color w:val="DFDFE0"/>
+          <w:sz w:val="20"/>
+          <w:szCs w:val="20"/>
+          <w:lang w:val="en-US" w:eastAsia="ru-RU"/>
+        </w:rPr>
+        <w:t>{</w:t>
+      </w:r>
+      <w:proofErr w:type="spellStart"/>
+      <w:r>
+        <w:rPr>
+          <w:rFonts w:ascii="Consolas" w:eastAsia="Times New Roman" w:hAnsi="Consolas" w:cs="Courier New"/>
+          <w:color w:val="DFDFE0"/>
+          <w:sz w:val="20"/>
+          <w:szCs w:val="20"/>
+          <w:lang w:val="en-US" w:eastAsia="ru-RU"/>
+        </w:rPr>
+        <w:t>s.header</w:t>
+      </w:r>
+      <w:proofErr w:type="spellEnd"/>
+      <w:r>
+        <w:rPr>
+          <w:rFonts w:ascii="Consolas" w:eastAsia="Times New Roman" w:hAnsi="Consolas" w:cs="Courier New"/>
+          <w:color w:val="DFDFE0"/>
+          <w:sz w:val="20"/>
+          <w:szCs w:val="20"/>
+          <w:lang w:val="en-US" w:eastAsia="ru-RU"/>
+        </w:rPr>
+        <w:t>} /&gt;</w:t>
+      </w:r>
+      <w:r>
+        <w:rPr>
+          <w:rFonts w:ascii="Consolas" w:eastAsia="Times New Roman" w:hAnsi="Consolas" w:cs="Courier New"/>
+          <w:color w:val="DFDFE0"/>
+          <w:sz w:val="20"/>
+          <w:szCs w:val="20"/>
+          <w:lang w:val="en-US" w:eastAsia="ru-RU"/>
+        </w:rPr>
+        <w:br/>
+        <w:t xml:space="preserve">        &lt;</w:t>
+      </w:r>
+      <w:proofErr w:type="spellStart"/>
+      <w:r>
+        <w:rPr>
+          <w:rFonts w:ascii="Consolas" w:eastAsia="Times New Roman" w:hAnsi="Consolas" w:cs="Courier New"/>
+          <w:b/>
+          <w:bCs/>
+          <w:color w:val="F97BB0"/>
+          <w:sz w:val="20"/>
+          <w:szCs w:val="20"/>
+          <w:lang w:val="en-US" w:eastAsia="ru-RU"/>
+        </w:rPr>
+        <w:t>PageBlock</w:t>
+      </w:r>
+      <w:proofErr w:type="spellEnd"/>
+      <w:r>
+        <w:rPr>
+          <w:rFonts w:ascii="Consolas" w:eastAsia="Times New Roman" w:hAnsi="Consolas" w:cs="Courier New"/>
+          <w:b/>
+          <w:bCs/>
+          <w:color w:val="F97BB0"/>
+          <w:sz w:val="20"/>
+          <w:szCs w:val="20"/>
+          <w:lang w:val="en-US" w:eastAsia="ru-RU"/>
+        </w:rPr>
+        <w:t xml:space="preserve"> </w:t>
+      </w:r>
+      <w:r>
+        <w:rPr>
+          <w:rFonts w:ascii="Consolas" w:eastAsia="Times New Roman" w:hAnsi="Consolas" w:cs="Courier New"/>
+          <w:color w:val="DFDFE0"/>
+          <w:sz w:val="20"/>
+          <w:szCs w:val="20"/>
+          <w:lang w:val="en-US" w:eastAsia="ru-RU"/>
+        </w:rPr>
+        <w:t>/&gt;</w:t>
+      </w:r>
+      <w:r>
+        <w:rPr>
+          <w:rFonts w:ascii="Consolas" w:eastAsia="Times New Roman" w:hAnsi="Consolas" w:cs="Courier New"/>
+          <w:color w:val="DFDFE0"/>
+          <w:sz w:val="20"/>
+          <w:szCs w:val="20"/>
+          <w:lang w:val="en-US" w:eastAsia="ru-RU"/>
+        </w:rPr>
+        <w:br/>
+        <w:t xml:space="preserve">        &lt;</w:t>
+      </w:r>
+      <w:r>
+        <w:rPr>
+          <w:rFonts w:ascii="Consolas" w:eastAsia="Times New Roman" w:hAnsi="Consolas" w:cs="Courier New"/>
+          <w:b/>
+          <w:bCs/>
+          <w:color w:val="F97BB0"/>
+          <w:sz w:val="20"/>
+          <w:szCs w:val="20"/>
+          <w:lang w:val="en-US" w:eastAsia="ru-RU"/>
+        </w:rPr>
+        <w:t xml:space="preserve">Posts </w:t>
+      </w:r>
+      <w:r>
+        <w:rPr>
+          <w:rFonts w:ascii="Consolas" w:eastAsia="Times New Roman" w:hAnsi="Consolas" w:cs="Courier New"/>
+          <w:color w:val="DFDFE0"/>
+          <w:sz w:val="20"/>
+          <w:szCs w:val="20"/>
+          <w:lang w:val="en-US" w:eastAsia="ru-RU"/>
+        </w:rPr>
+        <w:t>/&gt;</w:t>
+      </w:r>
+      <w:r>
+        <w:rPr>
+          <w:rFonts w:ascii="Consolas" w:eastAsia="Times New Roman" w:hAnsi="Consolas" w:cs="Courier New"/>
+          <w:color w:val="DFDFE0"/>
+          <w:sz w:val="20"/>
+          <w:szCs w:val="20"/>
+          <w:lang w:val="en-US" w:eastAsia="ru-RU"/>
+        </w:rPr>
+        <w:br/>
+        <w:t xml:space="preserve">    &lt;/</w:t>
+      </w:r>
+      <w:r>
+        <w:rPr>
+          <w:rFonts w:ascii="Consolas" w:eastAsia="Times New Roman" w:hAnsi="Consolas" w:cs="Courier New"/>
+          <w:b/>
+          <w:bCs/>
+          <w:color w:val="F97BB0"/>
+          <w:sz w:val="20"/>
+          <w:szCs w:val="20"/>
+          <w:lang w:val="en-US" w:eastAsia="ru-RU"/>
+        </w:rPr>
+        <w:t>div</w:t>
+      </w:r>
+      <w:r>
+        <w:rPr>
+          <w:rFonts w:ascii="Consolas" w:eastAsia="Times New Roman" w:hAnsi="Consolas" w:cs="Courier New"/>
+          <w:color w:val="DFDFE0"/>
+          <w:sz w:val="20"/>
+          <w:szCs w:val="20"/>
+          <w:lang w:val="en-US" w:eastAsia="ru-RU"/>
+        </w:rPr>
+        <w:t>&gt;</w:t>
+      </w:r>
+      <w:r>
+        <w:rPr>
+          <w:rFonts w:ascii="Consolas" w:eastAsia="Times New Roman" w:hAnsi="Consolas" w:cs="Courier New"/>
+          <w:color w:val="DFDFE0"/>
+          <w:sz w:val="20"/>
+          <w:szCs w:val="20"/>
+          <w:lang w:val="en-US" w:eastAsia="ru-RU"/>
+        </w:rPr>
+        <w:br/>
+        <w:t>);</w:t>
+      </w:r>
+    </w:p>
+    <w:p>
+      <w:pPr>
+        <w:rPr>
+          <w:rFonts w:ascii="Roboto" w:eastAsiaTheme="majorEastAsia" w:hAnsi="Roboto" w:cstheme="majorBidi"/>
+          <w:spacing w:val="-10"/>
+          <w:kern w:val="28"/>
+          <w:sz w:val="28"/>
+          <w:szCs w:val="28"/>
+          <w:lang w:val="en-US"/>
+        </w:rPr>
+      </w:pPr>
+      <w:r>
+        <w:rPr>
+          <w:rFonts w:ascii="Roboto" w:eastAsiaTheme="majorEastAsia" w:hAnsi="Roboto" w:cstheme="majorBidi"/>
+          <w:spacing w:val="-10"/>
+          <w:kern w:val="28"/>
+          <w:sz w:val="28"/>
+          <w:szCs w:val="28"/>
+          <w:lang w:val="en-US"/>
+        </w:rPr>
+        <w:br w:type="page"/>
+      </w:r>
+    </w:p>
+    <w:p>
+      <w:pPr>
+        <w:ind w:firstLine="709"/>
+        <w:jc w:val="both"/>
+        <w:rPr>
+          <w:rFonts w:ascii="Roboto" w:eastAsiaTheme="majorEastAsia" w:hAnsi="Roboto" w:cstheme="majorBidi"/>
           <w:spacing w:val="-10"/>
           <w:kern w:val="28"/>
           <w:sz w:val="28"/>
@@ -1656,7 +2297,7 @@
   <w:style w:type="paragraph" w:default="1" w:styleId="a">
     <w:name w:val="Normal"/>
     <w:qFormat/>
-    <w:rsid w:val="000301FA"/>
+    <w:rsid w:val="00E11867"/>
   </w:style>
   <w:style w:type="character" w:default="1" w:styleId="a0">
     <w:name w:val="Default Paragraph Font"/>

</xml_diff>

<commit_message>
Props | Lesson 16
</commit_message>
<xml_diff>
--- a/lessons.docx
+++ b/lessons.docx
@@ -14,7 +14,6 @@
           <w:lang w:val="en-US"/>
         </w:rPr>
       </w:pPr>
-      <w:proofErr w:type="spellStart"/>
       <w:r>
         <w:rPr>
           <w:rStyle w:val="a4"/>
@@ -23,18 +22,7 @@
           <w:szCs w:val="48"/>
           <w:lang w:val="en-US"/>
         </w:rPr>
-        <w:t>Leasson</w:t>
-      </w:r>
-      <w:proofErr w:type="spellEnd"/>
-      <w:r>
-        <w:rPr>
-          <w:rStyle w:val="a4"/>
-          <w:rFonts w:ascii="Roboto" w:hAnsi="Roboto"/>
-          <w:sz w:val="48"/>
-          <w:szCs w:val="48"/>
-          <w:lang w:val="en-US"/>
-        </w:rPr>
-        <w:t xml:space="preserve"> 05</w:t>
+        <w:t>Leasson 05</w:t>
       </w:r>
     </w:p>
     <w:p>
@@ -169,7 +157,6 @@
           <w:lang w:val="en-US"/>
         </w:rPr>
       </w:pPr>
-      <w:proofErr w:type="spellStart"/>
       <w:r>
         <w:rPr>
           <w:rStyle w:val="a4"/>
@@ -179,18 +166,7 @@
           <w:lang w:val="en-US"/>
         </w:rPr>
         <w:lastRenderedPageBreak/>
-        <w:t>Leasson</w:t>
-      </w:r>
-      <w:proofErr w:type="spellEnd"/>
-      <w:r>
-        <w:rPr>
-          <w:rStyle w:val="a4"/>
-          <w:rFonts w:ascii="Roboto" w:hAnsi="Roboto"/>
-          <w:sz w:val="48"/>
-          <w:szCs w:val="48"/>
-          <w:lang w:val="en-US"/>
-        </w:rPr>
-        <w:t xml:space="preserve"> 07</w:t>
+        <w:t>Leasson 07</w:t>
       </w:r>
     </w:p>
     <w:p>
@@ -382,7 +358,6 @@
         </w:rPr>
         <w:t xml:space="preserve">function </w:t>
       </w:r>
-      <w:proofErr w:type="gramStart"/>
       <w:r>
         <w:rPr>
           <w:rFonts w:ascii="Roboto" w:eastAsia="Times New Roman" w:hAnsi="Roboto" w:cs="Courier New"/>
@@ -401,18 +376,7 @@
           <w:szCs w:val="20"/>
           <w:lang w:val="en-US" w:eastAsia="ru-RU"/>
         </w:rPr>
-        <w:t>(</w:t>
-      </w:r>
-      <w:proofErr w:type="gramEnd"/>
-      <w:r>
-        <w:rPr>
-          <w:rFonts w:ascii="Roboto" w:eastAsia="Times New Roman" w:hAnsi="Roboto" w:cs="Courier New"/>
-          <w:color w:val="DFDFE0"/>
-          <w:sz w:val="20"/>
-          <w:szCs w:val="20"/>
-          <w:lang w:val="en-US" w:eastAsia="ru-RU"/>
-        </w:rPr>
-        <w:t>) {</w:t>
+        <w:t>() {</w:t>
       </w:r>
       <w:r>
         <w:rPr>
@@ -470,7 +434,6 @@
         </w:rPr>
         <w:t xml:space="preserve">div </w:t>
       </w:r>
-      <w:proofErr w:type="spellStart"/>
       <w:r>
         <w:rPr>
           <w:rFonts w:ascii="Roboto" w:eastAsia="Times New Roman" w:hAnsi="Roboto" w:cs="Courier New"/>
@@ -481,7 +444,6 @@
         </w:rPr>
         <w:t>className</w:t>
       </w:r>
-      <w:proofErr w:type="spellEnd"/>
       <w:r>
         <w:rPr>
           <w:rFonts w:ascii="Roboto" w:eastAsia="Times New Roman" w:hAnsi="Roboto" w:cs="Courier New"/>
@@ -605,7 +567,6 @@
         </w:rPr>
         <w:t xml:space="preserve">= </w:t>
       </w:r>
-      <w:proofErr w:type="gramStart"/>
       <w:r>
         <w:rPr>
           <w:rFonts w:ascii="Roboto" w:hAnsi="Roboto"/>
@@ -622,16 +583,7 @@
           <w:color w:val="DFDFE0"/>
           <w:lang w:val="en-US"/>
         </w:rPr>
-        <w:t>(</w:t>
-      </w:r>
-      <w:proofErr w:type="gramEnd"/>
-      <w:r>
-        <w:rPr>
-          <w:rFonts w:ascii="Roboto" w:hAnsi="Roboto"/>
-          <w:color w:val="DFDFE0"/>
-          <w:lang w:val="en-US"/>
-        </w:rPr>
-        <w:t>) {</w:t>
+        <w:t>() {</w:t>
       </w:r>
       <w:r>
         <w:rPr>
@@ -679,7 +631,6 @@
         </w:rPr>
         <w:t xml:space="preserve">div </w:t>
       </w:r>
-      <w:proofErr w:type="spellStart"/>
       <w:r>
         <w:rPr>
           <w:rFonts w:ascii="Roboto" w:hAnsi="Roboto"/>
@@ -688,7 +639,6 @@
         </w:rPr>
         <w:t>className</w:t>
       </w:r>
-      <w:proofErr w:type="spellEnd"/>
       <w:r>
         <w:rPr>
           <w:rFonts w:ascii="Roboto" w:hAnsi="Roboto"/>
@@ -842,7 +792,6 @@
         </w:rPr>
         <w:t xml:space="preserve">div </w:t>
       </w:r>
-      <w:proofErr w:type="spellStart"/>
       <w:r>
         <w:rPr>
           <w:rFonts w:ascii="Roboto" w:hAnsi="Roboto"/>
@@ -851,7 +800,6 @@
         </w:rPr>
         <w:t>className</w:t>
       </w:r>
-      <w:proofErr w:type="spellEnd"/>
       <w:r>
         <w:rPr>
           <w:rFonts w:ascii="Roboto" w:hAnsi="Roboto"/>
@@ -983,7 +931,6 @@
         </w:rPr>
         <w:t xml:space="preserve">extends </w:t>
       </w:r>
-      <w:proofErr w:type="spellStart"/>
       <w:r>
         <w:rPr>
           <w:rFonts w:ascii="Roboto" w:hAnsi="Roboto"/>
@@ -1006,16 +953,7 @@
           <w:color w:val="82E6FF"/>
           <w:lang w:val="en-US"/>
         </w:rPr>
-        <w:t>Component</w:t>
-      </w:r>
-      <w:proofErr w:type="spellEnd"/>
-      <w:r>
-        <w:rPr>
-          <w:rFonts w:ascii="Roboto" w:hAnsi="Roboto"/>
-          <w:color w:val="82E6FF"/>
-          <w:lang w:val="en-US"/>
-        </w:rPr>
-        <w:t xml:space="preserve"> </w:t>
+        <w:t xml:space="preserve">Component </w:t>
       </w:r>
       <w:r>
         <w:rPr>
@@ -1034,7 +972,6 @@
         <w:br/>
         <w:t xml:space="preserve">    </w:t>
       </w:r>
-      <w:proofErr w:type="gramStart"/>
       <w:r>
         <w:rPr>
           <w:rFonts w:ascii="Roboto" w:hAnsi="Roboto"/>
@@ -1049,16 +986,7 @@
           <w:color w:val="DFDFE0"/>
           <w:lang w:val="en-US"/>
         </w:rPr>
-        <w:t>(</w:t>
-      </w:r>
-      <w:proofErr w:type="gramEnd"/>
-      <w:r>
-        <w:rPr>
-          <w:rFonts w:ascii="Roboto" w:hAnsi="Roboto"/>
-          <w:color w:val="DFDFE0"/>
-          <w:lang w:val="en-US"/>
-        </w:rPr>
-        <w:t>) {</w:t>
+        <w:t>() {</w:t>
       </w:r>
       <w:r>
         <w:rPr>
@@ -1106,7 +1034,6 @@
         </w:rPr>
         <w:t xml:space="preserve">div </w:t>
       </w:r>
-      <w:proofErr w:type="spellStart"/>
       <w:r>
         <w:rPr>
           <w:rFonts w:ascii="Roboto" w:hAnsi="Roboto"/>
@@ -1115,7 +1042,6 @@
         </w:rPr>
         <w:t>className</w:t>
       </w:r>
-      <w:proofErr w:type="spellEnd"/>
       <w:r>
         <w:rPr>
           <w:rFonts w:ascii="Roboto" w:hAnsi="Roboto"/>
@@ -1238,9 +1164,9 @@
           <w:rFonts w:ascii="Roboto" w:hAnsi="Roboto"/>
           <w:sz w:val="48"/>
           <w:szCs w:val="48"/>
+          <w:lang w:val="en-US"/>
         </w:rPr>
       </w:pPr>
-      <w:proofErr w:type="spellStart"/>
       <w:r>
         <w:rPr>
           <w:rStyle w:val="a4"/>
@@ -1250,9 +1176,8 @@
           <w:lang w:val="en-US"/>
         </w:rPr>
         <w:lastRenderedPageBreak/>
-        <w:t>Leasson</w:t>
-      </w:r>
-      <w:proofErr w:type="spellEnd"/>
+        <w:t xml:space="preserve">Leasson </w:t>
+      </w:r>
       <w:r>
         <w:rPr>
           <w:rStyle w:val="a4"/>
@@ -1260,15 +1185,6 @@
           <w:sz w:val="48"/>
           <w:szCs w:val="48"/>
           <w:lang w:val="en-US"/>
-        </w:rPr>
-        <w:t xml:space="preserve"> </w:t>
-      </w:r>
-      <w:r>
-        <w:rPr>
-          <w:rStyle w:val="a4"/>
-          <w:rFonts w:ascii="Roboto" w:hAnsi="Roboto"/>
-          <w:sz w:val="48"/>
-          <w:szCs w:val="48"/>
         </w:rPr>
         <w:t>14</w:t>
       </w:r>
@@ -1346,17 +1262,7 @@
           <w:szCs w:val="28"/>
           <w:lang w:val="en-US"/>
         </w:rPr>
-        <w:t>Inside s there will be an object with classes</w:t>
-      </w:r>
-      <w:r>
-        <w:rPr>
-          <w:rStyle w:val="a4"/>
-          <w:rFonts w:ascii="Roboto" w:hAnsi="Roboto"/>
-          <w:sz w:val="28"/>
-          <w:szCs w:val="28"/>
-          <w:lang w:val="en-US"/>
-        </w:rPr>
-        <w:t xml:space="preserve"> </w:t>
+        <w:t xml:space="preserve">Inside s there will be an object with classes </w:t>
       </w:r>
       <w:r>
         <w:rPr>
@@ -1528,7 +1434,6 @@
         </w:rPr>
         <w:t xml:space="preserve">div </w:t>
       </w:r>
-      <w:proofErr w:type="spellStart"/>
       <w:r>
         <w:rPr>
           <w:rFonts w:ascii="Consolas" w:eastAsia="Times New Roman" w:hAnsi="Consolas" w:cs="Courier New"/>
@@ -1539,7 +1444,6 @@
         </w:rPr>
         <w:t>className</w:t>
       </w:r>
-      <w:proofErr w:type="spellEnd"/>
       <w:r>
         <w:rPr>
           <w:rFonts w:ascii="Consolas" w:eastAsia="Times New Roman" w:hAnsi="Consolas" w:cs="Courier New"/>
@@ -1558,31 +1462,7 @@
           <w:szCs w:val="20"/>
           <w:lang w:val="en-US" w:eastAsia="ru-RU"/>
         </w:rPr>
-        <w:t>{</w:t>
-      </w:r>
-      <w:proofErr w:type="spellStart"/>
-      <w:proofErr w:type="gramStart"/>
-      <w:r>
-        <w:rPr>
-          <w:rFonts w:ascii="Consolas" w:eastAsia="Times New Roman" w:hAnsi="Consolas" w:cs="Courier New"/>
-          <w:color w:val="DFDFE0"/>
-          <w:sz w:val="20"/>
-          <w:szCs w:val="20"/>
-          <w:lang w:val="en-US" w:eastAsia="ru-RU"/>
-        </w:rPr>
-        <w:t>s.content</w:t>
-      </w:r>
-      <w:proofErr w:type="spellEnd"/>
-      <w:proofErr w:type="gramEnd"/>
-      <w:r>
-        <w:rPr>
-          <w:rFonts w:ascii="Consolas" w:eastAsia="Times New Roman" w:hAnsi="Consolas" w:cs="Courier New"/>
-          <w:color w:val="DFDFE0"/>
-          <w:sz w:val="20"/>
-          <w:szCs w:val="20"/>
-          <w:lang w:val="en-US" w:eastAsia="ru-RU"/>
-        </w:rPr>
-        <w:t>}&gt;</w:t>
+        <w:t>{s.content}&gt;</w:t>
       </w:r>
       <w:r>
         <w:rPr>
@@ -1595,7 +1475,6 @@
         <w:br/>
         <w:t xml:space="preserve">        &lt;</w:t>
       </w:r>
-      <w:proofErr w:type="spellStart"/>
       <w:r>
         <w:rPr>
           <w:rFonts w:ascii="Consolas" w:eastAsia="Times New Roman" w:hAnsi="Consolas" w:cs="Courier New"/>
@@ -1606,9 +1485,99 @@
           <w:szCs w:val="20"/>
           <w:lang w:val="en-US" w:eastAsia="ru-RU"/>
         </w:rPr>
-        <w:t>img</w:t>
-      </w:r>
-      <w:proofErr w:type="spellEnd"/>
+        <w:t xml:space="preserve">img </w:t>
+      </w:r>
+      <w:r>
+        <w:rPr>
+          <w:rFonts w:ascii="Consolas" w:eastAsia="Times New Roman" w:hAnsi="Consolas" w:cs="Courier New"/>
+          <w:color w:val="FFBF67"/>
+          <w:sz w:val="20"/>
+          <w:szCs w:val="20"/>
+          <w:lang w:val="en-US" w:eastAsia="ru-RU"/>
+        </w:rPr>
+        <w:t>src</w:t>
+      </w:r>
+      <w:r>
+        <w:rPr>
+          <w:rFonts w:ascii="Consolas" w:eastAsia="Times New Roman" w:hAnsi="Consolas" w:cs="Courier New"/>
+          <w:color w:val="FF806C"/>
+          <w:sz w:val="20"/>
+          <w:szCs w:val="20"/>
+          <w:lang w:val="en-US" w:eastAsia="ru-RU"/>
+        </w:rPr>
+        <w:t>=</w:t>
+      </w:r>
+      <w:r>
+        <w:rPr>
+          <w:rFonts w:ascii="Consolas" w:eastAsia="Times New Roman" w:hAnsi="Consolas" w:cs="Courier New"/>
+          <w:color w:val="DFDFE0"/>
+          <w:sz w:val="20"/>
+          <w:szCs w:val="20"/>
+          <w:lang w:val="en-US" w:eastAsia="ru-RU"/>
+        </w:rPr>
+        <w:t xml:space="preserve">{header} </w:t>
+      </w:r>
+      <w:r>
+        <w:rPr>
+          <w:rFonts w:ascii="Consolas" w:eastAsia="Times New Roman" w:hAnsi="Consolas" w:cs="Courier New"/>
+          <w:color w:val="FFBF67"/>
+          <w:sz w:val="20"/>
+          <w:szCs w:val="20"/>
+          <w:lang w:val="en-US" w:eastAsia="ru-RU"/>
+        </w:rPr>
+        <w:t>alt</w:t>
+      </w:r>
+      <w:r>
+        <w:rPr>
+          <w:rFonts w:ascii="Consolas" w:eastAsia="Times New Roman" w:hAnsi="Consolas" w:cs="Courier New"/>
+          <w:color w:val="FF806C"/>
+          <w:sz w:val="20"/>
+          <w:szCs w:val="20"/>
+          <w:lang w:val="en-US" w:eastAsia="ru-RU"/>
+        </w:rPr>
+        <w:t xml:space="preserve">="Header" </w:t>
+      </w:r>
+      <w:r>
+        <w:rPr>
+          <w:rFonts w:ascii="Consolas" w:eastAsia="Times New Roman" w:hAnsi="Consolas" w:cs="Courier New"/>
+          <w:color w:val="FFBF67"/>
+          <w:sz w:val="20"/>
+          <w:szCs w:val="20"/>
+          <w:lang w:val="en-US" w:eastAsia="ru-RU"/>
+        </w:rPr>
+        <w:t>className</w:t>
+      </w:r>
+      <w:r>
+        <w:rPr>
+          <w:rFonts w:ascii="Consolas" w:eastAsia="Times New Roman" w:hAnsi="Consolas" w:cs="Courier New"/>
+          <w:color w:val="FF806C"/>
+          <w:sz w:val="20"/>
+          <w:szCs w:val="20"/>
+          <w:lang w:val="en-US" w:eastAsia="ru-RU"/>
+        </w:rPr>
+        <w:t>=</w:t>
+      </w:r>
+      <w:r>
+        <w:rPr>
+          <w:rFonts w:ascii="Consolas" w:eastAsia="Times New Roman" w:hAnsi="Consolas" w:cs="Courier New"/>
+          <w:color w:val="DFDFE0"/>
+          <w:sz w:val="20"/>
+          <w:szCs w:val="20"/>
+          <w:lang w:val="en-US" w:eastAsia="ru-RU"/>
+        </w:rPr>
+        <w:t>{s.header} /&gt;</w:t>
+      </w:r>
+      <w:r>
+        <w:rPr>
+          <w:rFonts w:ascii="Consolas" w:eastAsia="Times New Roman" w:hAnsi="Consolas" w:cs="Courier New"/>
+          <w:color w:val="DFDFE0"/>
+          <w:sz w:val="20"/>
+          <w:szCs w:val="20"/>
+          <w:lang w:val="en-US" w:eastAsia="ru-RU"/>
+        </w:rPr>
+        <w:br/>
+        <w:t xml:space="preserve">        &lt;</w:t>
+      </w:r>
       <w:r>
         <w:rPr>
           <w:rFonts w:ascii="Consolas" w:eastAsia="Times New Roman" w:hAnsi="Consolas" w:cs="Courier New"/>
@@ -1619,113 +1588,17 @@
           <w:szCs w:val="20"/>
           <w:lang w:val="en-US" w:eastAsia="ru-RU"/>
         </w:rPr>
-        <w:t xml:space="preserve"> </w:t>
-      </w:r>
-      <w:proofErr w:type="spellStart"/>
-      <w:r>
-        <w:rPr>
-          <w:rFonts w:ascii="Consolas" w:eastAsia="Times New Roman" w:hAnsi="Consolas" w:cs="Courier New"/>
-          <w:color w:val="FFBF67"/>
-          <w:sz w:val="20"/>
-          <w:szCs w:val="20"/>
-          <w:lang w:val="en-US" w:eastAsia="ru-RU"/>
-        </w:rPr>
-        <w:t>src</w:t>
-      </w:r>
-      <w:proofErr w:type="spellEnd"/>
-      <w:r>
-        <w:rPr>
-          <w:rFonts w:ascii="Consolas" w:eastAsia="Times New Roman" w:hAnsi="Consolas" w:cs="Courier New"/>
-          <w:color w:val="FF806C"/>
-          <w:sz w:val="20"/>
-          <w:szCs w:val="20"/>
-          <w:lang w:val="en-US" w:eastAsia="ru-RU"/>
-        </w:rPr>
-        <w:t>=</w:t>
-      </w:r>
-      <w:r>
-        <w:rPr>
-          <w:rFonts w:ascii="Consolas" w:eastAsia="Times New Roman" w:hAnsi="Consolas" w:cs="Courier New"/>
-          <w:color w:val="DFDFE0"/>
-          <w:sz w:val="20"/>
-          <w:szCs w:val="20"/>
-          <w:lang w:val="en-US" w:eastAsia="ru-RU"/>
-        </w:rPr>
-        <w:t xml:space="preserve">{header} </w:t>
-      </w:r>
-      <w:r>
-        <w:rPr>
-          <w:rFonts w:ascii="Consolas" w:eastAsia="Times New Roman" w:hAnsi="Consolas" w:cs="Courier New"/>
-          <w:color w:val="FFBF67"/>
-          <w:sz w:val="20"/>
-          <w:szCs w:val="20"/>
-          <w:lang w:val="en-US" w:eastAsia="ru-RU"/>
-        </w:rPr>
-        <w:t>alt</w:t>
-      </w:r>
-      <w:r>
-        <w:rPr>
-          <w:rFonts w:ascii="Consolas" w:eastAsia="Times New Roman" w:hAnsi="Consolas" w:cs="Courier New"/>
-          <w:color w:val="FF806C"/>
-          <w:sz w:val="20"/>
-          <w:szCs w:val="20"/>
-          <w:lang w:val="en-US" w:eastAsia="ru-RU"/>
-        </w:rPr>
-        <w:t xml:space="preserve">="Header" </w:t>
-      </w:r>
-      <w:proofErr w:type="spellStart"/>
-      <w:r>
-        <w:rPr>
-          <w:rFonts w:ascii="Consolas" w:eastAsia="Times New Roman" w:hAnsi="Consolas" w:cs="Courier New"/>
-          <w:color w:val="FFBF67"/>
-          <w:sz w:val="20"/>
-          <w:szCs w:val="20"/>
-          <w:lang w:val="en-US" w:eastAsia="ru-RU"/>
-        </w:rPr>
-        <w:t>className</w:t>
-      </w:r>
-      <w:proofErr w:type="spellEnd"/>
-      <w:r>
-        <w:rPr>
-          <w:rFonts w:ascii="Consolas" w:eastAsia="Times New Roman" w:hAnsi="Consolas" w:cs="Courier New"/>
-          <w:color w:val="FF806C"/>
-          <w:sz w:val="20"/>
-          <w:szCs w:val="20"/>
-          <w:lang w:val="en-US" w:eastAsia="ru-RU"/>
-        </w:rPr>
-        <w:t>=</w:t>
-      </w:r>
-      <w:r>
-        <w:rPr>
-          <w:rFonts w:ascii="Consolas" w:eastAsia="Times New Roman" w:hAnsi="Consolas" w:cs="Courier New"/>
-          <w:color w:val="DFDFE0"/>
-          <w:sz w:val="20"/>
-          <w:szCs w:val="20"/>
-          <w:lang w:val="en-US" w:eastAsia="ru-RU"/>
-        </w:rPr>
-        <w:t>{</w:t>
-      </w:r>
-      <w:proofErr w:type="spellStart"/>
-      <w:r>
-        <w:rPr>
-          <w:rFonts w:ascii="Consolas" w:eastAsia="Times New Roman" w:hAnsi="Consolas" w:cs="Courier New"/>
-          <w:color w:val="DFDFE0"/>
-          <w:sz w:val="20"/>
-          <w:szCs w:val="20"/>
-          <w:lang w:val="en-US" w:eastAsia="ru-RU"/>
-        </w:rPr>
-        <w:t>s.header</w:t>
-      </w:r>
-      <w:proofErr w:type="spellEnd"/>
-      <w:r>
-        <w:rPr>
-          <w:rFonts w:ascii="Consolas" w:eastAsia="Times New Roman" w:hAnsi="Consolas" w:cs="Courier New"/>
-          <w:color w:val="DFDFE0"/>
-          <w:sz w:val="20"/>
-          <w:szCs w:val="20"/>
-          <w:lang w:val="en-US" w:eastAsia="ru-RU"/>
-        </w:rPr>
-        <w:t>} /&gt;</w:t>
+        <w:t xml:space="preserve">PageBlock </w:t>
+      </w:r>
+      <w:r>
+        <w:rPr>
+          <w:rFonts w:ascii="Consolas" w:eastAsia="Times New Roman" w:hAnsi="Consolas" w:cs="Courier New"/>
+          <w:color w:val="DFDFE0"/>
+          <w:sz w:val="20"/>
+          <w:szCs w:val="20"/>
+          <w:lang w:val="en-US" w:eastAsia="ru-RU"/>
+        </w:rPr>
+        <w:t>/&gt;</w:t>
       </w:r>
       <w:r>
         <w:rPr>
@@ -1738,7 +1611,6 @@
         <w:br/>
         <w:t xml:space="preserve">        &lt;</w:t>
       </w:r>
-      <w:proofErr w:type="spellStart"/>
       <w:r>
         <w:rPr>
           <w:rFonts w:ascii="Consolas" w:eastAsia="Times New Roman" w:hAnsi="Consolas" w:cs="Courier New"/>
@@ -1749,9 +1621,29 @@
           <w:szCs w:val="20"/>
           <w:lang w:val="en-US" w:eastAsia="ru-RU"/>
         </w:rPr>
-        <w:t>PageBlock</w:t>
-      </w:r>
-      <w:proofErr w:type="spellEnd"/>
+        <w:t xml:space="preserve">Posts </w:t>
+      </w:r>
+      <w:r>
+        <w:rPr>
+          <w:rFonts w:ascii="Consolas" w:eastAsia="Times New Roman" w:hAnsi="Consolas" w:cs="Courier New"/>
+          <w:color w:val="DFDFE0"/>
+          <w:sz w:val="20"/>
+          <w:szCs w:val="20"/>
+          <w:lang w:val="en-US" w:eastAsia="ru-RU"/>
+        </w:rPr>
+        <w:t>/&gt;</w:t>
+      </w:r>
+      <w:r>
+        <w:rPr>
+          <w:rFonts w:ascii="Consolas" w:eastAsia="Times New Roman" w:hAnsi="Consolas" w:cs="Courier New"/>
+          <w:color w:val="DFDFE0"/>
+          <w:sz w:val="20"/>
+          <w:szCs w:val="20"/>
+          <w:lang w:val="en-US" w:eastAsia="ru-RU"/>
+        </w:rPr>
+        <w:br/>
+        <w:t xml:space="preserve">    &lt;/</w:t>
+      </w:r>
       <w:r>
         <w:rPr>
           <w:rFonts w:ascii="Consolas" w:eastAsia="Times New Roman" w:hAnsi="Consolas" w:cs="Courier New"/>
@@ -1762,72 +1654,6 @@
           <w:szCs w:val="20"/>
           <w:lang w:val="en-US" w:eastAsia="ru-RU"/>
         </w:rPr>
-        <w:t xml:space="preserve"> </w:t>
-      </w:r>
-      <w:r>
-        <w:rPr>
-          <w:rFonts w:ascii="Consolas" w:eastAsia="Times New Roman" w:hAnsi="Consolas" w:cs="Courier New"/>
-          <w:color w:val="DFDFE0"/>
-          <w:sz w:val="20"/>
-          <w:szCs w:val="20"/>
-          <w:lang w:val="en-US" w:eastAsia="ru-RU"/>
-        </w:rPr>
-        <w:t>/&gt;</w:t>
-      </w:r>
-      <w:r>
-        <w:rPr>
-          <w:rFonts w:ascii="Consolas" w:eastAsia="Times New Roman" w:hAnsi="Consolas" w:cs="Courier New"/>
-          <w:color w:val="DFDFE0"/>
-          <w:sz w:val="20"/>
-          <w:szCs w:val="20"/>
-          <w:lang w:val="en-US" w:eastAsia="ru-RU"/>
-        </w:rPr>
-        <w:br/>
-        <w:t xml:space="preserve">        &lt;</w:t>
-      </w:r>
-      <w:r>
-        <w:rPr>
-          <w:rFonts w:ascii="Consolas" w:eastAsia="Times New Roman" w:hAnsi="Consolas" w:cs="Courier New"/>
-          <w:b/>
-          <w:bCs/>
-          <w:color w:val="F97BB0"/>
-          <w:sz w:val="20"/>
-          <w:szCs w:val="20"/>
-          <w:lang w:val="en-US" w:eastAsia="ru-RU"/>
-        </w:rPr>
-        <w:t xml:space="preserve">Posts </w:t>
-      </w:r>
-      <w:r>
-        <w:rPr>
-          <w:rFonts w:ascii="Consolas" w:eastAsia="Times New Roman" w:hAnsi="Consolas" w:cs="Courier New"/>
-          <w:color w:val="DFDFE0"/>
-          <w:sz w:val="20"/>
-          <w:szCs w:val="20"/>
-          <w:lang w:val="en-US" w:eastAsia="ru-RU"/>
-        </w:rPr>
-        <w:t>/&gt;</w:t>
-      </w:r>
-      <w:r>
-        <w:rPr>
-          <w:rFonts w:ascii="Consolas" w:eastAsia="Times New Roman" w:hAnsi="Consolas" w:cs="Courier New"/>
-          <w:color w:val="DFDFE0"/>
-          <w:sz w:val="20"/>
-          <w:szCs w:val="20"/>
-          <w:lang w:val="en-US" w:eastAsia="ru-RU"/>
-        </w:rPr>
-        <w:br/>
-        <w:t xml:space="preserve">    &lt;/</w:t>
-      </w:r>
-      <w:r>
-        <w:rPr>
-          <w:rFonts w:ascii="Consolas" w:eastAsia="Times New Roman" w:hAnsi="Consolas" w:cs="Courier New"/>
-          <w:b/>
-          <w:bCs/>
-          <w:color w:val="F97BB0"/>
-          <w:sz w:val="20"/>
-          <w:szCs w:val="20"/>
-          <w:lang w:val="en-US" w:eastAsia="ru-RU"/>
-        </w:rPr>
         <w:t>div</w:t>
       </w:r>
       <w:r>
@@ -1873,6 +1699,38 @@
           <w:lang w:val="en-US"/>
         </w:rPr>
         <w:br w:type="page"/>
+      </w:r>
+    </w:p>
+    <w:p>
+      <w:pPr>
+        <w:ind w:firstLine="709"/>
+        <w:jc w:val="center"/>
+        <w:rPr>
+          <w:rStyle w:val="a4"/>
+          <w:rFonts w:ascii="Roboto" w:hAnsi="Roboto"/>
+          <w:sz w:val="48"/>
+          <w:szCs w:val="48"/>
+        </w:rPr>
+      </w:pPr>
+      <w:r>
+        <w:rPr>
+          <w:rStyle w:val="a4"/>
+          <w:rFonts w:ascii="Roboto" w:hAnsi="Roboto"/>
+          <w:sz w:val="48"/>
+          <w:szCs w:val="48"/>
+          <w:lang w:val="en-US"/>
+        </w:rPr>
+        <w:lastRenderedPageBreak/>
+        <w:t xml:space="preserve">Leasson </w:t>
+      </w:r>
+      <w:r>
+        <w:rPr>
+          <w:rStyle w:val="a4"/>
+          <w:rFonts w:ascii="Roboto" w:hAnsi="Roboto"/>
+          <w:sz w:val="48"/>
+          <w:szCs w:val="48"/>
+        </w:rPr>
+        <w:t>14</w:t>
       </w:r>
     </w:p>
     <w:p>
@@ -1888,6 +1746,140 @@
           <w:lang w:val="en-US"/>
         </w:rPr>
       </w:pPr>
+      <w:r>
+        <w:rPr>
+          <w:rFonts w:ascii="Roboto" w:eastAsiaTheme="majorEastAsia" w:hAnsi="Roboto" w:cstheme="majorBidi"/>
+          <w:spacing w:val="-10"/>
+          <w:kern w:val="28"/>
+          <w:sz w:val="28"/>
+          <w:szCs w:val="28"/>
+          <w:lang w:val="en-US"/>
+        </w:rPr>
+        <w:t>Props</w:t>
+      </w:r>
+    </w:p>
+    <w:p>
+      <w:pPr>
+        <w:ind w:firstLine="709"/>
+        <w:jc w:val="both"/>
+        <w:rPr>
+          <w:rFonts w:ascii="Roboto" w:eastAsiaTheme="majorEastAsia" w:hAnsi="Roboto" w:cstheme="majorBidi"/>
+          <w:spacing w:val="-10"/>
+          <w:kern w:val="28"/>
+          <w:sz w:val="28"/>
+          <w:szCs w:val="28"/>
+          <w:lang w:val="en-US"/>
+        </w:rPr>
+      </w:pPr>
+      <w:r>
+        <w:rPr>
+          <w:noProof/>
+        </w:rPr>
+        <w:drawing>
+          <wp:inline distT="0" distB="0" distL="0" distR="0" wp14:anchorId="5287AC90" wp14:editId="68B666CD">
+            <wp:extent cx="5940425" cy="3341370"/>
+            <wp:effectExtent l="0" t="0" r="3175" b="0"/>
+            <wp:docPr id="2" name="Рисунок 2"/>
+            <wp:cNvGraphicFramePr>
+              <a:graphicFrameLocks xmlns:a="http://schemas.openxmlformats.org/drawingml/2006/main" noChangeAspect="1"/>
+            </wp:cNvGraphicFramePr>
+            <a:graphic xmlns:a="http://schemas.openxmlformats.org/drawingml/2006/main">
+              <a:graphicData uri="http://schemas.openxmlformats.org/drawingml/2006/picture">
+                <pic:pic xmlns:pic="http://schemas.openxmlformats.org/drawingml/2006/picture">
+                  <pic:nvPicPr>
+                    <pic:cNvPr id="1" name=""/>
+                    <pic:cNvPicPr/>
+                  </pic:nvPicPr>
+                  <pic:blipFill>
+                    <a:blip r:embed="rId5"/>
+                    <a:stretch>
+                      <a:fillRect/>
+                    </a:stretch>
+                  </pic:blipFill>
+                  <pic:spPr>
+                    <a:xfrm>
+                      <a:off x="0" y="0"/>
+                      <a:ext cx="5940425" cy="3341370"/>
+                    </a:xfrm>
+                    <a:prstGeom prst="rect">
+                      <a:avLst/>
+                    </a:prstGeom>
+                  </pic:spPr>
+                </pic:pic>
+              </a:graphicData>
+            </a:graphic>
+          </wp:inline>
+        </w:drawing>
+      </w:r>
+    </w:p>
+    <w:p>
+      <w:pPr>
+        <w:ind w:firstLine="709"/>
+        <w:jc w:val="both"/>
+        <w:rPr>
+          <w:rFonts w:ascii="Roboto" w:eastAsiaTheme="majorEastAsia" w:hAnsi="Roboto" w:cstheme="majorBidi"/>
+          <w:spacing w:val="-10"/>
+          <w:kern w:val="28"/>
+          <w:sz w:val="28"/>
+          <w:szCs w:val="28"/>
+          <w:lang w:val="en-US"/>
+        </w:rPr>
+      </w:pPr>
+      <w:r>
+        <w:rPr>
+          <w:rFonts w:ascii="Roboto" w:eastAsiaTheme="majorEastAsia" w:hAnsi="Roboto" w:cstheme="majorBidi"/>
+          <w:spacing w:val="-10"/>
+          <w:kern w:val="28"/>
+          <w:sz w:val="28"/>
+          <w:szCs w:val="28"/>
+          <w:lang w:val="en-US"/>
+        </w:rPr>
+        <w:t xml:space="preserve">props.children </w:t>
+      </w:r>
+      <w:r>
+        <w:rPr>
+          <w:rFonts w:ascii="Roboto" w:eastAsiaTheme="majorEastAsia" w:hAnsi="Roboto" w:cstheme="majorBidi"/>
+          <w:spacing w:val="-10"/>
+          <w:kern w:val="28"/>
+          <w:sz w:val="28"/>
+          <w:szCs w:val="28"/>
+          <w:lang w:val="en-US"/>
+        </w:rPr>
+        <w:sym w:font="Wingdings" w:char="F0E0"/>
+      </w:r>
+      <w:r>
+        <w:rPr>
+          <w:rFonts w:ascii="Roboto" w:eastAsiaTheme="majorEastAsia" w:hAnsi="Roboto" w:cstheme="majorBidi"/>
+          <w:spacing w:val="-10"/>
+          <w:kern w:val="28"/>
+          <w:sz w:val="28"/>
+          <w:szCs w:val="28"/>
+          <w:lang w:val="en-US"/>
+        </w:rPr>
+        <w:t xml:space="preserve"> text or others components </w:t>
+      </w:r>
+      <w:r>
+        <w:rPr>
+          <w:rFonts w:ascii="Roboto" w:eastAsiaTheme="majorEastAsia" w:hAnsi="Roboto" w:cstheme="majorBidi"/>
+          <w:spacing w:val="-10"/>
+          <w:kern w:val="28"/>
+          <w:sz w:val="28"/>
+          <w:szCs w:val="28"/>
+          <w:lang w:val="en-US"/>
+        </w:rPr>
+        <w:t>is embedded</w:t>
+      </w:r>
+      <w:r>
+        <w:rPr>
+          <w:rFonts w:ascii="Roboto" w:eastAsiaTheme="majorEastAsia" w:hAnsi="Roboto" w:cstheme="majorBidi"/>
+          <w:spacing w:val="-10"/>
+          <w:kern w:val="28"/>
+          <w:sz w:val="28"/>
+          <w:szCs w:val="28"/>
+          <w:lang w:val="en-US"/>
+        </w:rPr>
+        <w:t xml:space="preserve"> here.</w:t>
+      </w:r>
     </w:p>
     <w:sectPr>
       <w:pgSz w:w="11906" w:h="16838"/>
@@ -2297,7 +2289,7 @@
   <w:style w:type="paragraph" w:default="1" w:styleId="a">
     <w:name w:val="Normal"/>
     <w:qFormat/>
-    <w:rsid w:val="00E11867"/>
+    <w:rsid w:val="00E438C1"/>
   </w:style>
   <w:style w:type="character" w:default="1" w:styleId="a0">
     <w:name w:val="Default Paragraph Font"/>

</xml_diff>

<commit_message>
BLL-UI | Lesson 24/26
</commit_message>
<xml_diff>
--- a/lessons.docx
+++ b/lessons.docx
@@ -22,7 +22,7 @@
           <w:szCs w:val="48"/>
           <w:lang w:val="en-US"/>
         </w:rPr>
-        <w:t>Leasson 05</w:t>
+        <w:t>Lesson 05</w:t>
       </w:r>
     </w:p>
     <w:p>
@@ -166,7 +166,7 @@
           <w:lang w:val="en-US"/>
         </w:rPr>
         <w:lastRenderedPageBreak/>
-        <w:t>Leasson 07</w:t>
+        <w:t>Lesson 07</w:t>
       </w:r>
     </w:p>
     <w:p>
@@ -358,6 +358,7 @@
         </w:rPr>
         <w:t xml:space="preserve">function </w:t>
       </w:r>
+      <w:proofErr w:type="gramStart"/>
       <w:r>
         <w:rPr>
           <w:rFonts w:ascii="Roboto" w:eastAsia="Times New Roman" w:hAnsi="Roboto" w:cs="Courier New"/>
@@ -376,7 +377,18 @@
           <w:szCs w:val="20"/>
           <w:lang w:val="en-US" w:eastAsia="ru-RU"/>
         </w:rPr>
-        <w:t>() {</w:t>
+        <w:t>(</w:t>
+      </w:r>
+      <w:proofErr w:type="gramEnd"/>
+      <w:r>
+        <w:rPr>
+          <w:rFonts w:ascii="Roboto" w:eastAsia="Times New Roman" w:hAnsi="Roboto" w:cs="Courier New"/>
+          <w:color w:val="DFDFE0"/>
+          <w:sz w:val="20"/>
+          <w:szCs w:val="20"/>
+          <w:lang w:val="en-US" w:eastAsia="ru-RU"/>
+        </w:rPr>
+        <w:t>) {</w:t>
       </w:r>
       <w:r>
         <w:rPr>
@@ -434,6 +446,7 @@
         </w:rPr>
         <w:t xml:space="preserve">div </w:t>
       </w:r>
+      <w:proofErr w:type="spellStart"/>
       <w:r>
         <w:rPr>
           <w:rFonts w:ascii="Roboto" w:eastAsia="Times New Roman" w:hAnsi="Roboto" w:cs="Courier New"/>
@@ -444,6 +457,7 @@
         </w:rPr>
         <w:t>className</w:t>
       </w:r>
+      <w:proofErr w:type="spellEnd"/>
       <w:r>
         <w:rPr>
           <w:rFonts w:ascii="Roboto" w:eastAsia="Times New Roman" w:hAnsi="Roboto" w:cs="Courier New"/>
@@ -567,6 +581,7 @@
         </w:rPr>
         <w:t xml:space="preserve">= </w:t>
       </w:r>
+      <w:proofErr w:type="gramStart"/>
       <w:r>
         <w:rPr>
           <w:rFonts w:ascii="Roboto" w:hAnsi="Roboto"/>
@@ -583,7 +598,16 @@
           <w:color w:val="DFDFE0"/>
           <w:lang w:val="en-US"/>
         </w:rPr>
-        <w:t>() {</w:t>
+        <w:t>(</w:t>
+      </w:r>
+      <w:proofErr w:type="gramEnd"/>
+      <w:r>
+        <w:rPr>
+          <w:rFonts w:ascii="Roboto" w:hAnsi="Roboto"/>
+          <w:color w:val="DFDFE0"/>
+          <w:lang w:val="en-US"/>
+        </w:rPr>
+        <w:t>) {</w:t>
       </w:r>
       <w:r>
         <w:rPr>
@@ -631,6 +655,7 @@
         </w:rPr>
         <w:t xml:space="preserve">div </w:t>
       </w:r>
+      <w:proofErr w:type="spellStart"/>
       <w:r>
         <w:rPr>
           <w:rFonts w:ascii="Roboto" w:hAnsi="Roboto"/>
@@ -639,6 +664,7 @@
         </w:rPr>
         <w:t>className</w:t>
       </w:r>
+      <w:proofErr w:type="spellEnd"/>
       <w:r>
         <w:rPr>
           <w:rFonts w:ascii="Roboto" w:hAnsi="Roboto"/>
@@ -792,6 +818,7 @@
         </w:rPr>
         <w:t xml:space="preserve">div </w:t>
       </w:r>
+      <w:proofErr w:type="spellStart"/>
       <w:r>
         <w:rPr>
           <w:rFonts w:ascii="Roboto" w:hAnsi="Roboto"/>
@@ -800,6 +827,7 @@
         </w:rPr>
         <w:t>className</w:t>
       </w:r>
+      <w:proofErr w:type="spellEnd"/>
       <w:r>
         <w:rPr>
           <w:rFonts w:ascii="Roboto" w:hAnsi="Roboto"/>
@@ -931,6 +959,7 @@
         </w:rPr>
         <w:t xml:space="preserve">extends </w:t>
       </w:r>
+      <w:proofErr w:type="spellStart"/>
       <w:r>
         <w:rPr>
           <w:rFonts w:ascii="Roboto" w:hAnsi="Roboto"/>
@@ -953,7 +982,16 @@
           <w:color w:val="82E6FF"/>
           <w:lang w:val="en-US"/>
         </w:rPr>
-        <w:t xml:space="preserve">Component </w:t>
+        <w:t>Component</w:t>
+      </w:r>
+      <w:proofErr w:type="spellEnd"/>
+      <w:r>
+        <w:rPr>
+          <w:rFonts w:ascii="Roboto" w:hAnsi="Roboto"/>
+          <w:color w:val="82E6FF"/>
+          <w:lang w:val="en-US"/>
+        </w:rPr>
+        <w:t xml:space="preserve"> </w:t>
       </w:r>
       <w:r>
         <w:rPr>
@@ -972,6 +1010,7 @@
         <w:br/>
         <w:t xml:space="preserve">    </w:t>
       </w:r>
+      <w:proofErr w:type="gramStart"/>
       <w:r>
         <w:rPr>
           <w:rFonts w:ascii="Roboto" w:hAnsi="Roboto"/>
@@ -986,7 +1025,16 @@
           <w:color w:val="DFDFE0"/>
           <w:lang w:val="en-US"/>
         </w:rPr>
-        <w:t>() {</w:t>
+        <w:t>(</w:t>
+      </w:r>
+      <w:proofErr w:type="gramEnd"/>
+      <w:r>
+        <w:rPr>
+          <w:rFonts w:ascii="Roboto" w:hAnsi="Roboto"/>
+          <w:color w:val="DFDFE0"/>
+          <w:lang w:val="en-US"/>
+        </w:rPr>
+        <w:t>) {</w:t>
       </w:r>
       <w:r>
         <w:rPr>
@@ -1034,6 +1082,7 @@
         </w:rPr>
         <w:t xml:space="preserve">div </w:t>
       </w:r>
+      <w:proofErr w:type="spellStart"/>
       <w:r>
         <w:rPr>
           <w:rFonts w:ascii="Roboto" w:hAnsi="Roboto"/>
@@ -1042,6 +1091,7 @@
         </w:rPr>
         <w:t>className</w:t>
       </w:r>
+      <w:proofErr w:type="spellEnd"/>
       <w:r>
         <w:rPr>
           <w:rFonts w:ascii="Roboto" w:hAnsi="Roboto"/>
@@ -1176,7 +1226,7 @@
           <w:lang w:val="en-US"/>
         </w:rPr>
         <w:lastRenderedPageBreak/>
-        <w:t xml:space="preserve">Leasson </w:t>
+        <w:t xml:space="preserve">Lesson </w:t>
       </w:r>
       <w:r>
         <w:rPr>
@@ -1434,6 +1484,7 @@
         </w:rPr>
         <w:t xml:space="preserve">div </w:t>
       </w:r>
+      <w:proofErr w:type="spellStart"/>
       <w:r>
         <w:rPr>
           <w:rFonts w:ascii="Consolas" w:eastAsia="Times New Roman" w:hAnsi="Consolas" w:cs="Courier New"/>
@@ -1444,6 +1495,7 @@
         </w:rPr>
         <w:t>className</w:t>
       </w:r>
+      <w:proofErr w:type="spellEnd"/>
       <w:r>
         <w:rPr>
           <w:rFonts w:ascii="Consolas" w:eastAsia="Times New Roman" w:hAnsi="Consolas" w:cs="Courier New"/>
@@ -1462,7 +1514,31 @@
           <w:szCs w:val="20"/>
           <w:lang w:val="en-US" w:eastAsia="ru-RU"/>
         </w:rPr>
-        <w:t>{s.content}&gt;</w:t>
+        <w:t>{</w:t>
+      </w:r>
+      <w:proofErr w:type="spellStart"/>
+      <w:proofErr w:type="gramStart"/>
+      <w:r>
+        <w:rPr>
+          <w:rFonts w:ascii="Consolas" w:eastAsia="Times New Roman" w:hAnsi="Consolas" w:cs="Courier New"/>
+          <w:color w:val="DFDFE0"/>
+          <w:sz w:val="20"/>
+          <w:szCs w:val="20"/>
+          <w:lang w:val="en-US" w:eastAsia="ru-RU"/>
+        </w:rPr>
+        <w:t>s.content</w:t>
+      </w:r>
+      <w:proofErr w:type="spellEnd"/>
+      <w:proofErr w:type="gramEnd"/>
+      <w:r>
+        <w:rPr>
+          <w:rFonts w:ascii="Consolas" w:eastAsia="Times New Roman" w:hAnsi="Consolas" w:cs="Courier New"/>
+          <w:color w:val="DFDFE0"/>
+          <w:sz w:val="20"/>
+          <w:szCs w:val="20"/>
+          <w:lang w:val="en-US" w:eastAsia="ru-RU"/>
+        </w:rPr>
+        <w:t>}&gt;</w:t>
       </w:r>
       <w:r>
         <w:rPr>
@@ -1475,6 +1551,7 @@
         <w:br/>
         <w:t xml:space="preserve">        &lt;</w:t>
       </w:r>
+      <w:proofErr w:type="spellStart"/>
       <w:r>
         <w:rPr>
           <w:rFonts w:ascii="Consolas" w:eastAsia="Times New Roman" w:hAnsi="Consolas" w:cs="Courier New"/>
@@ -1485,99 +1562,9 @@
           <w:szCs w:val="20"/>
           <w:lang w:val="en-US" w:eastAsia="ru-RU"/>
         </w:rPr>
-        <w:t xml:space="preserve">img </w:t>
-      </w:r>
-      <w:r>
-        <w:rPr>
-          <w:rFonts w:ascii="Consolas" w:eastAsia="Times New Roman" w:hAnsi="Consolas" w:cs="Courier New"/>
-          <w:color w:val="FFBF67"/>
-          <w:sz w:val="20"/>
-          <w:szCs w:val="20"/>
-          <w:lang w:val="en-US" w:eastAsia="ru-RU"/>
-        </w:rPr>
-        <w:t>src</w:t>
-      </w:r>
-      <w:r>
-        <w:rPr>
-          <w:rFonts w:ascii="Consolas" w:eastAsia="Times New Roman" w:hAnsi="Consolas" w:cs="Courier New"/>
-          <w:color w:val="FF806C"/>
-          <w:sz w:val="20"/>
-          <w:szCs w:val="20"/>
-          <w:lang w:val="en-US" w:eastAsia="ru-RU"/>
-        </w:rPr>
-        <w:t>=</w:t>
-      </w:r>
-      <w:r>
-        <w:rPr>
-          <w:rFonts w:ascii="Consolas" w:eastAsia="Times New Roman" w:hAnsi="Consolas" w:cs="Courier New"/>
-          <w:color w:val="DFDFE0"/>
-          <w:sz w:val="20"/>
-          <w:szCs w:val="20"/>
-          <w:lang w:val="en-US" w:eastAsia="ru-RU"/>
-        </w:rPr>
-        <w:t xml:space="preserve">{header} </w:t>
-      </w:r>
-      <w:r>
-        <w:rPr>
-          <w:rFonts w:ascii="Consolas" w:eastAsia="Times New Roman" w:hAnsi="Consolas" w:cs="Courier New"/>
-          <w:color w:val="FFBF67"/>
-          <w:sz w:val="20"/>
-          <w:szCs w:val="20"/>
-          <w:lang w:val="en-US" w:eastAsia="ru-RU"/>
-        </w:rPr>
-        <w:t>alt</w:t>
-      </w:r>
-      <w:r>
-        <w:rPr>
-          <w:rFonts w:ascii="Consolas" w:eastAsia="Times New Roman" w:hAnsi="Consolas" w:cs="Courier New"/>
-          <w:color w:val="FF806C"/>
-          <w:sz w:val="20"/>
-          <w:szCs w:val="20"/>
-          <w:lang w:val="en-US" w:eastAsia="ru-RU"/>
-        </w:rPr>
-        <w:t xml:space="preserve">="Header" </w:t>
-      </w:r>
-      <w:r>
-        <w:rPr>
-          <w:rFonts w:ascii="Consolas" w:eastAsia="Times New Roman" w:hAnsi="Consolas" w:cs="Courier New"/>
-          <w:color w:val="FFBF67"/>
-          <w:sz w:val="20"/>
-          <w:szCs w:val="20"/>
-          <w:lang w:val="en-US" w:eastAsia="ru-RU"/>
-        </w:rPr>
-        <w:t>className</w:t>
-      </w:r>
-      <w:r>
-        <w:rPr>
-          <w:rFonts w:ascii="Consolas" w:eastAsia="Times New Roman" w:hAnsi="Consolas" w:cs="Courier New"/>
-          <w:color w:val="FF806C"/>
-          <w:sz w:val="20"/>
-          <w:szCs w:val="20"/>
-          <w:lang w:val="en-US" w:eastAsia="ru-RU"/>
-        </w:rPr>
-        <w:t>=</w:t>
-      </w:r>
-      <w:r>
-        <w:rPr>
-          <w:rFonts w:ascii="Consolas" w:eastAsia="Times New Roman" w:hAnsi="Consolas" w:cs="Courier New"/>
-          <w:color w:val="DFDFE0"/>
-          <w:sz w:val="20"/>
-          <w:szCs w:val="20"/>
-          <w:lang w:val="en-US" w:eastAsia="ru-RU"/>
-        </w:rPr>
-        <w:t>{s.header} /&gt;</w:t>
-      </w:r>
-      <w:r>
-        <w:rPr>
-          <w:rFonts w:ascii="Consolas" w:eastAsia="Times New Roman" w:hAnsi="Consolas" w:cs="Courier New"/>
-          <w:color w:val="DFDFE0"/>
-          <w:sz w:val="20"/>
-          <w:szCs w:val="20"/>
-          <w:lang w:val="en-US" w:eastAsia="ru-RU"/>
-        </w:rPr>
-        <w:br/>
-        <w:t xml:space="preserve">        &lt;</w:t>
-      </w:r>
+        <w:t>img</w:t>
+      </w:r>
+      <w:proofErr w:type="spellEnd"/>
       <w:r>
         <w:rPr>
           <w:rFonts w:ascii="Consolas" w:eastAsia="Times New Roman" w:hAnsi="Consolas" w:cs="Courier New"/>
@@ -1588,17 +1575,113 @@
           <w:szCs w:val="20"/>
           <w:lang w:val="en-US" w:eastAsia="ru-RU"/>
         </w:rPr>
-        <w:t xml:space="preserve">PageBlock </w:t>
-      </w:r>
-      <w:r>
-        <w:rPr>
-          <w:rFonts w:ascii="Consolas" w:eastAsia="Times New Roman" w:hAnsi="Consolas" w:cs="Courier New"/>
-          <w:color w:val="DFDFE0"/>
-          <w:sz w:val="20"/>
-          <w:szCs w:val="20"/>
-          <w:lang w:val="en-US" w:eastAsia="ru-RU"/>
-        </w:rPr>
-        <w:t>/&gt;</w:t>
+        <w:t xml:space="preserve"> </w:t>
+      </w:r>
+      <w:proofErr w:type="spellStart"/>
+      <w:r>
+        <w:rPr>
+          <w:rFonts w:ascii="Consolas" w:eastAsia="Times New Roman" w:hAnsi="Consolas" w:cs="Courier New"/>
+          <w:color w:val="FFBF67"/>
+          <w:sz w:val="20"/>
+          <w:szCs w:val="20"/>
+          <w:lang w:val="en-US" w:eastAsia="ru-RU"/>
+        </w:rPr>
+        <w:t>src</w:t>
+      </w:r>
+      <w:proofErr w:type="spellEnd"/>
+      <w:r>
+        <w:rPr>
+          <w:rFonts w:ascii="Consolas" w:eastAsia="Times New Roman" w:hAnsi="Consolas" w:cs="Courier New"/>
+          <w:color w:val="FF806C"/>
+          <w:sz w:val="20"/>
+          <w:szCs w:val="20"/>
+          <w:lang w:val="en-US" w:eastAsia="ru-RU"/>
+        </w:rPr>
+        <w:t>=</w:t>
+      </w:r>
+      <w:r>
+        <w:rPr>
+          <w:rFonts w:ascii="Consolas" w:eastAsia="Times New Roman" w:hAnsi="Consolas" w:cs="Courier New"/>
+          <w:color w:val="DFDFE0"/>
+          <w:sz w:val="20"/>
+          <w:szCs w:val="20"/>
+          <w:lang w:val="en-US" w:eastAsia="ru-RU"/>
+        </w:rPr>
+        <w:t xml:space="preserve">{header} </w:t>
+      </w:r>
+      <w:r>
+        <w:rPr>
+          <w:rFonts w:ascii="Consolas" w:eastAsia="Times New Roman" w:hAnsi="Consolas" w:cs="Courier New"/>
+          <w:color w:val="FFBF67"/>
+          <w:sz w:val="20"/>
+          <w:szCs w:val="20"/>
+          <w:lang w:val="en-US" w:eastAsia="ru-RU"/>
+        </w:rPr>
+        <w:t>alt</w:t>
+      </w:r>
+      <w:r>
+        <w:rPr>
+          <w:rFonts w:ascii="Consolas" w:eastAsia="Times New Roman" w:hAnsi="Consolas" w:cs="Courier New"/>
+          <w:color w:val="FF806C"/>
+          <w:sz w:val="20"/>
+          <w:szCs w:val="20"/>
+          <w:lang w:val="en-US" w:eastAsia="ru-RU"/>
+        </w:rPr>
+        <w:t xml:space="preserve">="Header" </w:t>
+      </w:r>
+      <w:proofErr w:type="spellStart"/>
+      <w:r>
+        <w:rPr>
+          <w:rFonts w:ascii="Consolas" w:eastAsia="Times New Roman" w:hAnsi="Consolas" w:cs="Courier New"/>
+          <w:color w:val="FFBF67"/>
+          <w:sz w:val="20"/>
+          <w:szCs w:val="20"/>
+          <w:lang w:val="en-US" w:eastAsia="ru-RU"/>
+        </w:rPr>
+        <w:t>className</w:t>
+      </w:r>
+      <w:proofErr w:type="spellEnd"/>
+      <w:r>
+        <w:rPr>
+          <w:rFonts w:ascii="Consolas" w:eastAsia="Times New Roman" w:hAnsi="Consolas" w:cs="Courier New"/>
+          <w:color w:val="FF806C"/>
+          <w:sz w:val="20"/>
+          <w:szCs w:val="20"/>
+          <w:lang w:val="en-US" w:eastAsia="ru-RU"/>
+        </w:rPr>
+        <w:t>=</w:t>
+      </w:r>
+      <w:r>
+        <w:rPr>
+          <w:rFonts w:ascii="Consolas" w:eastAsia="Times New Roman" w:hAnsi="Consolas" w:cs="Courier New"/>
+          <w:color w:val="DFDFE0"/>
+          <w:sz w:val="20"/>
+          <w:szCs w:val="20"/>
+          <w:lang w:val="en-US" w:eastAsia="ru-RU"/>
+        </w:rPr>
+        <w:t>{</w:t>
+      </w:r>
+      <w:proofErr w:type="spellStart"/>
+      <w:r>
+        <w:rPr>
+          <w:rFonts w:ascii="Consolas" w:eastAsia="Times New Roman" w:hAnsi="Consolas" w:cs="Courier New"/>
+          <w:color w:val="DFDFE0"/>
+          <w:sz w:val="20"/>
+          <w:szCs w:val="20"/>
+          <w:lang w:val="en-US" w:eastAsia="ru-RU"/>
+        </w:rPr>
+        <w:t>s.header</w:t>
+      </w:r>
+      <w:proofErr w:type="spellEnd"/>
+      <w:r>
+        <w:rPr>
+          <w:rFonts w:ascii="Consolas" w:eastAsia="Times New Roman" w:hAnsi="Consolas" w:cs="Courier New"/>
+          <w:color w:val="DFDFE0"/>
+          <w:sz w:val="20"/>
+          <w:szCs w:val="20"/>
+          <w:lang w:val="en-US" w:eastAsia="ru-RU"/>
+        </w:rPr>
+        <w:t>} /&gt;</w:t>
       </w:r>
       <w:r>
         <w:rPr>
@@ -1611,6 +1694,7 @@
         <w:br/>
         <w:t xml:space="preserve">        &lt;</w:t>
       </w:r>
+      <w:proofErr w:type="spellStart"/>
       <w:r>
         <w:rPr>
           <w:rFonts w:ascii="Consolas" w:eastAsia="Times New Roman" w:hAnsi="Consolas" w:cs="Courier New"/>
@@ -1621,29 +1705,9 @@
           <w:szCs w:val="20"/>
           <w:lang w:val="en-US" w:eastAsia="ru-RU"/>
         </w:rPr>
-        <w:t xml:space="preserve">Posts </w:t>
-      </w:r>
-      <w:r>
-        <w:rPr>
-          <w:rFonts w:ascii="Consolas" w:eastAsia="Times New Roman" w:hAnsi="Consolas" w:cs="Courier New"/>
-          <w:color w:val="DFDFE0"/>
-          <w:sz w:val="20"/>
-          <w:szCs w:val="20"/>
-          <w:lang w:val="en-US" w:eastAsia="ru-RU"/>
-        </w:rPr>
-        <w:t>/&gt;</w:t>
-      </w:r>
-      <w:r>
-        <w:rPr>
-          <w:rFonts w:ascii="Consolas" w:eastAsia="Times New Roman" w:hAnsi="Consolas" w:cs="Courier New"/>
-          <w:color w:val="DFDFE0"/>
-          <w:sz w:val="20"/>
-          <w:szCs w:val="20"/>
-          <w:lang w:val="en-US" w:eastAsia="ru-RU"/>
-        </w:rPr>
-        <w:br/>
-        <w:t xml:space="preserve">    &lt;/</w:t>
-      </w:r>
+        <w:t>PageBlock</w:t>
+      </w:r>
+      <w:proofErr w:type="spellEnd"/>
       <w:r>
         <w:rPr>
           <w:rFonts w:ascii="Consolas" w:eastAsia="Times New Roman" w:hAnsi="Consolas" w:cs="Courier New"/>
@@ -1654,6 +1718,72 @@
           <w:szCs w:val="20"/>
           <w:lang w:val="en-US" w:eastAsia="ru-RU"/>
         </w:rPr>
+        <w:t xml:space="preserve"> </w:t>
+      </w:r>
+      <w:r>
+        <w:rPr>
+          <w:rFonts w:ascii="Consolas" w:eastAsia="Times New Roman" w:hAnsi="Consolas" w:cs="Courier New"/>
+          <w:color w:val="DFDFE0"/>
+          <w:sz w:val="20"/>
+          <w:szCs w:val="20"/>
+          <w:lang w:val="en-US" w:eastAsia="ru-RU"/>
+        </w:rPr>
+        <w:t>/&gt;</w:t>
+      </w:r>
+      <w:r>
+        <w:rPr>
+          <w:rFonts w:ascii="Consolas" w:eastAsia="Times New Roman" w:hAnsi="Consolas" w:cs="Courier New"/>
+          <w:color w:val="DFDFE0"/>
+          <w:sz w:val="20"/>
+          <w:szCs w:val="20"/>
+          <w:lang w:val="en-US" w:eastAsia="ru-RU"/>
+        </w:rPr>
+        <w:br/>
+        <w:t xml:space="preserve">        &lt;</w:t>
+      </w:r>
+      <w:r>
+        <w:rPr>
+          <w:rFonts w:ascii="Consolas" w:eastAsia="Times New Roman" w:hAnsi="Consolas" w:cs="Courier New"/>
+          <w:b/>
+          <w:bCs/>
+          <w:color w:val="F97BB0"/>
+          <w:sz w:val="20"/>
+          <w:szCs w:val="20"/>
+          <w:lang w:val="en-US" w:eastAsia="ru-RU"/>
+        </w:rPr>
+        <w:t xml:space="preserve">Posts </w:t>
+      </w:r>
+      <w:r>
+        <w:rPr>
+          <w:rFonts w:ascii="Consolas" w:eastAsia="Times New Roman" w:hAnsi="Consolas" w:cs="Courier New"/>
+          <w:color w:val="DFDFE0"/>
+          <w:sz w:val="20"/>
+          <w:szCs w:val="20"/>
+          <w:lang w:val="en-US" w:eastAsia="ru-RU"/>
+        </w:rPr>
+        <w:t>/&gt;</w:t>
+      </w:r>
+      <w:r>
+        <w:rPr>
+          <w:rFonts w:ascii="Consolas" w:eastAsia="Times New Roman" w:hAnsi="Consolas" w:cs="Courier New"/>
+          <w:color w:val="DFDFE0"/>
+          <w:sz w:val="20"/>
+          <w:szCs w:val="20"/>
+          <w:lang w:val="en-US" w:eastAsia="ru-RU"/>
+        </w:rPr>
+        <w:br/>
+        <w:t xml:space="preserve">    &lt;/</w:t>
+      </w:r>
+      <w:r>
+        <w:rPr>
+          <w:rFonts w:ascii="Consolas" w:eastAsia="Times New Roman" w:hAnsi="Consolas" w:cs="Courier New"/>
+          <w:b/>
+          <w:bCs/>
+          <w:color w:val="F97BB0"/>
+          <w:sz w:val="20"/>
+          <w:szCs w:val="20"/>
+          <w:lang w:val="en-US" w:eastAsia="ru-RU"/>
+        </w:rPr>
         <w:t>div</w:t>
       </w:r>
       <w:r>
@@ -1721,7 +1851,7 @@
           <w:lang w:val="en-US"/>
         </w:rPr>
         <w:lastRenderedPageBreak/>
-        <w:t xml:space="preserve">Leasson </w:t>
+        <w:t xml:space="preserve">Lesson </w:t>
       </w:r>
       <w:r>
         <w:rPr>
@@ -1825,6 +1955,8 @@
           <w:lang w:val="en-US"/>
         </w:rPr>
       </w:pPr>
+      <w:proofErr w:type="spellStart"/>
+      <w:proofErr w:type="gramStart"/>
       <w:r>
         <w:rPr>
           <w:rFonts w:ascii="Roboto" w:eastAsiaTheme="majorEastAsia" w:hAnsi="Roboto" w:cstheme="majorBidi"/>
@@ -1834,8 +1966,10 @@
           <w:szCs w:val="28"/>
           <w:lang w:val="en-US"/>
         </w:rPr>
-        <w:t xml:space="preserve">props.children </w:t>
-      </w:r>
+        <w:t>props.children</w:t>
+      </w:r>
+      <w:proofErr w:type="spellEnd"/>
+      <w:proofErr w:type="gramEnd"/>
       <w:r>
         <w:rPr>
           <w:rFonts w:ascii="Roboto" w:eastAsiaTheme="majorEastAsia" w:hAnsi="Roboto" w:cstheme="majorBidi"/>
@@ -1845,7 +1979,7 @@
           <w:szCs w:val="28"/>
           <w:lang w:val="en-US"/>
         </w:rPr>
-        <w:sym w:font="Wingdings" w:char="F0E0"/>
+        <w:t xml:space="preserve"> </w:t>
       </w:r>
       <w:r>
         <w:rPr>
@@ -1856,7 +1990,7 @@
           <w:szCs w:val="28"/>
           <w:lang w:val="en-US"/>
         </w:rPr>
-        <w:t xml:space="preserve"> text or others components </w:t>
+        <w:sym w:font="Wingdings" w:char="F0E0"/>
       </w:r>
       <w:r>
         <w:rPr>
@@ -1867,7 +2001,7 @@
           <w:szCs w:val="28"/>
           <w:lang w:val="en-US"/>
         </w:rPr>
-        <w:t>is embedded</w:t>
+        <w:t xml:space="preserve"> text or others components </w:t>
       </w:r>
       <w:r>
         <w:rPr>
@@ -1878,8 +2012,412 @@
           <w:szCs w:val="28"/>
           <w:lang w:val="en-US"/>
         </w:rPr>
+        <w:t>is embedded</w:t>
+      </w:r>
+      <w:r>
+        <w:rPr>
+          <w:rFonts w:ascii="Roboto" w:eastAsiaTheme="majorEastAsia" w:hAnsi="Roboto" w:cstheme="majorBidi"/>
+          <w:spacing w:val="-10"/>
+          <w:kern w:val="28"/>
+          <w:sz w:val="28"/>
+          <w:szCs w:val="28"/>
+          <w:lang w:val="en-US"/>
+        </w:rPr>
         <w:t xml:space="preserve"> here.</w:t>
       </w:r>
+    </w:p>
+    <w:p>
+      <w:pPr>
+        <w:rPr>
+          <w:rFonts w:ascii="Roboto" w:eastAsiaTheme="majorEastAsia" w:hAnsi="Roboto" w:cstheme="majorBidi"/>
+          <w:spacing w:val="-10"/>
+          <w:kern w:val="28"/>
+          <w:sz w:val="28"/>
+          <w:szCs w:val="28"/>
+          <w:lang w:val="en-US"/>
+        </w:rPr>
+      </w:pPr>
+      <w:r>
+        <w:rPr>
+          <w:rFonts w:ascii="Roboto" w:eastAsiaTheme="majorEastAsia" w:hAnsi="Roboto" w:cstheme="majorBidi"/>
+          <w:spacing w:val="-10"/>
+          <w:kern w:val="28"/>
+          <w:sz w:val="28"/>
+          <w:szCs w:val="28"/>
+          <w:lang w:val="en-US"/>
+        </w:rPr>
+        <w:br w:type="page"/>
+      </w:r>
+    </w:p>
+    <w:p>
+      <w:pPr>
+        <w:ind w:firstLine="709"/>
+        <w:jc w:val="center"/>
+        <w:rPr>
+          <w:rStyle w:val="a4"/>
+          <w:rFonts w:ascii="Roboto" w:hAnsi="Roboto"/>
+          <w:sz w:val="48"/>
+          <w:szCs w:val="48"/>
+          <w:lang w:val="en-US"/>
+        </w:rPr>
+      </w:pPr>
+      <w:r>
+        <w:rPr>
+          <w:rStyle w:val="a4"/>
+          <w:rFonts w:ascii="Roboto" w:hAnsi="Roboto"/>
+          <w:sz w:val="48"/>
+          <w:szCs w:val="48"/>
+          <w:lang w:val="en-US"/>
+        </w:rPr>
+        <w:lastRenderedPageBreak/>
+        <w:t xml:space="preserve">Lesson </w:t>
+      </w:r>
+      <w:r>
+        <w:rPr>
+          <w:rStyle w:val="a4"/>
+          <w:rFonts w:ascii="Roboto" w:hAnsi="Roboto"/>
+          <w:sz w:val="48"/>
+          <w:szCs w:val="48"/>
+          <w:lang w:val="en-US"/>
+        </w:rPr>
+        <w:t>24</w:t>
+      </w:r>
+      <w:r>
+        <w:rPr>
+          <w:rStyle w:val="a4"/>
+          <w:rFonts w:ascii="Roboto" w:hAnsi="Roboto"/>
+          <w:sz w:val="48"/>
+          <w:szCs w:val="48"/>
+          <w:lang w:val="en-US"/>
+        </w:rPr>
+        <w:t>/26</w:t>
+      </w:r>
+    </w:p>
+    <w:p>
+      <w:pPr>
+        <w:ind w:firstLine="709"/>
+        <w:jc w:val="both"/>
+        <w:rPr>
+          <w:rStyle w:val="a4"/>
+          <w:rFonts w:ascii="Roboto" w:hAnsi="Roboto"/>
+          <w:sz w:val="28"/>
+          <w:szCs w:val="28"/>
+          <w:lang w:val="en-US"/>
+        </w:rPr>
+      </w:pPr>
+      <w:r>
+        <w:rPr>
+          <w:rStyle w:val="a4"/>
+          <w:rFonts w:ascii="Roboto" w:hAnsi="Roboto"/>
+          <w:sz w:val="28"/>
+          <w:szCs w:val="28"/>
+          <w:lang w:val="en-US"/>
+        </w:rPr>
+        <w:t>UI</w:t>
+      </w:r>
+      <w:r>
+        <w:rPr>
+          <w:rStyle w:val="a4"/>
+          <w:rFonts w:ascii="Roboto" w:hAnsi="Roboto"/>
+          <w:sz w:val="28"/>
+          <w:szCs w:val="28"/>
+          <w:lang w:val="en-US"/>
+        </w:rPr>
+        <w:t>, BLL</w:t>
+      </w:r>
+    </w:p>
+    <w:p>
+      <w:pPr>
+        <w:ind w:firstLine="709"/>
+        <w:jc w:val="both"/>
+        <w:rPr>
+          <w:rStyle w:val="a4"/>
+          <w:rFonts w:ascii="Roboto" w:hAnsi="Roboto"/>
+          <w:sz w:val="28"/>
+          <w:szCs w:val="28"/>
+          <w:lang w:val="en-US"/>
+        </w:rPr>
+      </w:pPr>
+      <w:r>
+        <w:rPr>
+          <w:rStyle w:val="a4"/>
+          <w:rFonts w:ascii="Roboto" w:hAnsi="Roboto"/>
+          <w:sz w:val="28"/>
+          <w:szCs w:val="28"/>
+          <w:lang w:val="en-US"/>
+        </w:rPr>
+        <w:t>UI – User Interface</w:t>
+      </w:r>
+    </w:p>
+    <w:p>
+      <w:pPr>
+        <w:ind w:firstLine="709"/>
+        <w:jc w:val="both"/>
+        <w:rPr>
+          <w:rStyle w:val="a4"/>
+          <w:rFonts w:ascii="Roboto" w:hAnsi="Roboto"/>
+          <w:sz w:val="28"/>
+          <w:szCs w:val="28"/>
+          <w:lang w:val="en-US"/>
+        </w:rPr>
+      </w:pPr>
+      <w:r>
+        <w:rPr>
+          <w:rStyle w:val="a4"/>
+          <w:rFonts w:ascii="Roboto" w:hAnsi="Roboto"/>
+          <w:sz w:val="28"/>
+          <w:szCs w:val="28"/>
+          <w:lang w:val="en-US"/>
+        </w:rPr>
+        <w:t>BLL – Business Logic Layer</w:t>
+      </w:r>
+    </w:p>
+    <w:p>
+      <w:pPr>
+        <w:ind w:firstLine="709"/>
+        <w:jc w:val="center"/>
+        <w:rPr>
+          <w:rFonts w:ascii="Roboto" w:eastAsiaTheme="majorEastAsia" w:hAnsi="Roboto" w:cstheme="majorBidi"/>
+          <w:spacing w:val="-10"/>
+          <w:kern w:val="28"/>
+          <w:sz w:val="28"/>
+          <w:szCs w:val="28"/>
+          <w:lang w:val="en-US"/>
+        </w:rPr>
+      </w:pPr>
+      <w:r>
+        <w:rPr>
+          <w:noProof/>
+        </w:rPr>
+        <w:drawing>
+          <wp:inline distT="0" distB="0" distL="0" distR="0" wp14:anchorId="7C9493E9" wp14:editId="3A009C4E">
+            <wp:extent cx="4775981" cy="2959016"/>
+            <wp:effectExtent l="0" t="0" r="5715" b="0"/>
+            <wp:docPr id="3" name="Рисунок 3" descr="Accelerator architecture"/>
+            <wp:cNvGraphicFramePr>
+              <a:graphicFrameLocks xmlns:a="http://schemas.openxmlformats.org/drawingml/2006/main" noChangeAspect="1"/>
+            </wp:cNvGraphicFramePr>
+            <a:graphic xmlns:a="http://schemas.openxmlformats.org/drawingml/2006/main">
+              <a:graphicData uri="http://schemas.openxmlformats.org/drawingml/2006/picture">
+                <pic:pic xmlns:pic="http://schemas.openxmlformats.org/drawingml/2006/picture">
+                  <pic:nvPicPr>
+                    <pic:cNvPr id="0" name="Picture 1" descr="Accelerator architecture"/>
+                    <pic:cNvPicPr>
+                      <a:picLocks noChangeAspect="1" noChangeArrowheads="1"/>
+                    </pic:cNvPicPr>
+                  </pic:nvPicPr>
+                  <pic:blipFill>
+                    <a:blip r:embed="rId6">
+                      <a:extLst>
+                        <a:ext uri="{28A0092B-C50C-407E-A947-70E740481C1C}">
+                          <a14:useLocalDpi xmlns:a14="http://schemas.microsoft.com/office/drawing/2010/main" val="0"/>
+                        </a:ext>
+                      </a:extLst>
+                    </a:blip>
+                    <a:srcRect/>
+                    <a:stretch>
+                      <a:fillRect/>
+                    </a:stretch>
+                  </pic:blipFill>
+                  <pic:spPr bwMode="auto">
+                    <a:xfrm>
+                      <a:off x="0" y="0"/>
+                      <a:ext cx="4787935" cy="2966422"/>
+                    </a:xfrm>
+                    <a:prstGeom prst="rect">
+                      <a:avLst/>
+                    </a:prstGeom>
+                    <a:noFill/>
+                    <a:ln>
+                      <a:noFill/>
+                    </a:ln>
+                  </pic:spPr>
+                </pic:pic>
+              </a:graphicData>
+            </a:graphic>
+          </wp:inline>
+        </w:drawing>
+      </w:r>
+    </w:p>
+    <w:p>
+      <w:pPr>
+        <w:ind w:firstLine="709"/>
+        <w:jc w:val="center"/>
+        <w:rPr>
+          <w:rStyle w:val="a4"/>
+          <w:rFonts w:ascii="Roboto" w:hAnsi="Roboto"/>
+          <w:sz w:val="28"/>
+          <w:szCs w:val="28"/>
+          <w:lang w:val="en-US"/>
+        </w:rPr>
+      </w:pPr>
+      <w:r>
+        <w:rPr>
+          <w:noProof/>
+        </w:rPr>
+        <w:drawing>
+          <wp:inline distT="0" distB="0" distL="0" distR="0" wp14:anchorId="4551002B" wp14:editId="252E42CC">
+            <wp:extent cx="5158493" cy="1968793"/>
+            <wp:effectExtent l="0" t="0" r="4445" b="0"/>
+            <wp:docPr id="4" name="Рисунок 4"/>
+            <wp:cNvGraphicFramePr>
+              <a:graphicFrameLocks xmlns:a="http://schemas.openxmlformats.org/drawingml/2006/main" noChangeAspect="1"/>
+            </wp:cNvGraphicFramePr>
+            <a:graphic xmlns:a="http://schemas.openxmlformats.org/drawingml/2006/main">
+              <a:graphicData uri="http://schemas.openxmlformats.org/drawingml/2006/picture">
+                <pic:pic xmlns:pic="http://schemas.openxmlformats.org/drawingml/2006/picture">
+                  <pic:nvPicPr>
+                    <pic:cNvPr id="1" name=""/>
+                    <pic:cNvPicPr/>
+                  </pic:nvPicPr>
+                  <pic:blipFill rotWithShape="1">
+                    <a:blip r:embed="rId7"/>
+                    <a:srcRect l="22620" t="27997" r="29903" b="39788"/>
+                    <a:stretch/>
+                  </pic:blipFill>
+                  <pic:spPr bwMode="auto">
+                    <a:xfrm>
+                      <a:off x="0" y="0"/>
+                      <a:ext cx="5190893" cy="1981159"/>
+                    </a:xfrm>
+                    <a:prstGeom prst="rect">
+                      <a:avLst/>
+                    </a:prstGeom>
+                    <a:ln>
+                      <a:noFill/>
+                    </a:ln>
+                    <a:extLst>
+                      <a:ext uri="{53640926-AAD7-44D8-BBD7-CCE9431645EC}">
+                        <a14:shadowObscured xmlns:a14="http://schemas.microsoft.com/office/drawing/2010/main"/>
+                      </a:ext>
+                    </a:extLst>
+                  </pic:spPr>
+                </pic:pic>
+              </a:graphicData>
+            </a:graphic>
+          </wp:inline>
+        </w:drawing>
+      </w:r>
+    </w:p>
+    <w:p>
+      <w:pPr>
+        <w:ind w:firstLine="709"/>
+        <w:jc w:val="both"/>
+        <w:rPr>
+          <w:noProof/>
+        </w:rPr>
+      </w:pPr>
+    </w:p>
+    <w:p>
+      <w:pPr>
+        <w:ind w:firstLine="709"/>
+        <w:jc w:val="center"/>
+        <w:rPr>
+          <w:rFonts w:ascii="Roboto" w:eastAsiaTheme="majorEastAsia" w:hAnsi="Roboto" w:cstheme="majorBidi"/>
+          <w:spacing w:val="-10"/>
+          <w:kern w:val="28"/>
+          <w:sz w:val="28"/>
+          <w:szCs w:val="28"/>
+          <w:lang w:val="en-US"/>
+        </w:rPr>
+      </w:pPr>
+      <w:r>
+        <w:rPr>
+          <w:noProof/>
+        </w:rPr>
+        <w:drawing>
+          <wp:inline distT="0" distB="0" distL="0" distR="0" wp14:anchorId="35612AB3" wp14:editId="793F5E24">
+            <wp:extent cx="5165824" cy="2228118"/>
+            <wp:effectExtent l="0" t="0" r="0" b="1270"/>
+            <wp:docPr id="5" name="Рисунок 5"/>
+            <wp:cNvGraphicFramePr>
+              <a:graphicFrameLocks xmlns:a="http://schemas.openxmlformats.org/drawingml/2006/main" noChangeAspect="1"/>
+            </wp:cNvGraphicFramePr>
+            <a:graphic xmlns:a="http://schemas.openxmlformats.org/drawingml/2006/main">
+              <a:graphicData uri="http://schemas.openxmlformats.org/drawingml/2006/picture">
+                <pic:pic xmlns:pic="http://schemas.openxmlformats.org/drawingml/2006/picture">
+                  <pic:nvPicPr>
+                    <pic:cNvPr id="1" name=""/>
+                    <pic:cNvPicPr/>
+                  </pic:nvPicPr>
+                  <pic:blipFill rotWithShape="1">
+                    <a:blip r:embed="rId8"/>
+                    <a:srcRect l="32211" t="29261" r="10958" b="27160"/>
+                    <a:stretch/>
+                  </pic:blipFill>
+                  <pic:spPr bwMode="auto">
+                    <a:xfrm>
+                      <a:off x="0" y="0"/>
+                      <a:ext cx="5200978" cy="2243281"/>
+                    </a:xfrm>
+                    <a:prstGeom prst="rect">
+                      <a:avLst/>
+                    </a:prstGeom>
+                    <a:ln>
+                      <a:noFill/>
+                    </a:ln>
+                    <a:extLst>
+                      <a:ext uri="{53640926-AAD7-44D8-BBD7-CCE9431645EC}">
+                        <a14:shadowObscured xmlns:a14="http://schemas.microsoft.com/office/drawing/2010/main"/>
+                      </a:ext>
+                    </a:extLst>
+                  </pic:spPr>
+                </pic:pic>
+              </a:graphicData>
+            </a:graphic>
+          </wp:inline>
+        </w:drawing>
+      </w:r>
+    </w:p>
+    <w:p>
+      <w:pPr>
+        <w:rPr>
+          <w:rFonts w:ascii="Roboto" w:eastAsiaTheme="majorEastAsia" w:hAnsi="Roboto" w:cstheme="majorBidi"/>
+          <w:spacing w:val="-10"/>
+          <w:kern w:val="28"/>
+          <w:sz w:val="28"/>
+          <w:szCs w:val="28"/>
+          <w:lang w:val="en-US"/>
+        </w:rPr>
+      </w:pPr>
+      <w:r>
+        <w:rPr>
+          <w:rFonts w:ascii="Roboto" w:eastAsiaTheme="majorEastAsia" w:hAnsi="Roboto" w:cstheme="majorBidi"/>
+          <w:spacing w:val="-10"/>
+          <w:kern w:val="28"/>
+          <w:sz w:val="28"/>
+          <w:szCs w:val="28"/>
+          <w:lang w:val="en-US"/>
+        </w:rPr>
+        <w:lastRenderedPageBreak/>
+        <w:br w:type="page"/>
+      </w:r>
+    </w:p>
+    <w:p>
+      <w:pPr>
+        <w:rPr>
+          <w:rFonts w:ascii="Roboto" w:eastAsiaTheme="majorEastAsia" w:hAnsi="Roboto" w:cstheme="majorBidi"/>
+          <w:spacing w:val="-10"/>
+          <w:kern w:val="28"/>
+          <w:sz w:val="28"/>
+          <w:szCs w:val="28"/>
+          <w:lang w:val="en-US"/>
+        </w:rPr>
+      </w:pPr>
+    </w:p>
+    <w:p>
+      <w:pPr>
+        <w:ind w:firstLine="709"/>
+        <w:jc w:val="center"/>
+        <w:rPr>
+          <w:rFonts w:ascii="Roboto" w:eastAsiaTheme="majorEastAsia" w:hAnsi="Roboto" w:cstheme="majorBidi"/>
+          <w:spacing w:val="-10"/>
+          <w:kern w:val="28"/>
+          <w:sz w:val="28"/>
+          <w:szCs w:val="28"/>
+          <w:lang w:val="en-US"/>
+        </w:rPr>
+      </w:pPr>
     </w:p>
     <w:sectPr>
       <w:pgSz w:w="11906" w:h="16838"/>
@@ -2289,7 +2827,7 @@
   <w:style w:type="paragraph" w:default="1" w:styleId="a">
     <w:name w:val="Normal"/>
     <w:qFormat/>
-    <w:rsid w:val="00E438C1"/>
+    <w:rsid w:val="00227FA7"/>
   </w:style>
   <w:style w:type="character" w:default="1" w:styleId="a0">
     <w:name w:val="Default Paragraph Font"/>

</xml_diff>

<commit_message>
Dispatch | Lesson 38
</commit_message>
<xml_diff>
--- a/lessons.docx
+++ b/lessons.docx
@@ -2371,6 +2371,17 @@
     </w:p>
     <w:p>
       <w:pPr>
+        <w:ind w:firstLine="709"/>
+        <w:jc w:val="center"/>
+        <w:rPr>
+          <w:rStyle w:val="a4"/>
+          <w:rFonts w:ascii="Roboto" w:hAnsi="Roboto"/>
+          <w:sz w:val="48"/>
+          <w:szCs w:val="48"/>
+          <w:lang w:val="en-US"/>
+        </w:rPr>
+      </w:pPr>
+      <w:r>
         <w:rPr>
           <w:rFonts w:ascii="Roboto" w:eastAsiaTheme="majorEastAsia" w:hAnsi="Roboto" w:cstheme="majorBidi"/>
           <w:spacing w:val="-10"/>
@@ -2379,8 +2390,53 @@
           <w:szCs w:val="28"/>
           <w:lang w:val="en-US"/>
         </w:rPr>
-      </w:pPr>
-      <w:r>
+        <w:br w:type="page"/>
+      </w:r>
+      <w:r>
+        <w:rPr>
+          <w:rStyle w:val="a4"/>
+          <w:rFonts w:ascii="Roboto" w:hAnsi="Roboto"/>
+          <w:sz w:val="48"/>
+          <w:szCs w:val="48"/>
+          <w:lang w:val="en-US"/>
+        </w:rPr>
+        <w:lastRenderedPageBreak/>
+        <w:t xml:space="preserve">Lesson </w:t>
+      </w:r>
+      <w:r>
+        <w:rPr>
+          <w:rStyle w:val="a4"/>
+          <w:rFonts w:ascii="Roboto" w:hAnsi="Roboto"/>
+          <w:sz w:val="48"/>
+          <w:szCs w:val="48"/>
+          <w:lang w:val="en-US"/>
+        </w:rPr>
+        <w:t>38</w:t>
+      </w:r>
+    </w:p>
+    <w:p>
+      <w:pPr>
+        <w:ind w:firstLine="709"/>
+        <w:jc w:val="both"/>
+        <w:rPr>
+          <w:noProof/>
+        </w:rPr>
+      </w:pPr>
+      <w:r>
+        <w:rPr>
+          <w:rStyle w:val="a4"/>
+          <w:rFonts w:ascii="Roboto" w:hAnsi="Roboto"/>
+          <w:sz w:val="28"/>
+          <w:szCs w:val="28"/>
+          <w:lang w:val="en-US"/>
+        </w:rPr>
+        <w:t>Dispatch, action</w:t>
+      </w:r>
+    </w:p>
+    <w:p>
+      <w:pPr>
+        <w:ind w:firstLine="709"/>
+        <w:jc w:val="center"/>
         <w:rPr>
           <w:rFonts w:ascii="Roboto" w:eastAsiaTheme="majorEastAsia" w:hAnsi="Roboto" w:cstheme="majorBidi"/>
           <w:spacing w:val="-10"/>
@@ -2389,21 +2445,560 @@
           <w:szCs w:val="28"/>
           <w:lang w:val="en-US"/>
         </w:rPr>
-        <w:lastRenderedPageBreak/>
-        <w:br w:type="page"/>
-      </w:r>
-    </w:p>
-    <w:p>
-      <w:pPr>
-        <w:rPr>
-          <w:rFonts w:ascii="Roboto" w:eastAsiaTheme="majorEastAsia" w:hAnsi="Roboto" w:cstheme="majorBidi"/>
-          <w:spacing w:val="-10"/>
-          <w:kern w:val="28"/>
-          <w:sz w:val="28"/>
-          <w:szCs w:val="28"/>
-          <w:lang w:val="en-US"/>
-        </w:rPr>
-      </w:pPr>
+      </w:pPr>
+      <w:r>
+        <w:rPr>
+          <w:noProof/>
+        </w:rPr>
+        <w:drawing>
+          <wp:inline distT="0" distB="0" distL="0" distR="0" wp14:anchorId="3721B463" wp14:editId="313FFE42">
+            <wp:extent cx="5003681" cy="2813315"/>
+            <wp:effectExtent l="0" t="0" r="6985" b="6350"/>
+            <wp:docPr id="6" name="Рисунок 6"/>
+            <wp:cNvGraphicFramePr>
+              <a:graphicFrameLocks xmlns:a="http://schemas.openxmlformats.org/drawingml/2006/main" noChangeAspect="1"/>
+            </wp:cNvGraphicFramePr>
+            <a:graphic xmlns:a="http://schemas.openxmlformats.org/drawingml/2006/main">
+              <a:graphicData uri="http://schemas.openxmlformats.org/drawingml/2006/picture">
+                <pic:pic xmlns:pic="http://schemas.openxmlformats.org/drawingml/2006/picture">
+                  <pic:nvPicPr>
+                    <pic:cNvPr id="1" name=""/>
+                    <pic:cNvPicPr/>
+                  </pic:nvPicPr>
+                  <pic:blipFill rotWithShape="1">
+                    <a:blip r:embed="rId9"/>
+                    <a:srcRect l="30675" t="33050" r="6341" b="3992"/>
+                    <a:stretch/>
+                  </pic:blipFill>
+                  <pic:spPr bwMode="auto">
+                    <a:xfrm>
+                      <a:off x="0" y="0"/>
+                      <a:ext cx="5007871" cy="2815671"/>
+                    </a:xfrm>
+                    <a:prstGeom prst="rect">
+                      <a:avLst/>
+                    </a:prstGeom>
+                    <a:ln>
+                      <a:noFill/>
+                    </a:ln>
+                    <a:extLst>
+                      <a:ext uri="{53640926-AAD7-44D8-BBD7-CCE9431645EC}">
+                        <a14:shadowObscured xmlns:a14="http://schemas.microsoft.com/office/drawing/2010/main"/>
+                      </a:ext>
+                    </a:extLst>
+                  </pic:spPr>
+                </pic:pic>
+              </a:graphicData>
+            </a:graphic>
+          </wp:inline>
+        </w:drawing>
+      </w:r>
+    </w:p>
+    <w:p>
+      <w:pPr>
+        <w:shd w:val="clear" w:color="auto" w:fill="292A30"/>
+        <w:tabs>
+          <w:tab w:val="left" w:pos="916"/>
+          <w:tab w:val="left" w:pos="1832"/>
+          <w:tab w:val="left" w:pos="2748"/>
+          <w:tab w:val="left" w:pos="3664"/>
+          <w:tab w:val="left" w:pos="4580"/>
+          <w:tab w:val="left" w:pos="5496"/>
+          <w:tab w:val="left" w:pos="6412"/>
+          <w:tab w:val="left" w:pos="7328"/>
+          <w:tab w:val="left" w:pos="8244"/>
+          <w:tab w:val="left" w:pos="9160"/>
+          <w:tab w:val="left" w:pos="10076"/>
+          <w:tab w:val="left" w:pos="10992"/>
+          <w:tab w:val="left" w:pos="11908"/>
+          <w:tab w:val="left" w:pos="12824"/>
+          <w:tab w:val="left" w:pos="13740"/>
+          <w:tab w:val="left" w:pos="14656"/>
+        </w:tabs>
+        <w:spacing w:after="0" w:line="240" w:lineRule="auto"/>
+        <w:rPr>
+          <w:rFonts w:ascii="Consolas" w:eastAsia="Times New Roman" w:hAnsi="Consolas" w:cs="Courier New"/>
+          <w:color w:val="DFDFE0"/>
+          <w:sz w:val="20"/>
+          <w:szCs w:val="20"/>
+          <w:lang w:val="en-US" w:eastAsia="ru-RU"/>
+        </w:rPr>
+      </w:pPr>
+      <w:r>
+        <w:rPr>
+          <w:rFonts w:ascii="Consolas" w:eastAsia="Times New Roman" w:hAnsi="Consolas" w:cs="Courier New"/>
+          <w:color w:val="75C2B3"/>
+          <w:sz w:val="20"/>
+          <w:szCs w:val="20"/>
+          <w:lang w:val="en-US" w:eastAsia="ru-RU"/>
+        </w:rPr>
+        <w:t>dispatch</w:t>
+      </w:r>
+      <w:r>
+        <w:rPr>
+          <w:rFonts w:ascii="Consolas" w:eastAsia="Times New Roman" w:hAnsi="Consolas" w:cs="Courier New"/>
+          <w:color w:val="DFDFE0"/>
+          <w:sz w:val="20"/>
+          <w:szCs w:val="20"/>
+          <w:lang w:val="en-US" w:eastAsia="ru-RU"/>
+        </w:rPr>
+        <w:t>(</w:t>
+      </w:r>
+      <w:r>
+        <w:rPr>
+          <w:rFonts w:ascii="Consolas" w:eastAsia="Times New Roman" w:hAnsi="Consolas" w:cs="Courier New"/>
+          <w:color w:val="FCFCFC"/>
+          <w:sz w:val="20"/>
+          <w:szCs w:val="20"/>
+          <w:lang w:val="en-US" w:eastAsia="ru-RU"/>
+        </w:rPr>
+        <w:t>action</w:t>
+      </w:r>
+      <w:r>
+        <w:rPr>
+          <w:rFonts w:ascii="Consolas" w:eastAsia="Times New Roman" w:hAnsi="Consolas" w:cs="Courier New"/>
+          <w:color w:val="DFDFE0"/>
+          <w:sz w:val="20"/>
+          <w:szCs w:val="20"/>
+          <w:lang w:val="en-US" w:eastAsia="ru-RU"/>
+        </w:rPr>
+        <w:t>) {</w:t>
+      </w:r>
+      <w:r>
+        <w:rPr>
+          <w:rFonts w:ascii="Consolas" w:eastAsia="Times New Roman" w:hAnsi="Consolas" w:cs="Courier New"/>
+          <w:color w:val="DFDFE0"/>
+          <w:sz w:val="20"/>
+          <w:szCs w:val="20"/>
+          <w:lang w:val="en-US" w:eastAsia="ru-RU"/>
+        </w:rPr>
+        <w:br/>
+        <w:t xml:space="preserve">    </w:t>
+      </w:r>
+      <w:proofErr w:type="gramStart"/>
+      <w:r>
+        <w:rPr>
+          <w:rFonts w:ascii="Consolas" w:eastAsia="Times New Roman" w:hAnsi="Consolas" w:cs="Courier New"/>
+          <w:b/>
+          <w:bCs/>
+          <w:color w:val="F97BB0"/>
+          <w:sz w:val="20"/>
+          <w:szCs w:val="20"/>
+          <w:lang w:val="en-US" w:eastAsia="ru-RU"/>
+        </w:rPr>
+        <w:t>switch</w:t>
+      </w:r>
+      <w:r>
+        <w:rPr>
+          <w:rFonts w:ascii="Consolas" w:eastAsia="Times New Roman" w:hAnsi="Consolas" w:cs="Courier New"/>
+          <w:color w:val="DFDFE0"/>
+          <w:sz w:val="20"/>
+          <w:szCs w:val="20"/>
+          <w:lang w:val="en-US" w:eastAsia="ru-RU"/>
+        </w:rPr>
+        <w:t xml:space="preserve">( </w:t>
+      </w:r>
+      <w:r>
+        <w:rPr>
+          <w:rFonts w:ascii="Consolas" w:eastAsia="Times New Roman" w:hAnsi="Consolas" w:cs="Courier New"/>
+          <w:color w:val="FCFCFC"/>
+          <w:sz w:val="20"/>
+          <w:szCs w:val="20"/>
+          <w:lang w:val="en-US" w:eastAsia="ru-RU"/>
+        </w:rPr>
+        <w:t>action</w:t>
+      </w:r>
+      <w:proofErr w:type="gramEnd"/>
+      <w:r>
+        <w:rPr>
+          <w:rFonts w:ascii="Consolas" w:eastAsia="Times New Roman" w:hAnsi="Consolas" w:cs="Courier New"/>
+          <w:color w:val="DFDFE0"/>
+          <w:sz w:val="20"/>
+          <w:szCs w:val="20"/>
+          <w:lang w:val="en-US" w:eastAsia="ru-RU"/>
+        </w:rPr>
+        <w:t>.</w:t>
+      </w:r>
+      <w:r>
+        <w:rPr>
+          <w:rFonts w:ascii="Consolas" w:eastAsia="Times New Roman" w:hAnsi="Consolas" w:cs="Courier New"/>
+          <w:color w:val="49B0CE"/>
+          <w:sz w:val="20"/>
+          <w:szCs w:val="20"/>
+          <w:lang w:val="en-US" w:eastAsia="ru-RU"/>
+        </w:rPr>
+        <w:t xml:space="preserve">type </w:t>
+      </w:r>
+      <w:r>
+        <w:rPr>
+          <w:rFonts w:ascii="Consolas" w:eastAsia="Times New Roman" w:hAnsi="Consolas" w:cs="Courier New"/>
+          <w:color w:val="DFDFE0"/>
+          <w:sz w:val="20"/>
+          <w:szCs w:val="20"/>
+          <w:lang w:val="en-US" w:eastAsia="ru-RU"/>
+        </w:rPr>
+        <w:t>) {</w:t>
+      </w:r>
+      <w:r>
+        <w:rPr>
+          <w:rFonts w:ascii="Consolas" w:eastAsia="Times New Roman" w:hAnsi="Consolas" w:cs="Courier New"/>
+          <w:color w:val="DFDFE0"/>
+          <w:sz w:val="20"/>
+          <w:szCs w:val="20"/>
+          <w:lang w:val="en-US" w:eastAsia="ru-RU"/>
+        </w:rPr>
+        <w:br/>
+        <w:t xml:space="preserve">        </w:t>
+      </w:r>
+      <w:r>
+        <w:rPr>
+          <w:rFonts w:ascii="Consolas" w:eastAsia="Times New Roman" w:hAnsi="Consolas" w:cs="Courier New"/>
+          <w:b/>
+          <w:bCs/>
+          <w:color w:val="F97BB0"/>
+          <w:sz w:val="20"/>
+          <w:szCs w:val="20"/>
+          <w:lang w:val="en-US" w:eastAsia="ru-RU"/>
+        </w:rPr>
+        <w:t xml:space="preserve">case </w:t>
+      </w:r>
+      <w:r>
+        <w:rPr>
+          <w:rFonts w:ascii="Consolas" w:eastAsia="Times New Roman" w:hAnsi="Consolas" w:cs="Courier New"/>
+          <w:color w:val="FF806C"/>
+          <w:sz w:val="20"/>
+          <w:szCs w:val="20"/>
+          <w:lang w:val="en-US" w:eastAsia="ru-RU"/>
+        </w:rPr>
+        <w:t>"ADD-POST"</w:t>
+      </w:r>
+      <w:r>
+        <w:rPr>
+          <w:rFonts w:ascii="Consolas" w:eastAsia="Times New Roman" w:hAnsi="Consolas" w:cs="Courier New"/>
+          <w:color w:val="DFDFE0"/>
+          <w:sz w:val="20"/>
+          <w:szCs w:val="20"/>
+          <w:lang w:val="en-US" w:eastAsia="ru-RU"/>
+        </w:rPr>
+        <w:t>:</w:t>
+      </w:r>
+      <w:r>
+        <w:rPr>
+          <w:rFonts w:ascii="Consolas" w:eastAsia="Times New Roman" w:hAnsi="Consolas" w:cs="Courier New"/>
+          <w:color w:val="DFDFE0"/>
+          <w:sz w:val="20"/>
+          <w:szCs w:val="20"/>
+          <w:lang w:val="en-US" w:eastAsia="ru-RU"/>
+        </w:rPr>
+        <w:br/>
+        <w:t xml:space="preserve">            </w:t>
+      </w:r>
+      <w:r>
+        <w:rPr>
+          <w:rFonts w:ascii="Consolas" w:eastAsia="Times New Roman" w:hAnsi="Consolas" w:cs="Courier New"/>
+          <w:b/>
+          <w:bCs/>
+          <w:color w:val="F97BB0"/>
+          <w:sz w:val="20"/>
+          <w:szCs w:val="20"/>
+          <w:lang w:val="en-US" w:eastAsia="ru-RU"/>
+        </w:rPr>
+        <w:t>this</w:t>
+      </w:r>
+      <w:r>
+        <w:rPr>
+          <w:rFonts w:ascii="Consolas" w:eastAsia="Times New Roman" w:hAnsi="Consolas" w:cs="Courier New"/>
+          <w:color w:val="DFDFE0"/>
+          <w:sz w:val="20"/>
+          <w:szCs w:val="20"/>
+          <w:lang w:val="en-US" w:eastAsia="ru-RU"/>
+        </w:rPr>
+        <w:t>.</w:t>
+      </w:r>
+      <w:r>
+        <w:rPr>
+          <w:rFonts w:ascii="Consolas" w:eastAsia="Times New Roman" w:hAnsi="Consolas" w:cs="Courier New"/>
+          <w:color w:val="75C2B3"/>
+          <w:sz w:val="20"/>
+          <w:szCs w:val="20"/>
+          <w:lang w:val="en-US" w:eastAsia="ru-RU"/>
+        </w:rPr>
+        <w:t>_addPost</w:t>
+      </w:r>
+      <w:r>
+        <w:rPr>
+          <w:rFonts w:ascii="Consolas" w:eastAsia="Times New Roman" w:hAnsi="Consolas" w:cs="Courier New"/>
+          <w:color w:val="DFDFE0"/>
+          <w:sz w:val="20"/>
+          <w:szCs w:val="20"/>
+          <w:lang w:val="en-US" w:eastAsia="ru-RU"/>
+        </w:rPr>
+        <w:t>(</w:t>
+      </w:r>
+      <w:r>
+        <w:rPr>
+          <w:rFonts w:ascii="Consolas" w:eastAsia="Times New Roman" w:hAnsi="Consolas" w:cs="Courier New"/>
+          <w:color w:val="FCFCFC"/>
+          <w:sz w:val="20"/>
+          <w:szCs w:val="20"/>
+          <w:lang w:val="en-US" w:eastAsia="ru-RU"/>
+        </w:rPr>
+        <w:t>action</w:t>
+      </w:r>
+      <w:r>
+        <w:rPr>
+          <w:rFonts w:ascii="Consolas" w:eastAsia="Times New Roman" w:hAnsi="Consolas" w:cs="Courier New"/>
+          <w:color w:val="DFDFE0"/>
+          <w:sz w:val="20"/>
+          <w:szCs w:val="20"/>
+          <w:lang w:val="en-US" w:eastAsia="ru-RU"/>
+        </w:rPr>
+        <w:t>.</w:t>
+      </w:r>
+      <w:r>
+        <w:rPr>
+          <w:rFonts w:ascii="Consolas" w:eastAsia="Times New Roman" w:hAnsi="Consolas" w:cs="Courier New"/>
+          <w:color w:val="49B0CE"/>
+          <w:sz w:val="20"/>
+          <w:szCs w:val="20"/>
+          <w:lang w:val="en-US" w:eastAsia="ru-RU"/>
+        </w:rPr>
+        <w:t>post</w:t>
+      </w:r>
+      <w:r>
+        <w:rPr>
+          <w:rFonts w:ascii="Consolas" w:eastAsia="Times New Roman" w:hAnsi="Consolas" w:cs="Courier New"/>
+          <w:color w:val="DFDFE0"/>
+          <w:sz w:val="20"/>
+          <w:szCs w:val="20"/>
+          <w:lang w:val="en-US" w:eastAsia="ru-RU"/>
+        </w:rPr>
+        <w:t>);</w:t>
+      </w:r>
+      <w:r>
+        <w:rPr>
+          <w:rFonts w:ascii="Consolas" w:eastAsia="Times New Roman" w:hAnsi="Consolas" w:cs="Courier New"/>
+          <w:color w:val="DFDFE0"/>
+          <w:sz w:val="20"/>
+          <w:szCs w:val="20"/>
+          <w:lang w:val="en-US" w:eastAsia="ru-RU"/>
+        </w:rPr>
+        <w:br/>
+        <w:t xml:space="preserve">            </w:t>
+      </w:r>
+      <w:r>
+        <w:rPr>
+          <w:rFonts w:ascii="Consolas" w:eastAsia="Times New Roman" w:hAnsi="Consolas" w:cs="Courier New"/>
+          <w:b/>
+          <w:bCs/>
+          <w:color w:val="F97BB0"/>
+          <w:sz w:val="20"/>
+          <w:szCs w:val="20"/>
+          <w:lang w:val="en-US" w:eastAsia="ru-RU"/>
+        </w:rPr>
+        <w:t>break</w:t>
+      </w:r>
+      <w:r>
+        <w:rPr>
+          <w:rFonts w:ascii="Consolas" w:eastAsia="Times New Roman" w:hAnsi="Consolas" w:cs="Courier New"/>
+          <w:color w:val="DFDFE0"/>
+          <w:sz w:val="20"/>
+          <w:szCs w:val="20"/>
+          <w:lang w:val="en-US" w:eastAsia="ru-RU"/>
+        </w:rPr>
+        <w:t>;</w:t>
+      </w:r>
+      <w:r>
+        <w:rPr>
+          <w:rFonts w:ascii="Consolas" w:eastAsia="Times New Roman" w:hAnsi="Consolas" w:cs="Courier New"/>
+          <w:color w:val="DFDFE0"/>
+          <w:sz w:val="20"/>
+          <w:szCs w:val="20"/>
+          <w:lang w:val="en-US" w:eastAsia="ru-RU"/>
+        </w:rPr>
+        <w:br/>
+        <w:t xml:space="preserve">        </w:t>
+      </w:r>
+      <w:r>
+        <w:rPr>
+          <w:rFonts w:ascii="Consolas" w:eastAsia="Times New Roman" w:hAnsi="Consolas" w:cs="Courier New"/>
+          <w:b/>
+          <w:bCs/>
+          <w:color w:val="F97BB0"/>
+          <w:sz w:val="20"/>
+          <w:szCs w:val="20"/>
+          <w:lang w:val="en-US" w:eastAsia="ru-RU"/>
+        </w:rPr>
+        <w:t xml:space="preserve">case </w:t>
+      </w:r>
+      <w:r>
+        <w:rPr>
+          <w:rFonts w:ascii="Consolas" w:eastAsia="Times New Roman" w:hAnsi="Consolas" w:cs="Courier New"/>
+          <w:color w:val="FF806C"/>
+          <w:sz w:val="20"/>
+          <w:szCs w:val="20"/>
+          <w:lang w:val="en-US" w:eastAsia="ru-RU"/>
+        </w:rPr>
+        <w:t>"SET-VALUE-INPUT"</w:t>
+      </w:r>
+      <w:r>
+        <w:rPr>
+          <w:rFonts w:ascii="Consolas" w:eastAsia="Times New Roman" w:hAnsi="Consolas" w:cs="Courier New"/>
+          <w:color w:val="DFDFE0"/>
+          <w:sz w:val="20"/>
+          <w:szCs w:val="20"/>
+          <w:lang w:val="en-US" w:eastAsia="ru-RU"/>
+        </w:rPr>
+        <w:t>:</w:t>
+      </w:r>
+      <w:r>
+        <w:rPr>
+          <w:rFonts w:ascii="Consolas" w:eastAsia="Times New Roman" w:hAnsi="Consolas" w:cs="Courier New"/>
+          <w:color w:val="DFDFE0"/>
+          <w:sz w:val="20"/>
+          <w:szCs w:val="20"/>
+          <w:lang w:val="en-US" w:eastAsia="ru-RU"/>
+        </w:rPr>
+        <w:br/>
+        <w:t xml:space="preserve">            </w:t>
+      </w:r>
+      <w:r>
+        <w:rPr>
+          <w:rFonts w:ascii="Consolas" w:eastAsia="Times New Roman" w:hAnsi="Consolas" w:cs="Courier New"/>
+          <w:b/>
+          <w:bCs/>
+          <w:color w:val="F97BB0"/>
+          <w:sz w:val="20"/>
+          <w:szCs w:val="20"/>
+          <w:lang w:val="en-US" w:eastAsia="ru-RU"/>
+        </w:rPr>
+        <w:t>this</w:t>
+      </w:r>
+      <w:r>
+        <w:rPr>
+          <w:rFonts w:ascii="Consolas" w:eastAsia="Times New Roman" w:hAnsi="Consolas" w:cs="Courier New"/>
+          <w:color w:val="DFDFE0"/>
+          <w:sz w:val="20"/>
+          <w:szCs w:val="20"/>
+          <w:lang w:val="en-US" w:eastAsia="ru-RU"/>
+        </w:rPr>
+        <w:t>.</w:t>
+      </w:r>
+      <w:r>
+        <w:rPr>
+          <w:rFonts w:ascii="Consolas" w:eastAsia="Times New Roman" w:hAnsi="Consolas" w:cs="Courier New"/>
+          <w:color w:val="75C2B3"/>
+          <w:sz w:val="20"/>
+          <w:szCs w:val="20"/>
+          <w:lang w:val="en-US" w:eastAsia="ru-RU"/>
+        </w:rPr>
+        <w:t>_setValueInput</w:t>
+      </w:r>
+      <w:r>
+        <w:rPr>
+          <w:rFonts w:ascii="Consolas" w:eastAsia="Times New Roman" w:hAnsi="Consolas" w:cs="Courier New"/>
+          <w:color w:val="DFDFE0"/>
+          <w:sz w:val="20"/>
+          <w:szCs w:val="20"/>
+          <w:lang w:val="en-US" w:eastAsia="ru-RU"/>
+        </w:rPr>
+        <w:t>(</w:t>
+      </w:r>
+      <w:r>
+        <w:rPr>
+          <w:rFonts w:ascii="Consolas" w:eastAsia="Times New Roman" w:hAnsi="Consolas" w:cs="Courier New"/>
+          <w:color w:val="FCFCFC"/>
+          <w:sz w:val="20"/>
+          <w:szCs w:val="20"/>
+          <w:lang w:val="en-US" w:eastAsia="ru-RU"/>
+        </w:rPr>
+        <w:t>action</w:t>
+      </w:r>
+      <w:r>
+        <w:rPr>
+          <w:rFonts w:ascii="Consolas" w:eastAsia="Times New Roman" w:hAnsi="Consolas" w:cs="Courier New"/>
+          <w:color w:val="DFDFE0"/>
+          <w:sz w:val="20"/>
+          <w:szCs w:val="20"/>
+          <w:lang w:val="en-US" w:eastAsia="ru-RU"/>
+        </w:rPr>
+        <w:t>.</w:t>
+      </w:r>
+      <w:r>
+        <w:rPr>
+          <w:rFonts w:ascii="Consolas" w:eastAsia="Times New Roman" w:hAnsi="Consolas" w:cs="Courier New"/>
+          <w:color w:val="49B0CE"/>
+          <w:sz w:val="20"/>
+          <w:szCs w:val="20"/>
+          <w:lang w:val="en-US" w:eastAsia="ru-RU"/>
+        </w:rPr>
+        <w:t>text</w:t>
+      </w:r>
+      <w:r>
+        <w:rPr>
+          <w:rFonts w:ascii="Consolas" w:eastAsia="Times New Roman" w:hAnsi="Consolas" w:cs="Courier New"/>
+          <w:color w:val="DFDFE0"/>
+          <w:sz w:val="20"/>
+          <w:szCs w:val="20"/>
+          <w:lang w:val="en-US" w:eastAsia="ru-RU"/>
+        </w:rPr>
+        <w:t>);</w:t>
+      </w:r>
+      <w:r>
+        <w:rPr>
+          <w:rFonts w:ascii="Consolas" w:eastAsia="Times New Roman" w:hAnsi="Consolas" w:cs="Courier New"/>
+          <w:color w:val="DFDFE0"/>
+          <w:sz w:val="20"/>
+          <w:szCs w:val="20"/>
+          <w:lang w:val="en-US" w:eastAsia="ru-RU"/>
+        </w:rPr>
+        <w:br/>
+        <w:t xml:space="preserve">            </w:t>
+      </w:r>
+      <w:r>
+        <w:rPr>
+          <w:rFonts w:ascii="Consolas" w:eastAsia="Times New Roman" w:hAnsi="Consolas" w:cs="Courier New"/>
+          <w:b/>
+          <w:bCs/>
+          <w:color w:val="F97BB0"/>
+          <w:sz w:val="20"/>
+          <w:szCs w:val="20"/>
+          <w:lang w:val="en-US" w:eastAsia="ru-RU"/>
+        </w:rPr>
+        <w:t>break</w:t>
+      </w:r>
+      <w:r>
+        <w:rPr>
+          <w:rFonts w:ascii="Consolas" w:eastAsia="Times New Roman" w:hAnsi="Consolas" w:cs="Courier New"/>
+          <w:color w:val="DFDFE0"/>
+          <w:sz w:val="20"/>
+          <w:szCs w:val="20"/>
+          <w:lang w:val="en-US" w:eastAsia="ru-RU"/>
+        </w:rPr>
+        <w:t>;</w:t>
+      </w:r>
+      <w:r>
+        <w:rPr>
+          <w:rFonts w:ascii="Consolas" w:eastAsia="Times New Roman" w:hAnsi="Consolas" w:cs="Courier New"/>
+          <w:color w:val="DFDFE0"/>
+          <w:sz w:val="20"/>
+          <w:szCs w:val="20"/>
+          <w:lang w:val="en-US" w:eastAsia="ru-RU"/>
+        </w:rPr>
+        <w:br/>
+        <w:t xml:space="preserve">    }</w:t>
+      </w:r>
+      <w:r>
+        <w:rPr>
+          <w:rFonts w:ascii="Consolas" w:eastAsia="Times New Roman" w:hAnsi="Consolas" w:cs="Courier New"/>
+          <w:color w:val="DFDFE0"/>
+          <w:sz w:val="20"/>
+          <w:szCs w:val="20"/>
+          <w:lang w:val="en-US" w:eastAsia="ru-RU"/>
+        </w:rPr>
+        <w:br/>
+        <w:t>}</w:t>
+      </w:r>
     </w:p>
     <w:p>
       <w:pPr>
@@ -2827,7 +3422,7 @@
   <w:style w:type="paragraph" w:default="1" w:styleId="a">
     <w:name w:val="Normal"/>
     <w:qFormat/>
-    <w:rsid w:val="00227FA7"/>
+    <w:rsid w:val="00D9593D"/>
   </w:style>
   <w:style w:type="character" w:default="1" w:styleId="a0">
     <w:name w:val="Default Paragraph Font"/>

</xml_diff>

<commit_message>
Reducer | Lesson 41
</commit_message>
<xml_diff>
--- a/lessons.docx
+++ b/lessons.docx
@@ -7,7 +7,7 @@
         <w:ind w:firstLine="709"/>
         <w:jc w:val="center"/>
         <w:rPr>
-          <w:rStyle w:val="a4"/>
+          <w:rStyle w:val="TitleChar"/>
           <w:rFonts w:ascii="Roboto" w:hAnsi="Roboto"/>
           <w:sz w:val="48"/>
           <w:szCs w:val="48"/>
@@ -16,7 +16,7 @@
       </w:pPr>
       <w:r>
         <w:rPr>
-          <w:rStyle w:val="a4"/>
+          <w:rStyle w:val="TitleChar"/>
           <w:rFonts w:ascii="Roboto" w:hAnsi="Roboto"/>
           <w:sz w:val="48"/>
           <w:szCs w:val="48"/>
@@ -29,16 +29,16 @@
       <w:pPr>
         <w:ind w:firstLine="709"/>
         <w:rPr>
-          <w:rStyle w:val="a4"/>
-          <w:rFonts w:ascii="Roboto" w:hAnsi="Roboto"/>
-          <w:sz w:val="28"/>
-          <w:szCs w:val="28"/>
-          <w:lang w:val="en-US"/>
-        </w:rPr>
-      </w:pPr>
-      <w:r>
-        <w:rPr>
-          <w:rStyle w:val="a4"/>
+          <w:rStyle w:val="TitleChar"/>
+          <w:rFonts w:ascii="Roboto" w:hAnsi="Roboto"/>
+          <w:sz w:val="28"/>
+          <w:szCs w:val="28"/>
+          <w:lang w:val="en-US"/>
+        </w:rPr>
+      </w:pPr>
+      <w:r>
+        <w:rPr>
+          <w:rStyle w:val="TitleChar"/>
           <w:rFonts w:ascii="Roboto" w:hAnsi="Roboto"/>
           <w:sz w:val="28"/>
           <w:szCs w:val="28"/>
@@ -48,7 +48,7 @@
       </w:r>
       <w:r>
         <w:rPr>
-          <w:rStyle w:val="a4"/>
+          <w:rStyle w:val="TitleChar"/>
           <w:rFonts w:ascii="Roboto" w:hAnsi="Roboto"/>
           <w:sz w:val="48"/>
           <w:szCs w:val="48"/>
@@ -103,7 +103,7 @@
         <w:ind w:firstLine="709"/>
         <w:jc w:val="center"/>
         <w:rPr>
-          <w:rStyle w:val="a4"/>
+          <w:rStyle w:val="TitleChar"/>
           <w:rFonts w:ascii="Roboto" w:hAnsi="Roboto"/>
           <w:sz w:val="48"/>
           <w:szCs w:val="48"/>
@@ -116,7 +116,7 @@
         <w:ind w:firstLine="709"/>
         <w:jc w:val="center"/>
         <w:rPr>
-          <w:rStyle w:val="a4"/>
+          <w:rStyle w:val="TitleChar"/>
           <w:rFonts w:ascii="Roboto" w:hAnsi="Roboto"/>
           <w:sz w:val="48"/>
           <w:szCs w:val="48"/>
@@ -127,7 +127,7 @@
     <w:p>
       <w:pPr>
         <w:rPr>
-          <w:rStyle w:val="a4"/>
+          <w:rStyle w:val="TitleChar"/>
           <w:rFonts w:ascii="Roboto" w:hAnsi="Roboto"/>
           <w:sz w:val="48"/>
           <w:szCs w:val="48"/>
@@ -136,7 +136,7 @@
       </w:pPr>
       <w:r>
         <w:rPr>
-          <w:rStyle w:val="a4"/>
+          <w:rStyle w:val="TitleChar"/>
           <w:rFonts w:ascii="Roboto" w:hAnsi="Roboto"/>
           <w:sz w:val="48"/>
           <w:szCs w:val="48"/>
@@ -150,7 +150,7 @@
         <w:ind w:firstLine="709"/>
         <w:jc w:val="center"/>
         <w:rPr>
-          <w:rStyle w:val="a4"/>
+          <w:rStyle w:val="TitleChar"/>
           <w:rFonts w:ascii="Roboto" w:hAnsi="Roboto"/>
           <w:sz w:val="48"/>
           <w:szCs w:val="48"/>
@@ -159,7 +159,7 @@
       </w:pPr>
       <w:r>
         <w:rPr>
-          <w:rStyle w:val="a4"/>
+          <w:rStyle w:val="TitleChar"/>
           <w:rFonts w:ascii="Roboto" w:hAnsi="Roboto"/>
           <w:sz w:val="48"/>
           <w:szCs w:val="48"/>
@@ -173,16 +173,16 @@
       <w:pPr>
         <w:ind w:firstLine="709"/>
         <w:rPr>
-          <w:rStyle w:val="a4"/>
-          <w:rFonts w:ascii="Roboto" w:hAnsi="Roboto"/>
-          <w:sz w:val="28"/>
-          <w:szCs w:val="28"/>
-          <w:lang w:val="en-US"/>
-        </w:rPr>
-      </w:pPr>
-      <w:r>
-        <w:rPr>
-          <w:rStyle w:val="a4"/>
+          <w:rStyle w:val="TitleChar"/>
+          <w:rFonts w:ascii="Roboto" w:hAnsi="Roboto"/>
+          <w:sz w:val="28"/>
+          <w:szCs w:val="28"/>
+          <w:lang w:val="en-US"/>
+        </w:rPr>
+      </w:pPr>
+      <w:r>
+        <w:rPr>
+          <w:rStyle w:val="TitleChar"/>
           <w:rFonts w:ascii="Roboto" w:hAnsi="Roboto"/>
           <w:sz w:val="28"/>
           <w:szCs w:val="28"/>
@@ -195,16 +195,16 @@
       <w:pPr>
         <w:ind w:firstLine="709"/>
         <w:rPr>
-          <w:rStyle w:val="a4"/>
-          <w:rFonts w:ascii="Roboto" w:hAnsi="Roboto"/>
-          <w:sz w:val="28"/>
-          <w:szCs w:val="28"/>
-          <w:lang w:val="en-US"/>
-        </w:rPr>
-      </w:pPr>
-      <w:r>
-        <w:rPr>
-          <w:rStyle w:val="a4"/>
+          <w:rStyle w:val="TitleChar"/>
+          <w:rFonts w:ascii="Roboto" w:hAnsi="Roboto"/>
+          <w:sz w:val="28"/>
+          <w:szCs w:val="28"/>
+          <w:lang w:val="en-US"/>
+        </w:rPr>
+      </w:pPr>
+      <w:r>
+        <w:rPr>
+          <w:rStyle w:val="TitleChar"/>
           <w:rFonts w:ascii="Roboto" w:hAnsi="Roboto"/>
           <w:sz w:val="28"/>
           <w:szCs w:val="28"/>
@@ -214,7 +214,7 @@
       </w:r>
       <w:r>
         <w:rPr>
-          <w:rStyle w:val="a4"/>
+          <w:rStyle w:val="TitleChar"/>
           <w:rFonts w:ascii="Roboto" w:hAnsi="Roboto"/>
           <w:sz w:val="28"/>
           <w:szCs w:val="28"/>
@@ -224,7 +224,7 @@
       </w:r>
       <w:r>
         <w:rPr>
-          <w:rStyle w:val="a4"/>
+          <w:rStyle w:val="TitleChar"/>
           <w:rFonts w:ascii="Roboto" w:hAnsi="Roboto"/>
           <w:sz w:val="28"/>
           <w:szCs w:val="28"/>
@@ -234,7 +234,7 @@
       </w:r>
       <w:r>
         <w:rPr>
-          <w:rStyle w:val="a4"/>
+          <w:rStyle w:val="TitleChar"/>
           <w:rFonts w:ascii="Roboto" w:hAnsi="Roboto"/>
           <w:sz w:val="28"/>
           <w:szCs w:val="28"/>
@@ -244,7 +244,7 @@
       </w:r>
       <w:r>
         <w:rPr>
-          <w:rStyle w:val="a4"/>
+          <w:rStyle w:val="TitleChar"/>
           <w:rFonts w:ascii="Roboto" w:hAnsi="Roboto"/>
           <w:sz w:val="28"/>
           <w:szCs w:val="28"/>
@@ -254,7 +254,7 @@
       </w:r>
       <w:r>
         <w:rPr>
-          <w:rStyle w:val="a4"/>
+          <w:rStyle w:val="TitleChar"/>
           <w:rFonts w:ascii="Roboto" w:hAnsi="Roboto"/>
           <w:sz w:val="28"/>
           <w:szCs w:val="28"/>
@@ -264,7 +264,7 @@
       </w:r>
       <w:r>
         <w:rPr>
-          <w:rStyle w:val="a4"/>
+          <w:rStyle w:val="TitleChar"/>
           <w:rFonts w:ascii="Roboto" w:hAnsi="Roboto"/>
           <w:sz w:val="28"/>
           <w:szCs w:val="28"/>
@@ -274,7 +274,7 @@
       </w:r>
       <w:r>
         <w:rPr>
-          <w:rStyle w:val="a4"/>
+          <w:rStyle w:val="TitleChar"/>
           <w:rFonts w:ascii="Roboto" w:hAnsi="Roboto"/>
           <w:sz w:val="28"/>
           <w:szCs w:val="28"/>
@@ -286,7 +286,7 @@
     <w:p>
       <w:pPr>
         <w:rPr>
-          <w:rStyle w:val="a4"/>
+          <w:rStyle w:val="TitleChar"/>
           <w:rFonts w:ascii="Roboto" w:hAnsi="Roboto"/>
           <w:sz w:val="28"/>
           <w:szCs w:val="28"/>
@@ -298,16 +298,16 @@
       <w:pPr>
         <w:ind w:firstLine="709"/>
         <w:rPr>
-          <w:rStyle w:val="a4"/>
-          <w:rFonts w:ascii="Roboto" w:hAnsi="Roboto"/>
-          <w:sz w:val="28"/>
-          <w:szCs w:val="28"/>
-          <w:lang w:val="en-US"/>
-        </w:rPr>
-      </w:pPr>
-      <w:r>
-        <w:rPr>
-          <w:rStyle w:val="a4"/>
+          <w:rStyle w:val="TitleChar"/>
+          <w:rFonts w:ascii="Roboto" w:hAnsi="Roboto"/>
+          <w:sz w:val="28"/>
+          <w:szCs w:val="28"/>
+          <w:lang w:val="en-US"/>
+        </w:rPr>
+      </w:pPr>
+      <w:r>
+        <w:rPr>
+          <w:rStyle w:val="TitleChar"/>
           <w:rFonts w:ascii="Roboto" w:hAnsi="Roboto"/>
           <w:sz w:val="28"/>
           <w:szCs w:val="28"/>
@@ -547,7 +547,7 @@
     </w:p>
     <w:p>
       <w:pPr>
-        <w:pStyle w:val="HTML"/>
+        <w:pStyle w:val="HTMLPreformatted"/>
         <w:shd w:val="clear" w:color="auto" w:fill="292A30"/>
         <w:rPr>
           <w:rFonts w:ascii="Roboto" w:hAnsi="Roboto"/>
@@ -738,7 +738,7 @@
     </w:p>
     <w:p>
       <w:pPr>
-        <w:pStyle w:val="HTML"/>
+        <w:pStyle w:val="HTMLPreformatted"/>
         <w:shd w:val="clear" w:color="auto" w:fill="292A30"/>
         <w:rPr>
           <w:rFonts w:ascii="Roboto" w:hAnsi="Roboto"/>
@@ -903,16 +903,16 @@
       <w:pPr>
         <w:ind w:firstLine="709"/>
         <w:rPr>
-          <w:rStyle w:val="a4"/>
-          <w:rFonts w:ascii="Roboto" w:hAnsi="Roboto"/>
-          <w:sz w:val="28"/>
-          <w:szCs w:val="28"/>
-          <w:lang w:val="en-US"/>
-        </w:rPr>
-      </w:pPr>
-      <w:r>
-        <w:rPr>
-          <w:rStyle w:val="a4"/>
+          <w:rStyle w:val="TitleChar"/>
+          <w:rFonts w:ascii="Roboto" w:hAnsi="Roboto"/>
+          <w:sz w:val="28"/>
+          <w:szCs w:val="28"/>
+          <w:lang w:val="en-US"/>
+        </w:rPr>
+      </w:pPr>
+      <w:r>
+        <w:rPr>
+          <w:rStyle w:val="TitleChar"/>
           <w:rFonts w:ascii="Roboto" w:hAnsi="Roboto"/>
           <w:sz w:val="28"/>
           <w:szCs w:val="28"/>
@@ -923,7 +923,7 @@
     </w:p>
     <w:p>
       <w:pPr>
-        <w:pStyle w:val="HTML"/>
+        <w:pStyle w:val="HTMLPreformatted"/>
         <w:shd w:val="clear" w:color="auto" w:fill="292A30"/>
         <w:rPr>
           <w:rFonts w:ascii="Roboto" w:hAnsi="Roboto"/>
@@ -1176,27 +1176,27 @@
       <w:pPr>
         <w:ind w:firstLine="709"/>
         <w:rPr>
-          <w:rStyle w:val="a4"/>
-          <w:rFonts w:ascii="Roboto" w:hAnsi="Roboto"/>
-          <w:sz w:val="28"/>
-          <w:szCs w:val="28"/>
-          <w:lang w:val="en-US"/>
-        </w:rPr>
-      </w:pPr>
-    </w:p>
-    <w:p>
-      <w:pPr>
-        <w:rPr>
-          <w:rStyle w:val="a4"/>
-          <w:rFonts w:ascii="Roboto" w:hAnsi="Roboto"/>
-          <w:sz w:val="28"/>
-          <w:szCs w:val="28"/>
-          <w:lang w:val="en-US"/>
-        </w:rPr>
-      </w:pPr>
-      <w:r>
-        <w:rPr>
-          <w:rStyle w:val="a4"/>
+          <w:rStyle w:val="TitleChar"/>
+          <w:rFonts w:ascii="Roboto" w:hAnsi="Roboto"/>
+          <w:sz w:val="28"/>
+          <w:szCs w:val="28"/>
+          <w:lang w:val="en-US"/>
+        </w:rPr>
+      </w:pPr>
+    </w:p>
+    <w:p>
+      <w:pPr>
+        <w:rPr>
+          <w:rStyle w:val="TitleChar"/>
+          <w:rFonts w:ascii="Roboto" w:hAnsi="Roboto"/>
+          <w:sz w:val="28"/>
+          <w:szCs w:val="28"/>
+          <w:lang w:val="en-US"/>
+        </w:rPr>
+      </w:pPr>
+      <w:r>
+        <w:rPr>
+          <w:rStyle w:val="TitleChar"/>
           <w:rFonts w:ascii="Roboto" w:hAnsi="Roboto"/>
           <w:sz w:val="28"/>
           <w:szCs w:val="28"/>
@@ -1210,7 +1210,7 @@
         <w:ind w:firstLine="709"/>
         <w:jc w:val="center"/>
         <w:rPr>
-          <w:rStyle w:val="a4"/>
+          <w:rStyle w:val="TitleChar"/>
           <w:rFonts w:ascii="Roboto" w:hAnsi="Roboto"/>
           <w:sz w:val="48"/>
           <w:szCs w:val="48"/>
@@ -1219,7 +1219,7 @@
       </w:pPr>
       <w:r>
         <w:rPr>
-          <w:rStyle w:val="a4"/>
+          <w:rStyle w:val="TitleChar"/>
           <w:rFonts w:ascii="Roboto" w:hAnsi="Roboto"/>
           <w:sz w:val="48"/>
           <w:szCs w:val="48"/>
@@ -1230,7 +1230,7 @@
       </w:r>
       <w:r>
         <w:rPr>
-          <w:rStyle w:val="a4"/>
+          <w:rStyle w:val="TitleChar"/>
           <w:rFonts w:ascii="Roboto" w:hAnsi="Roboto"/>
           <w:sz w:val="48"/>
           <w:szCs w:val="48"/>
@@ -1244,16 +1244,16 @@
         <w:ind w:firstLine="709"/>
         <w:jc w:val="both"/>
         <w:rPr>
-          <w:rStyle w:val="a4"/>
-          <w:rFonts w:ascii="Roboto" w:hAnsi="Roboto"/>
-          <w:sz w:val="28"/>
-          <w:szCs w:val="28"/>
-          <w:lang w:val="en-US"/>
-        </w:rPr>
-      </w:pPr>
-      <w:r>
-        <w:rPr>
-          <w:rStyle w:val="a4"/>
+          <w:rStyle w:val="TitleChar"/>
+          <w:rFonts w:ascii="Roboto" w:hAnsi="Roboto"/>
+          <w:sz w:val="28"/>
+          <w:szCs w:val="28"/>
+          <w:lang w:val="en-US"/>
+        </w:rPr>
+      </w:pPr>
+      <w:r>
+        <w:rPr>
+          <w:rStyle w:val="TitleChar"/>
           <w:rFonts w:ascii="Roboto" w:hAnsi="Roboto"/>
           <w:sz w:val="28"/>
           <w:szCs w:val="28"/>
@@ -1263,7 +1263,7 @@
       </w:r>
       <w:r>
         <w:rPr>
-          <w:rStyle w:val="a4"/>
+          <w:rStyle w:val="TitleChar"/>
           <w:rFonts w:ascii="Roboto" w:hAnsi="Roboto"/>
           <w:sz w:val="28"/>
           <w:szCs w:val="28"/>
@@ -1273,7 +1273,7 @@
       </w:r>
       <w:r>
         <w:rPr>
-          <w:rStyle w:val="a4"/>
+          <w:rStyle w:val="TitleChar"/>
           <w:rFonts w:ascii="Roboto" w:hAnsi="Roboto"/>
           <w:sz w:val="28"/>
           <w:szCs w:val="28"/>
@@ -1283,7 +1283,7 @@
       </w:r>
       <w:r>
         <w:rPr>
-          <w:rStyle w:val="a4"/>
+          <w:rStyle w:val="TitleChar"/>
           <w:rFonts w:ascii="Roboto" w:hAnsi="Roboto"/>
           <w:sz w:val="28"/>
           <w:szCs w:val="28"/>
@@ -1297,16 +1297,16 @@
         <w:ind w:firstLine="709"/>
         <w:jc w:val="both"/>
         <w:rPr>
-          <w:rStyle w:val="a4"/>
-          <w:rFonts w:ascii="Roboto" w:hAnsi="Roboto"/>
-          <w:sz w:val="28"/>
-          <w:szCs w:val="28"/>
-          <w:lang w:val="en-US"/>
-        </w:rPr>
-      </w:pPr>
-      <w:r>
-        <w:rPr>
-          <w:rStyle w:val="a4"/>
+          <w:rStyle w:val="TitleChar"/>
+          <w:rFonts w:ascii="Roboto" w:hAnsi="Roboto"/>
+          <w:sz w:val="28"/>
+          <w:szCs w:val="28"/>
+          <w:lang w:val="en-US"/>
+        </w:rPr>
+      </w:pPr>
+      <w:r>
+        <w:rPr>
+          <w:rStyle w:val="TitleChar"/>
           <w:rFonts w:ascii="Roboto" w:hAnsi="Roboto"/>
           <w:sz w:val="28"/>
           <w:szCs w:val="28"/>
@@ -1316,7 +1316,7 @@
       </w:r>
       <w:r>
         <w:rPr>
-          <w:rStyle w:val="a4"/>
+          <w:rStyle w:val="TitleChar"/>
           <w:rFonts w:ascii="Roboto" w:hAnsi="Roboto"/>
           <w:sz w:val="28"/>
           <w:szCs w:val="28"/>
@@ -1836,7 +1836,7 @@
         <w:ind w:firstLine="709"/>
         <w:jc w:val="center"/>
         <w:rPr>
-          <w:rStyle w:val="a4"/>
+          <w:rStyle w:val="TitleChar"/>
           <w:rFonts w:ascii="Roboto" w:hAnsi="Roboto"/>
           <w:sz w:val="48"/>
           <w:szCs w:val="48"/>
@@ -1844,7 +1844,7 @@
       </w:pPr>
       <w:r>
         <w:rPr>
-          <w:rStyle w:val="a4"/>
+          <w:rStyle w:val="TitleChar"/>
           <w:rFonts w:ascii="Roboto" w:hAnsi="Roboto"/>
           <w:sz w:val="48"/>
           <w:szCs w:val="48"/>
@@ -1855,7 +1855,7 @@
       </w:r>
       <w:r>
         <w:rPr>
-          <w:rStyle w:val="a4"/>
+          <w:rStyle w:val="TitleChar"/>
           <w:rFonts w:ascii="Roboto" w:hAnsi="Roboto"/>
           <w:sz w:val="48"/>
           <w:szCs w:val="48"/>
@@ -2054,7 +2054,7 @@
         <w:ind w:firstLine="709"/>
         <w:jc w:val="center"/>
         <w:rPr>
-          <w:rStyle w:val="a4"/>
+          <w:rStyle w:val="TitleChar"/>
           <w:rFonts w:ascii="Roboto" w:hAnsi="Roboto"/>
           <w:sz w:val="48"/>
           <w:szCs w:val="48"/>
@@ -2063,7 +2063,7 @@
       </w:pPr>
       <w:r>
         <w:rPr>
-          <w:rStyle w:val="a4"/>
+          <w:rStyle w:val="TitleChar"/>
           <w:rFonts w:ascii="Roboto" w:hAnsi="Roboto"/>
           <w:sz w:val="48"/>
           <w:szCs w:val="48"/>
@@ -2074,7 +2074,7 @@
       </w:r>
       <w:r>
         <w:rPr>
-          <w:rStyle w:val="a4"/>
+          <w:rStyle w:val="TitleChar"/>
           <w:rFonts w:ascii="Roboto" w:hAnsi="Roboto"/>
           <w:sz w:val="48"/>
           <w:szCs w:val="48"/>
@@ -2084,7 +2084,7 @@
       </w:r>
       <w:r>
         <w:rPr>
-          <w:rStyle w:val="a4"/>
+          <w:rStyle w:val="TitleChar"/>
           <w:rFonts w:ascii="Roboto" w:hAnsi="Roboto"/>
           <w:sz w:val="48"/>
           <w:szCs w:val="48"/>
@@ -2098,16 +2098,16 @@
         <w:ind w:firstLine="709"/>
         <w:jc w:val="both"/>
         <w:rPr>
-          <w:rStyle w:val="a4"/>
-          <w:rFonts w:ascii="Roboto" w:hAnsi="Roboto"/>
-          <w:sz w:val="28"/>
-          <w:szCs w:val="28"/>
-          <w:lang w:val="en-US"/>
-        </w:rPr>
-      </w:pPr>
-      <w:r>
-        <w:rPr>
-          <w:rStyle w:val="a4"/>
+          <w:rStyle w:val="TitleChar"/>
+          <w:rFonts w:ascii="Roboto" w:hAnsi="Roboto"/>
+          <w:sz w:val="28"/>
+          <w:szCs w:val="28"/>
+          <w:lang w:val="en-US"/>
+        </w:rPr>
+      </w:pPr>
+      <w:r>
+        <w:rPr>
+          <w:rStyle w:val="TitleChar"/>
           <w:rFonts w:ascii="Roboto" w:hAnsi="Roboto"/>
           <w:sz w:val="28"/>
           <w:szCs w:val="28"/>
@@ -2117,7 +2117,7 @@
       </w:r>
       <w:r>
         <w:rPr>
-          <w:rStyle w:val="a4"/>
+          <w:rStyle w:val="TitleChar"/>
           <w:rFonts w:ascii="Roboto" w:hAnsi="Roboto"/>
           <w:sz w:val="28"/>
           <w:szCs w:val="28"/>
@@ -2131,16 +2131,16 @@
         <w:ind w:firstLine="709"/>
         <w:jc w:val="both"/>
         <w:rPr>
-          <w:rStyle w:val="a4"/>
-          <w:rFonts w:ascii="Roboto" w:hAnsi="Roboto"/>
-          <w:sz w:val="28"/>
-          <w:szCs w:val="28"/>
-          <w:lang w:val="en-US"/>
-        </w:rPr>
-      </w:pPr>
-      <w:r>
-        <w:rPr>
-          <w:rStyle w:val="a4"/>
+          <w:rStyle w:val="TitleChar"/>
+          <w:rFonts w:ascii="Roboto" w:hAnsi="Roboto"/>
+          <w:sz w:val="28"/>
+          <w:szCs w:val="28"/>
+          <w:lang w:val="en-US"/>
+        </w:rPr>
+      </w:pPr>
+      <w:r>
+        <w:rPr>
+          <w:rStyle w:val="TitleChar"/>
           <w:rFonts w:ascii="Roboto" w:hAnsi="Roboto"/>
           <w:sz w:val="28"/>
           <w:szCs w:val="28"/>
@@ -2154,16 +2154,16 @@
         <w:ind w:firstLine="709"/>
         <w:jc w:val="both"/>
         <w:rPr>
-          <w:rStyle w:val="a4"/>
-          <w:rFonts w:ascii="Roboto" w:hAnsi="Roboto"/>
-          <w:sz w:val="28"/>
-          <w:szCs w:val="28"/>
-          <w:lang w:val="en-US"/>
-        </w:rPr>
-      </w:pPr>
-      <w:r>
-        <w:rPr>
-          <w:rStyle w:val="a4"/>
+          <w:rStyle w:val="TitleChar"/>
+          <w:rFonts w:ascii="Roboto" w:hAnsi="Roboto"/>
+          <w:sz w:val="28"/>
+          <w:szCs w:val="28"/>
+          <w:lang w:val="en-US"/>
+        </w:rPr>
+      </w:pPr>
+      <w:r>
+        <w:rPr>
+          <w:rStyle w:val="TitleChar"/>
           <w:rFonts w:ascii="Roboto" w:hAnsi="Roboto"/>
           <w:sz w:val="28"/>
           <w:szCs w:val="28"/>
@@ -2244,7 +2244,7 @@
         <w:ind w:firstLine="709"/>
         <w:jc w:val="center"/>
         <w:rPr>
-          <w:rStyle w:val="a4"/>
+          <w:rStyle w:val="TitleChar"/>
           <w:rFonts w:ascii="Roboto" w:hAnsi="Roboto"/>
           <w:sz w:val="28"/>
           <w:szCs w:val="28"/>
@@ -2374,7 +2374,7 @@
         <w:ind w:firstLine="709"/>
         <w:jc w:val="center"/>
         <w:rPr>
-          <w:rStyle w:val="a4"/>
+          <w:rStyle w:val="TitleChar"/>
           <w:rFonts w:ascii="Roboto" w:hAnsi="Roboto"/>
           <w:sz w:val="48"/>
           <w:szCs w:val="48"/>
@@ -2394,7 +2394,7 @@
       </w:r>
       <w:r>
         <w:rPr>
-          <w:rStyle w:val="a4"/>
+          <w:rStyle w:val="TitleChar"/>
           <w:rFonts w:ascii="Roboto" w:hAnsi="Roboto"/>
           <w:sz w:val="48"/>
           <w:szCs w:val="48"/>
@@ -2405,7 +2405,7 @@
       </w:r>
       <w:r>
         <w:rPr>
-          <w:rStyle w:val="a4"/>
+          <w:rStyle w:val="TitleChar"/>
           <w:rFonts w:ascii="Roboto" w:hAnsi="Roboto"/>
           <w:sz w:val="48"/>
           <w:szCs w:val="48"/>
@@ -2424,7 +2424,7 @@
       </w:pPr>
       <w:r>
         <w:rPr>
-          <w:rStyle w:val="a4"/>
+          <w:rStyle w:val="TitleChar"/>
           <w:rFonts w:ascii="Roboto" w:hAnsi="Roboto"/>
           <w:sz w:val="28"/>
           <w:szCs w:val="28"/>
@@ -3002,8 +3002,6 @@
     </w:p>
     <w:p>
       <w:pPr>
-        <w:ind w:firstLine="709"/>
-        <w:jc w:val="center"/>
         <w:rPr>
           <w:rFonts w:ascii="Roboto" w:eastAsiaTheme="majorEastAsia" w:hAnsi="Roboto" w:cstheme="majorBidi"/>
           <w:spacing w:val="-10"/>
@@ -3013,6 +3011,240 @@
           <w:lang w:val="en-US"/>
         </w:rPr>
       </w:pPr>
+      <w:r>
+        <w:rPr>
+          <w:rFonts w:ascii="Roboto" w:eastAsiaTheme="majorEastAsia" w:hAnsi="Roboto" w:cstheme="majorBidi"/>
+          <w:spacing w:val="-10"/>
+          <w:kern w:val="28"/>
+          <w:sz w:val="28"/>
+          <w:szCs w:val="28"/>
+          <w:lang w:val="en-US"/>
+        </w:rPr>
+        <w:br w:type="page"/>
+      </w:r>
+    </w:p>
+    <w:p>
+      <w:pPr>
+        <w:ind w:firstLine="709"/>
+        <w:jc w:val="center"/>
+        <w:rPr>
+          <w:rFonts w:ascii="Roboto" w:eastAsiaTheme="majorEastAsia" w:hAnsi="Roboto" w:cstheme="majorBidi"/>
+          <w:spacing w:val="-10"/>
+          <w:kern w:val="28"/>
+          <w:sz w:val="48"/>
+          <w:szCs w:val="48"/>
+          <w:lang w:val="en-US"/>
+        </w:rPr>
+      </w:pPr>
+      <w:r>
+        <w:rPr>
+          <w:rFonts w:ascii="Roboto" w:eastAsiaTheme="majorEastAsia" w:hAnsi="Roboto" w:cstheme="majorBidi"/>
+          <w:spacing w:val="-10"/>
+          <w:kern w:val="28"/>
+          <w:sz w:val="48"/>
+          <w:szCs w:val="48"/>
+          <w:lang w:val="en-US"/>
+        </w:rPr>
+        <w:lastRenderedPageBreak/>
+        <w:t>Lesson 41</w:t>
+      </w:r>
+    </w:p>
+    <w:p>
+      <w:pPr>
+        <w:ind w:firstLine="709"/>
+        <w:jc w:val="both"/>
+        <w:rPr>
+          <w:rFonts w:ascii="Roboto" w:eastAsiaTheme="majorEastAsia" w:hAnsi="Roboto" w:cstheme="majorBidi"/>
+          <w:spacing w:val="-10"/>
+          <w:kern w:val="28"/>
+          <w:sz w:val="28"/>
+          <w:szCs w:val="28"/>
+          <w:lang w:val="en-US"/>
+        </w:rPr>
+      </w:pPr>
+      <w:r>
+        <w:rPr>
+          <w:rFonts w:ascii="Roboto" w:eastAsiaTheme="majorEastAsia" w:hAnsi="Roboto" w:cstheme="majorBidi"/>
+          <w:spacing w:val="-10"/>
+          <w:kern w:val="28"/>
+          <w:sz w:val="28"/>
+          <w:szCs w:val="28"/>
+          <w:lang w:val="en-US"/>
+        </w:rPr>
+        <w:t>Reducers</w:t>
+      </w:r>
+    </w:p>
+    <w:p>
+      <w:pPr>
+        <w:ind w:firstLine="709"/>
+        <w:jc w:val="both"/>
+        <w:rPr>
+          <w:noProof/>
+          <w:sz w:val="28"/>
+          <w:szCs w:val="28"/>
+          <w:lang w:val="en-US"/>
+        </w:rPr>
+      </w:pPr>
+      <w:r>
+        <w:rPr>
+          <w:rFonts w:ascii="Roboto" w:eastAsiaTheme="majorEastAsia" w:hAnsi="Roboto" w:cstheme="majorBidi"/>
+          <w:spacing w:val="-10"/>
+          <w:kern w:val="28"/>
+          <w:sz w:val="28"/>
+          <w:szCs w:val="28"/>
+          <w:lang w:val="en-US"/>
+        </w:rPr>
+        <w:t xml:space="preserve">Reducer is just a clear function; </w:t>
+      </w:r>
+      <w:r>
+        <w:rPr>
+          <w:rFonts w:ascii="Roboto" w:eastAsiaTheme="majorEastAsia" w:hAnsi="Roboto" w:cstheme="majorBidi"/>
+          <w:spacing w:val="-10"/>
+          <w:kern w:val="28"/>
+          <w:sz w:val="28"/>
+          <w:szCs w:val="28"/>
+          <w:lang w:val="en-US"/>
+        </w:rPr>
+        <w:t>i</w:t>
+      </w:r>
+      <w:r>
+        <w:rPr>
+          <w:rFonts w:ascii="Roboto" w:eastAsiaTheme="majorEastAsia" w:hAnsi="Roboto" w:cstheme="majorBidi"/>
+          <w:spacing w:val="-10"/>
+          <w:kern w:val="28"/>
+          <w:sz w:val="28"/>
+          <w:szCs w:val="28"/>
+          <w:lang w:val="en-US"/>
+        </w:rPr>
+        <w:t>t</w:t>
+      </w:r>
+      <w:r>
+        <w:rPr>
+          <w:rFonts w:ascii="Roboto" w:eastAsiaTheme="majorEastAsia" w:hAnsi="Roboto" w:cstheme="majorBidi"/>
+          <w:spacing w:val="-10"/>
+          <w:kern w:val="28"/>
+          <w:sz w:val="28"/>
+          <w:szCs w:val="28"/>
+          <w:lang w:val="en-US"/>
+        </w:rPr>
+        <w:t xml:space="preserve"> returns</w:t>
+      </w:r>
+      <w:r>
+        <w:rPr>
+          <w:rFonts w:ascii="Roboto" w:eastAsiaTheme="majorEastAsia" w:hAnsi="Roboto" w:cstheme="majorBidi"/>
+          <w:spacing w:val="-10"/>
+          <w:kern w:val="28"/>
+          <w:sz w:val="28"/>
+          <w:szCs w:val="28"/>
+          <w:lang w:val="en-US"/>
+        </w:rPr>
+        <w:t xml:space="preserve"> modified state or state without changes. </w:t>
+      </w:r>
+      <w:r>
+        <w:rPr>
+          <w:rFonts w:ascii="Roboto" w:eastAsiaTheme="majorEastAsia" w:hAnsi="Roboto" w:cstheme="majorBidi"/>
+          <w:spacing w:val="-10"/>
+          <w:kern w:val="28"/>
+          <w:sz w:val="28"/>
+          <w:szCs w:val="28"/>
+          <w:lang w:val="en-US"/>
+        </w:rPr>
+        <w:t>It is necessary for</w:t>
+      </w:r>
+      <w:r>
+        <w:rPr>
+          <w:rFonts w:ascii="Roboto" w:eastAsiaTheme="majorEastAsia" w:hAnsi="Roboto" w:cstheme="majorBidi"/>
+          <w:spacing w:val="-10"/>
+          <w:kern w:val="28"/>
+          <w:sz w:val="28"/>
+          <w:szCs w:val="28"/>
+          <w:lang w:val="en-US"/>
+        </w:rPr>
+        <w:t xml:space="preserve"> </w:t>
+      </w:r>
+      <w:r>
+        <w:rPr>
+          <w:rFonts w:ascii="Roboto" w:eastAsiaTheme="majorEastAsia" w:hAnsi="Roboto" w:cstheme="majorBidi"/>
+          <w:spacing w:val="-10"/>
+          <w:kern w:val="28"/>
+          <w:sz w:val="28"/>
+          <w:szCs w:val="28"/>
+          <w:lang w:val="en-US"/>
+        </w:rPr>
+        <w:t>partition dispatch.</w:t>
+      </w:r>
+      <w:r>
+        <w:rPr>
+          <w:rFonts w:ascii="Roboto" w:eastAsiaTheme="majorEastAsia" w:hAnsi="Roboto" w:cstheme="majorBidi"/>
+          <w:spacing w:val="-10"/>
+          <w:kern w:val="28"/>
+          <w:sz w:val="28"/>
+          <w:szCs w:val="28"/>
+          <w:lang w:val="en-US"/>
+        </w:rPr>
+        <w:t xml:space="preserve"> </w:t>
+      </w:r>
+    </w:p>
+    <w:p>
+      <w:pPr>
+        <w:ind w:firstLine="709"/>
+        <w:jc w:val="center"/>
+        <w:rPr>
+          <w:rFonts w:ascii="Roboto" w:eastAsiaTheme="majorEastAsia" w:hAnsi="Roboto" w:cstheme="majorBidi"/>
+          <w:spacing w:val="-10"/>
+          <w:kern w:val="28"/>
+          <w:sz w:val="28"/>
+          <w:szCs w:val="28"/>
+          <w:lang w:val="en-US"/>
+        </w:rPr>
+      </w:pPr>
+      <w:r>
+        <w:rPr>
+          <w:noProof/>
+        </w:rPr>
+        <w:drawing>
+          <wp:inline distT="0" distB="0" distL="0" distR="0" wp14:anchorId="2AA021C2" wp14:editId="6A305328">
+            <wp:extent cx="5753100" cy="3996411"/>
+            <wp:effectExtent l="0" t="0" r="0" b="4445"/>
+            <wp:docPr id="7" name="Picture 7"/>
+            <wp:cNvGraphicFramePr>
+              <a:graphicFrameLocks xmlns:a="http://schemas.openxmlformats.org/drawingml/2006/main" noChangeAspect="1"/>
+            </wp:cNvGraphicFramePr>
+            <a:graphic xmlns:a="http://schemas.openxmlformats.org/drawingml/2006/main">
+              <a:graphicData uri="http://schemas.openxmlformats.org/drawingml/2006/picture">
+                <pic:pic xmlns:pic="http://schemas.openxmlformats.org/drawingml/2006/picture">
+                  <pic:nvPicPr>
+                    <pic:cNvPr id="1" name=""/>
+                    <pic:cNvPicPr/>
+                  </pic:nvPicPr>
+                  <pic:blipFill rotWithShape="1">
+                    <a:blip r:embed="rId10"/>
+                    <a:srcRect l="1443" r="17584"/>
+                    <a:stretch/>
+                  </pic:blipFill>
+                  <pic:spPr bwMode="auto">
+                    <a:xfrm>
+                      <a:off x="0" y="0"/>
+                      <a:ext cx="5759806" cy="4001069"/>
+                    </a:xfrm>
+                    <a:prstGeom prst="rect">
+                      <a:avLst/>
+                    </a:prstGeom>
+                    <a:ln>
+                      <a:noFill/>
+                    </a:ln>
+                    <a:extLst>
+                      <a:ext uri="{53640926-AAD7-44D8-BBD7-CCE9431645EC}">
+                        <a14:shadowObscured xmlns:a14="http://schemas.microsoft.com/office/drawing/2010/main"/>
+                      </a:ext>
+                    </a:extLst>
+                  </pic:spPr>
+                </pic:pic>
+              </a:graphicData>
+            </a:graphic>
+          </wp:inline>
+        </w:drawing>
+      </w:r>
     </w:p>
     <w:sectPr>
       <w:pgSz w:w="11906" w:h="16838"/>
@@ -3419,18 +3651,18 @@
     <w:lsdException w:name="Unresolved Mention" w:semiHidden="1" w:unhideWhenUsed="1"/>
     <w:lsdException w:name="Smart Link" w:semiHidden="1" w:unhideWhenUsed="1"/>
   </w:latentStyles>
-  <w:style w:type="paragraph" w:default="1" w:styleId="a">
+  <w:style w:type="paragraph" w:default="1" w:styleId="Normal">
     <w:name w:val="Normal"/>
     <w:qFormat/>
     <w:rsid w:val="00D9593D"/>
   </w:style>
-  <w:style w:type="character" w:default="1" w:styleId="a0">
+  <w:style w:type="character" w:default="1" w:styleId="DefaultParagraphFont">
     <w:name w:val="Default Paragraph Font"/>
     <w:uiPriority w:val="1"/>
     <w:semiHidden/>
     <w:unhideWhenUsed/>
   </w:style>
-  <w:style w:type="table" w:default="1" w:styleId="a1">
+  <w:style w:type="table" w:default="1" w:styleId="TableNormal">
     <w:name w:val="Normal Table"/>
     <w:uiPriority w:val="99"/>
     <w:semiHidden/>
@@ -3445,17 +3677,17 @@
       </w:tblCellMar>
     </w:tblPr>
   </w:style>
-  <w:style w:type="numbering" w:default="1" w:styleId="a2">
+  <w:style w:type="numbering" w:default="1" w:styleId="NoList">
     <w:name w:val="No List"/>
     <w:uiPriority w:val="99"/>
     <w:semiHidden/>
     <w:unhideWhenUsed/>
   </w:style>
-  <w:style w:type="paragraph" w:styleId="a3">
+  <w:style w:type="paragraph" w:styleId="Title">
     <w:name w:val="Title"/>
-    <w:basedOn w:val="a"/>
-    <w:next w:val="a"/>
-    <w:link w:val="a4"/>
+    <w:basedOn w:val="Normal"/>
+    <w:next w:val="Normal"/>
+    <w:link w:val="TitleChar"/>
     <w:uiPriority w:val="10"/>
     <w:qFormat/>
     <w:rsid w:val="00C7013D"/>
@@ -3471,10 +3703,10 @@
       <w:szCs w:val="56"/>
     </w:rPr>
   </w:style>
-  <w:style w:type="character" w:customStyle="1" w:styleId="a4">
-    <w:name w:val="Заголовок Знак"/>
-    <w:basedOn w:val="a0"/>
-    <w:link w:val="a3"/>
+  <w:style w:type="character" w:customStyle="1" w:styleId="TitleChar">
+    <w:name w:val="Title Char"/>
+    <w:basedOn w:val="DefaultParagraphFont"/>
+    <w:link w:val="Title"/>
     <w:uiPriority w:val="10"/>
     <w:rsid w:val="00C7013D"/>
     <w:rPr>
@@ -3485,10 +3717,10 @@
       <w:szCs w:val="56"/>
     </w:rPr>
   </w:style>
-  <w:style w:type="paragraph" w:styleId="HTML">
+  <w:style w:type="paragraph" w:styleId="HTMLPreformatted">
     <w:name w:val="HTML Preformatted"/>
-    <w:basedOn w:val="a"/>
-    <w:link w:val="HTML0"/>
+    <w:basedOn w:val="Normal"/>
+    <w:link w:val="HTMLPreformattedChar"/>
     <w:uiPriority w:val="99"/>
     <w:unhideWhenUsed/>
     <w:rsid w:val="000301FA"/>
@@ -3520,10 +3752,10 @@
       <w:lang w:eastAsia="ru-RU"/>
     </w:rPr>
   </w:style>
-  <w:style w:type="character" w:customStyle="1" w:styleId="HTML0">
-    <w:name w:val="Стандартный HTML Знак"/>
-    <w:basedOn w:val="a0"/>
-    <w:link w:val="HTML"/>
+  <w:style w:type="character" w:customStyle="1" w:styleId="HTMLPreformattedChar">
+    <w:name w:val="HTML Preformatted Char"/>
+    <w:basedOn w:val="DefaultParagraphFont"/>
+    <w:link w:val="HTMLPreformatted"/>
     <w:uiPriority w:val="99"/>
     <w:rsid w:val="000301FA"/>
     <w:rPr>

</xml_diff>

<commit_message>
Context API | Lesson 44
</commit_message>
<xml_diff>
--- a/lessons.docx
+++ b/lessons.docx
@@ -358,7 +358,6 @@
         </w:rPr>
         <w:t xml:space="preserve">function </w:t>
       </w:r>
-      <w:proofErr w:type="gramStart"/>
       <w:r>
         <w:rPr>
           <w:rFonts w:ascii="Roboto" w:eastAsia="Times New Roman" w:hAnsi="Roboto" w:cs="Courier New"/>
@@ -377,18 +376,7 @@
           <w:szCs w:val="20"/>
           <w:lang w:val="en-US" w:eastAsia="ru-RU"/>
         </w:rPr>
-        <w:t>(</w:t>
-      </w:r>
-      <w:proofErr w:type="gramEnd"/>
-      <w:r>
-        <w:rPr>
-          <w:rFonts w:ascii="Roboto" w:eastAsia="Times New Roman" w:hAnsi="Roboto" w:cs="Courier New"/>
-          <w:color w:val="DFDFE0"/>
-          <w:sz w:val="20"/>
-          <w:szCs w:val="20"/>
-          <w:lang w:val="en-US" w:eastAsia="ru-RU"/>
-        </w:rPr>
-        <w:t>) {</w:t>
+        <w:t>() {</w:t>
       </w:r>
       <w:r>
         <w:rPr>
@@ -581,7 +569,6 @@
         </w:rPr>
         <w:t xml:space="preserve">= </w:t>
       </w:r>
-      <w:proofErr w:type="gramStart"/>
       <w:r>
         <w:rPr>
           <w:rFonts w:ascii="Roboto" w:hAnsi="Roboto"/>
@@ -598,16 +585,7 @@
           <w:color w:val="DFDFE0"/>
           <w:lang w:val="en-US"/>
         </w:rPr>
-        <w:t>(</w:t>
-      </w:r>
-      <w:proofErr w:type="gramEnd"/>
-      <w:r>
-        <w:rPr>
-          <w:rFonts w:ascii="Roboto" w:hAnsi="Roboto"/>
-          <w:color w:val="DFDFE0"/>
-          <w:lang w:val="en-US"/>
-        </w:rPr>
-        <w:t>) {</w:t>
+        <w:t>() {</w:t>
       </w:r>
       <w:r>
         <w:rPr>
@@ -1010,7 +988,6 @@
         <w:br/>
         <w:t xml:space="preserve">    </w:t>
       </w:r>
-      <w:proofErr w:type="gramStart"/>
       <w:r>
         <w:rPr>
           <w:rFonts w:ascii="Roboto" w:hAnsi="Roboto"/>
@@ -1025,16 +1002,7 @@
           <w:color w:val="DFDFE0"/>
           <w:lang w:val="en-US"/>
         </w:rPr>
-        <w:t>(</w:t>
-      </w:r>
-      <w:proofErr w:type="gramEnd"/>
-      <w:r>
-        <w:rPr>
-          <w:rFonts w:ascii="Roboto" w:hAnsi="Roboto"/>
-          <w:color w:val="DFDFE0"/>
-          <w:lang w:val="en-US"/>
-        </w:rPr>
-        <w:t>) {</w:t>
+        <w:t>() {</w:t>
       </w:r>
       <w:r>
         <w:rPr>
@@ -1517,7 +1485,6 @@
         <w:t>{</w:t>
       </w:r>
       <w:proofErr w:type="spellStart"/>
-      <w:proofErr w:type="gramStart"/>
       <w:r>
         <w:rPr>
           <w:rFonts w:ascii="Consolas" w:eastAsia="Times New Roman" w:hAnsi="Consolas" w:cs="Courier New"/>
@@ -1529,7 +1496,6 @@
         <w:t>s.content</w:t>
       </w:r>
       <w:proofErr w:type="spellEnd"/>
-      <w:proofErr w:type="gramEnd"/>
       <w:r>
         <w:rPr>
           <w:rFonts w:ascii="Consolas" w:eastAsia="Times New Roman" w:hAnsi="Consolas" w:cs="Courier New"/>
@@ -1956,7 +1922,6 @@
         </w:rPr>
       </w:pPr>
       <w:proofErr w:type="spellStart"/>
-      <w:proofErr w:type="gramStart"/>
       <w:r>
         <w:rPr>
           <w:rFonts w:ascii="Roboto" w:eastAsiaTheme="majorEastAsia" w:hAnsi="Roboto" w:cstheme="majorBidi"/>
@@ -1969,7 +1934,6 @@
         <w:t>props.children</w:t>
       </w:r>
       <w:proofErr w:type="spellEnd"/>
-      <w:proofErr w:type="gramEnd"/>
       <w:r>
         <w:rPr>
           <w:rFonts w:ascii="Roboto" w:eastAsiaTheme="majorEastAsia" w:hAnsi="Roboto" w:cstheme="majorBidi"/>
@@ -2575,7 +2539,6 @@
         <w:br/>
         <w:t xml:space="preserve">    </w:t>
       </w:r>
-      <w:proofErr w:type="gramStart"/>
       <w:r>
         <w:rPr>
           <w:rFonts w:ascii="Consolas" w:eastAsia="Times New Roman" w:hAnsi="Consolas" w:cs="Courier New"/>
@@ -2608,7 +2571,6 @@
         </w:rPr>
         <w:t>action</w:t>
       </w:r>
-      <w:proofErr w:type="gramEnd"/>
       <w:r>
         <w:rPr>
           <w:rFonts w:ascii="Consolas" w:eastAsia="Times New Roman" w:hAnsi="Consolas" w:cs="Courier New"/>
@@ -3244,6 +3206,1406 @@
             </a:graphic>
           </wp:inline>
         </w:drawing>
+      </w:r>
+    </w:p>
+    <w:p>
+      <w:pPr>
+        <w:rPr>
+          <w:rFonts w:ascii="Roboto" w:eastAsiaTheme="majorEastAsia" w:hAnsi="Roboto" w:cstheme="majorBidi"/>
+          <w:spacing w:val="-10"/>
+          <w:kern w:val="28"/>
+          <w:sz w:val="28"/>
+          <w:szCs w:val="28"/>
+          <w:lang w:val="en-US"/>
+        </w:rPr>
+      </w:pPr>
+      <w:r>
+        <w:rPr>
+          <w:rFonts w:ascii="Roboto" w:eastAsiaTheme="majorEastAsia" w:hAnsi="Roboto" w:cstheme="majorBidi"/>
+          <w:spacing w:val="-10"/>
+          <w:kern w:val="28"/>
+          <w:sz w:val="28"/>
+          <w:szCs w:val="28"/>
+          <w:lang w:val="en-US"/>
+        </w:rPr>
+        <w:br w:type="page"/>
+      </w:r>
+    </w:p>
+    <w:p>
+      <w:pPr>
+        <w:ind w:firstLine="709"/>
+        <w:jc w:val="center"/>
+        <w:rPr>
+          <w:rFonts w:ascii="Roboto" w:eastAsiaTheme="majorEastAsia" w:hAnsi="Roboto" w:cstheme="majorBidi"/>
+          <w:spacing w:val="-10"/>
+          <w:kern w:val="28"/>
+          <w:sz w:val="48"/>
+          <w:szCs w:val="48"/>
+          <w:lang w:val="en-US"/>
+        </w:rPr>
+      </w:pPr>
+      <w:r>
+        <w:rPr>
+          <w:rFonts w:ascii="Roboto" w:eastAsiaTheme="majorEastAsia" w:hAnsi="Roboto" w:cstheme="majorBidi"/>
+          <w:spacing w:val="-10"/>
+          <w:kern w:val="28"/>
+          <w:sz w:val="48"/>
+          <w:szCs w:val="48"/>
+          <w:lang w:val="en-US"/>
+        </w:rPr>
+        <w:lastRenderedPageBreak/>
+        <w:t>Lesson 44</w:t>
+      </w:r>
+    </w:p>
+    <w:p>
+      <w:pPr>
+        <w:ind w:firstLine="709"/>
+        <w:jc w:val="both"/>
+        <w:rPr>
+          <w:rFonts w:ascii="Roboto" w:eastAsiaTheme="majorEastAsia" w:hAnsi="Roboto" w:cstheme="majorBidi"/>
+          <w:spacing w:val="-10"/>
+          <w:kern w:val="28"/>
+          <w:sz w:val="28"/>
+          <w:szCs w:val="28"/>
+          <w:lang w:val="en-US"/>
+        </w:rPr>
+      </w:pPr>
+      <w:r>
+        <w:rPr>
+          <w:rFonts w:ascii="Roboto" w:eastAsiaTheme="majorEastAsia" w:hAnsi="Roboto" w:cstheme="majorBidi"/>
+          <w:spacing w:val="-10"/>
+          <w:kern w:val="28"/>
+          <w:sz w:val="28"/>
+          <w:szCs w:val="28"/>
+          <w:lang w:val="en-US"/>
+        </w:rPr>
+        <w:t>Context API.</w:t>
+      </w:r>
+    </w:p>
+    <w:p>
+      <w:pPr>
+        <w:ind w:firstLine="709"/>
+        <w:jc w:val="both"/>
+        <w:rPr>
+          <w:rFonts w:ascii="Roboto" w:eastAsiaTheme="majorEastAsia" w:hAnsi="Roboto" w:cstheme="majorBidi"/>
+          <w:spacing w:val="-10"/>
+          <w:kern w:val="28"/>
+          <w:sz w:val="28"/>
+          <w:szCs w:val="28"/>
+          <w:lang w:val="en-US"/>
+        </w:rPr>
+      </w:pPr>
+      <w:r>
+        <w:rPr>
+          <w:rFonts w:ascii="Roboto" w:eastAsiaTheme="majorEastAsia" w:hAnsi="Roboto" w:cstheme="majorBidi"/>
+          <w:spacing w:val="-10"/>
+          <w:kern w:val="28"/>
+          <w:sz w:val="28"/>
+          <w:szCs w:val="28"/>
+          <w:lang w:val="en-US"/>
+        </w:rPr>
+        <w:t>Context has 2 children</w:t>
+      </w:r>
+      <w:r>
+        <w:rPr>
+          <w:rFonts w:ascii="Roboto" w:eastAsiaTheme="majorEastAsia" w:hAnsi="Roboto" w:cstheme="majorBidi"/>
+          <w:spacing w:val="-10"/>
+          <w:kern w:val="28"/>
+          <w:sz w:val="28"/>
+          <w:szCs w:val="28"/>
+          <w:lang w:val="en-US"/>
+        </w:rPr>
+        <w:t xml:space="preserve">: </w:t>
+      </w:r>
+      <w:proofErr w:type="spellStart"/>
+      <w:r>
+        <w:rPr>
+          <w:rFonts w:ascii="Roboto" w:eastAsiaTheme="majorEastAsia" w:hAnsi="Roboto" w:cstheme="majorBidi"/>
+          <w:spacing w:val="-10"/>
+          <w:kern w:val="28"/>
+          <w:sz w:val="28"/>
+          <w:szCs w:val="28"/>
+          <w:lang w:val="en-US"/>
+        </w:rPr>
+        <w:t>Context.Provider</w:t>
+      </w:r>
+      <w:proofErr w:type="spellEnd"/>
+      <w:r>
+        <w:rPr>
+          <w:rFonts w:ascii="Roboto" w:eastAsiaTheme="majorEastAsia" w:hAnsi="Roboto" w:cstheme="majorBidi"/>
+          <w:spacing w:val="-10"/>
+          <w:kern w:val="28"/>
+          <w:sz w:val="28"/>
+          <w:szCs w:val="28"/>
+          <w:lang w:val="en-US"/>
+        </w:rPr>
+        <w:t xml:space="preserve"> and </w:t>
+      </w:r>
+      <w:proofErr w:type="spellStart"/>
+      <w:r>
+        <w:rPr>
+          <w:rFonts w:ascii="Roboto" w:eastAsiaTheme="majorEastAsia" w:hAnsi="Roboto" w:cstheme="majorBidi"/>
+          <w:spacing w:val="-10"/>
+          <w:kern w:val="28"/>
+          <w:sz w:val="28"/>
+          <w:szCs w:val="28"/>
+          <w:lang w:val="en-US"/>
+        </w:rPr>
+        <w:t>Context.Consumer</w:t>
+      </w:r>
+      <w:proofErr w:type="spellEnd"/>
+      <w:r>
+        <w:rPr>
+          <w:rFonts w:ascii="Roboto" w:eastAsiaTheme="majorEastAsia" w:hAnsi="Roboto" w:cstheme="majorBidi"/>
+          <w:spacing w:val="-10"/>
+          <w:kern w:val="28"/>
+          <w:sz w:val="28"/>
+          <w:szCs w:val="28"/>
+          <w:lang w:val="en-US"/>
+        </w:rPr>
+        <w:t>.</w:t>
+      </w:r>
+    </w:p>
+    <w:p>
+      <w:pPr>
+        <w:ind w:firstLine="709"/>
+        <w:jc w:val="both"/>
+        <w:rPr>
+          <w:rFonts w:ascii="Roboto" w:eastAsiaTheme="majorEastAsia" w:hAnsi="Roboto" w:cstheme="majorBidi"/>
+          <w:spacing w:val="-10"/>
+          <w:kern w:val="28"/>
+          <w:sz w:val="28"/>
+          <w:szCs w:val="28"/>
+          <w:lang w:val="en-US"/>
+        </w:rPr>
+      </w:pPr>
+      <w:r>
+        <w:rPr>
+          <w:rFonts w:ascii="Roboto" w:eastAsiaTheme="majorEastAsia" w:hAnsi="Roboto" w:cstheme="majorBidi"/>
+          <w:spacing w:val="-10"/>
+          <w:kern w:val="28"/>
+          <w:sz w:val="28"/>
+          <w:szCs w:val="28"/>
+          <w:lang w:val="en-US"/>
+        </w:rPr>
+        <w:t xml:space="preserve">To create </w:t>
+      </w:r>
+      <w:r>
+        <w:rPr>
+          <w:rFonts w:ascii="Roboto" w:eastAsiaTheme="majorEastAsia" w:hAnsi="Roboto" w:cstheme="majorBidi"/>
+          <w:spacing w:val="-10"/>
+          <w:kern w:val="28"/>
+          <w:sz w:val="28"/>
+          <w:szCs w:val="28"/>
+          <w:lang w:val="en-US"/>
+        </w:rPr>
+        <w:t>context,</w:t>
+      </w:r>
+      <w:r>
+        <w:rPr>
+          <w:rFonts w:ascii="Roboto" w:eastAsiaTheme="majorEastAsia" w:hAnsi="Roboto" w:cstheme="majorBidi"/>
+          <w:spacing w:val="-10"/>
+          <w:kern w:val="28"/>
+          <w:sz w:val="28"/>
+          <w:szCs w:val="28"/>
+          <w:lang w:val="en-US"/>
+        </w:rPr>
+        <w:t xml:space="preserve"> you need to create Context-Object.</w:t>
+      </w:r>
+    </w:p>
+    <w:p>
+      <w:pPr>
+        <w:ind w:firstLine="709"/>
+        <w:jc w:val="both"/>
+        <w:rPr>
+          <w:rFonts w:ascii="Roboto" w:eastAsiaTheme="majorEastAsia" w:hAnsi="Roboto" w:cstheme="majorBidi"/>
+          <w:spacing w:val="-10"/>
+          <w:kern w:val="28"/>
+          <w:sz w:val="28"/>
+          <w:szCs w:val="28"/>
+          <w:lang w:val="en-US"/>
+        </w:rPr>
+      </w:pPr>
+      <w:r>
+        <w:rPr>
+          <w:rFonts w:ascii="Roboto" w:eastAsiaTheme="majorEastAsia" w:hAnsi="Roboto" w:cstheme="majorBidi"/>
+          <w:spacing w:val="-10"/>
+          <w:kern w:val="28"/>
+          <w:sz w:val="28"/>
+          <w:szCs w:val="28"/>
+          <w:lang w:val="en-US"/>
+        </w:rPr>
+        <w:t>Example</w:t>
+      </w:r>
+      <w:r>
+        <w:rPr>
+          <w:rFonts w:ascii="Roboto" w:eastAsiaTheme="majorEastAsia" w:hAnsi="Roboto" w:cstheme="majorBidi"/>
+          <w:spacing w:val="-10"/>
+          <w:kern w:val="28"/>
+          <w:sz w:val="28"/>
+          <w:szCs w:val="28"/>
+          <w:lang w:val="en-US"/>
+        </w:rPr>
+        <w:t xml:space="preserve">: </w:t>
+      </w:r>
+      <w:r>
+        <w:rPr>
+          <w:rFonts w:ascii="Roboto" w:eastAsiaTheme="majorEastAsia" w:hAnsi="Roboto" w:cstheme="majorBidi"/>
+          <w:spacing w:val="-10"/>
+          <w:kern w:val="28"/>
+          <w:sz w:val="28"/>
+          <w:szCs w:val="28"/>
+          <w:lang w:val="en-US"/>
+        </w:rPr>
+        <w:t xml:space="preserve">const </w:t>
+      </w:r>
+      <w:proofErr w:type="spellStart"/>
+      <w:r>
+        <w:rPr>
+          <w:rFonts w:ascii="Roboto" w:eastAsiaTheme="majorEastAsia" w:hAnsi="Roboto" w:cstheme="majorBidi"/>
+          <w:spacing w:val="-10"/>
+          <w:kern w:val="28"/>
+          <w:sz w:val="28"/>
+          <w:szCs w:val="28"/>
+          <w:lang w:val="en-US"/>
+        </w:rPr>
+        <w:t>StoreContext</w:t>
+      </w:r>
+      <w:proofErr w:type="spellEnd"/>
+      <w:r>
+        <w:rPr>
+          <w:rFonts w:ascii="Roboto" w:eastAsiaTheme="majorEastAsia" w:hAnsi="Roboto" w:cstheme="majorBidi"/>
+          <w:spacing w:val="-10"/>
+          <w:kern w:val="28"/>
+          <w:sz w:val="28"/>
+          <w:szCs w:val="28"/>
+          <w:lang w:val="en-US"/>
+        </w:rPr>
+        <w:t xml:space="preserve"> = </w:t>
+      </w:r>
+      <w:proofErr w:type="spellStart"/>
+      <w:r>
+        <w:rPr>
+          <w:rFonts w:ascii="Roboto" w:eastAsiaTheme="majorEastAsia" w:hAnsi="Roboto" w:cstheme="majorBidi"/>
+          <w:spacing w:val="-10"/>
+          <w:kern w:val="28"/>
+          <w:sz w:val="28"/>
+          <w:szCs w:val="28"/>
+          <w:lang w:val="en-US"/>
+        </w:rPr>
+        <w:t>React.createContext</w:t>
+      </w:r>
+      <w:proofErr w:type="spellEnd"/>
+      <w:r>
+        <w:rPr>
+          <w:rFonts w:ascii="Roboto" w:eastAsiaTheme="majorEastAsia" w:hAnsi="Roboto" w:cstheme="majorBidi"/>
+          <w:spacing w:val="-10"/>
+          <w:kern w:val="28"/>
+          <w:sz w:val="28"/>
+          <w:szCs w:val="28"/>
+          <w:lang w:val="en-US"/>
+        </w:rPr>
+        <w:t>(null);</w:t>
+      </w:r>
+    </w:p>
+    <w:p>
+      <w:pPr>
+        <w:ind w:firstLine="709"/>
+        <w:jc w:val="both"/>
+        <w:rPr>
+          <w:rFonts w:ascii="Roboto" w:eastAsiaTheme="majorEastAsia" w:hAnsi="Roboto" w:cstheme="majorBidi"/>
+          <w:spacing w:val="-10"/>
+          <w:kern w:val="28"/>
+          <w:sz w:val="28"/>
+          <w:szCs w:val="28"/>
+          <w:lang w:val="en-US"/>
+        </w:rPr>
+      </w:pPr>
+      <w:r>
+        <w:rPr>
+          <w:rFonts w:ascii="Roboto" w:eastAsiaTheme="majorEastAsia" w:hAnsi="Roboto" w:cstheme="majorBidi"/>
+          <w:spacing w:val="-10"/>
+          <w:kern w:val="28"/>
+          <w:sz w:val="28"/>
+          <w:szCs w:val="28"/>
+          <w:lang w:val="en-US"/>
+        </w:rPr>
+        <w:t>After the creating, we can get Provider and Consumer, like that</w:t>
+      </w:r>
+      <w:r>
+        <w:rPr>
+          <w:rFonts w:ascii="Roboto" w:eastAsiaTheme="majorEastAsia" w:hAnsi="Roboto" w:cstheme="majorBidi"/>
+          <w:spacing w:val="-10"/>
+          <w:kern w:val="28"/>
+          <w:sz w:val="28"/>
+          <w:szCs w:val="28"/>
+          <w:lang w:val="en-US"/>
+        </w:rPr>
+        <w:t xml:space="preserve">: </w:t>
+      </w:r>
+      <w:proofErr w:type="spellStart"/>
+      <w:r>
+        <w:rPr>
+          <w:rFonts w:ascii="Roboto" w:eastAsiaTheme="majorEastAsia" w:hAnsi="Roboto" w:cstheme="majorBidi"/>
+          <w:spacing w:val="-10"/>
+          <w:kern w:val="28"/>
+          <w:sz w:val="28"/>
+          <w:szCs w:val="28"/>
+          <w:lang w:val="en-US"/>
+        </w:rPr>
+        <w:t>StoreContext.Provider</w:t>
+      </w:r>
+      <w:proofErr w:type="spellEnd"/>
+      <w:r>
+        <w:rPr>
+          <w:rFonts w:ascii="Roboto" w:eastAsiaTheme="majorEastAsia" w:hAnsi="Roboto" w:cstheme="majorBidi"/>
+          <w:spacing w:val="-10"/>
+          <w:kern w:val="28"/>
+          <w:sz w:val="28"/>
+          <w:szCs w:val="28"/>
+          <w:lang w:val="en-US"/>
+        </w:rPr>
+        <w:t xml:space="preserve"> and </w:t>
+      </w:r>
+      <w:proofErr w:type="spellStart"/>
+      <w:r>
+        <w:rPr>
+          <w:rFonts w:ascii="Roboto" w:eastAsiaTheme="majorEastAsia" w:hAnsi="Roboto" w:cstheme="majorBidi"/>
+          <w:spacing w:val="-10"/>
+          <w:kern w:val="28"/>
+          <w:sz w:val="28"/>
+          <w:szCs w:val="28"/>
+          <w:lang w:val="en-US"/>
+        </w:rPr>
+        <w:t>StoreContext.Consumer</w:t>
+      </w:r>
+      <w:proofErr w:type="spellEnd"/>
+      <w:r>
+        <w:rPr>
+          <w:rFonts w:ascii="Roboto" w:eastAsiaTheme="majorEastAsia" w:hAnsi="Roboto" w:cstheme="majorBidi"/>
+          <w:spacing w:val="-10"/>
+          <w:kern w:val="28"/>
+          <w:sz w:val="28"/>
+          <w:szCs w:val="28"/>
+          <w:lang w:val="en-US"/>
+        </w:rPr>
+        <w:t>.</w:t>
+      </w:r>
+    </w:p>
+    <w:p>
+      <w:pPr>
+        <w:ind w:firstLine="709"/>
+        <w:jc w:val="both"/>
+        <w:rPr>
+          <w:rFonts w:ascii="Roboto" w:eastAsiaTheme="majorEastAsia" w:hAnsi="Roboto" w:cstheme="majorBidi"/>
+          <w:spacing w:val="-10"/>
+          <w:kern w:val="28"/>
+          <w:sz w:val="28"/>
+          <w:szCs w:val="28"/>
+          <w:lang w:val="en-US"/>
+        </w:rPr>
+      </w:pPr>
+      <w:r>
+        <w:rPr>
+          <w:rFonts w:ascii="Roboto" w:eastAsiaTheme="majorEastAsia" w:hAnsi="Roboto" w:cstheme="majorBidi"/>
+          <w:spacing w:val="-10"/>
+          <w:kern w:val="28"/>
+          <w:sz w:val="28"/>
+          <w:szCs w:val="28"/>
+          <w:lang w:val="en-US"/>
+        </w:rPr>
+        <w:t>Provider and Consumer are React components</w:t>
+      </w:r>
+      <w:r>
+        <w:rPr>
+          <w:rFonts w:ascii="Roboto" w:eastAsiaTheme="majorEastAsia" w:hAnsi="Roboto" w:cstheme="majorBidi"/>
+          <w:spacing w:val="-10"/>
+          <w:kern w:val="28"/>
+          <w:sz w:val="28"/>
+          <w:szCs w:val="28"/>
+          <w:lang w:val="en-US"/>
+        </w:rPr>
+        <w:t>:</w:t>
+      </w:r>
+    </w:p>
+    <w:p>
+      <w:pPr>
+        <w:ind w:firstLine="709"/>
+        <w:jc w:val="both"/>
+        <w:rPr>
+          <w:rFonts w:ascii="Roboto" w:eastAsiaTheme="majorEastAsia" w:hAnsi="Roboto" w:cstheme="majorBidi"/>
+          <w:spacing w:val="-10"/>
+          <w:kern w:val="28"/>
+          <w:sz w:val="28"/>
+          <w:szCs w:val="28"/>
+          <w:lang w:val="en-US"/>
+        </w:rPr>
+      </w:pPr>
+      <w:r>
+        <w:rPr>
+          <w:rFonts w:ascii="Roboto" w:eastAsiaTheme="majorEastAsia" w:hAnsi="Roboto" w:cstheme="majorBidi"/>
+          <w:spacing w:val="-10"/>
+          <w:kern w:val="28"/>
+          <w:sz w:val="28"/>
+          <w:szCs w:val="28"/>
+          <w:lang w:val="en-US"/>
+        </w:rPr>
+        <w:tab/>
+        <w:t xml:space="preserve">Provider is a wrapper over children, </w:t>
+      </w:r>
+      <w:r>
+        <w:rPr>
+          <w:rFonts w:ascii="Roboto" w:eastAsiaTheme="majorEastAsia" w:hAnsi="Roboto" w:cstheme="majorBidi"/>
+          <w:spacing w:val="-10"/>
+          <w:kern w:val="28"/>
+          <w:sz w:val="28"/>
+          <w:szCs w:val="28"/>
+          <w:lang w:val="en-US"/>
+        </w:rPr>
+        <w:t xml:space="preserve">often over the </w:t>
+      </w:r>
+      <w:r>
+        <w:rPr>
+          <w:rFonts w:ascii="Roboto" w:eastAsiaTheme="majorEastAsia" w:hAnsi="Roboto" w:cstheme="majorBidi"/>
+          <w:spacing w:val="-10"/>
+          <w:kern w:val="28"/>
+          <w:sz w:val="28"/>
+          <w:szCs w:val="28"/>
+          <w:lang w:val="en-US"/>
+        </w:rPr>
+        <w:t>whole</w:t>
+      </w:r>
+      <w:r>
+        <w:rPr>
+          <w:rFonts w:ascii="Roboto" w:eastAsiaTheme="majorEastAsia" w:hAnsi="Roboto" w:cstheme="majorBidi"/>
+          <w:spacing w:val="-10"/>
+          <w:kern w:val="28"/>
+          <w:sz w:val="28"/>
+          <w:szCs w:val="28"/>
+          <w:lang w:val="en-US"/>
+        </w:rPr>
+        <w:t xml:space="preserve"> application</w:t>
+      </w:r>
+      <w:r>
+        <w:rPr>
+          <w:rFonts w:ascii="Roboto" w:eastAsiaTheme="majorEastAsia" w:hAnsi="Roboto" w:cstheme="majorBidi"/>
+          <w:spacing w:val="-10"/>
+          <w:kern w:val="28"/>
+          <w:sz w:val="28"/>
+          <w:szCs w:val="28"/>
+          <w:lang w:val="en-US"/>
+        </w:rPr>
+        <w:t>.</w:t>
+      </w:r>
+    </w:p>
+    <w:p>
+      <w:pPr>
+        <w:ind w:firstLine="709"/>
+        <w:jc w:val="both"/>
+        <w:rPr>
+          <w:rFonts w:ascii="Roboto" w:eastAsiaTheme="majorEastAsia" w:hAnsi="Roboto" w:cstheme="majorBidi"/>
+          <w:spacing w:val="-10"/>
+          <w:kern w:val="28"/>
+          <w:sz w:val="28"/>
+          <w:szCs w:val="28"/>
+        </w:rPr>
+      </w:pPr>
+      <w:r>
+        <w:rPr>
+          <w:rFonts w:ascii="Roboto" w:eastAsiaTheme="majorEastAsia" w:hAnsi="Roboto" w:cstheme="majorBidi"/>
+          <w:spacing w:val="-10"/>
+          <w:kern w:val="28"/>
+          <w:sz w:val="28"/>
+          <w:szCs w:val="28"/>
+          <w:lang w:val="en-US"/>
+        </w:rPr>
+        <w:tab/>
+        <w:t>Example</w:t>
+      </w:r>
+      <w:r>
+        <w:rPr>
+          <w:rFonts w:ascii="Roboto" w:eastAsiaTheme="majorEastAsia" w:hAnsi="Roboto" w:cstheme="majorBidi"/>
+          <w:spacing w:val="-10"/>
+          <w:kern w:val="28"/>
+          <w:sz w:val="28"/>
+          <w:szCs w:val="28"/>
+        </w:rPr>
+        <w:t xml:space="preserve">: </w:t>
+      </w:r>
+    </w:p>
+    <w:p>
+      <w:pPr>
+        <w:shd w:val="clear" w:color="auto" w:fill="292A30"/>
+        <w:tabs>
+          <w:tab w:val="left" w:pos="916"/>
+          <w:tab w:val="left" w:pos="1832"/>
+          <w:tab w:val="left" w:pos="2748"/>
+          <w:tab w:val="left" w:pos="3664"/>
+          <w:tab w:val="left" w:pos="4580"/>
+          <w:tab w:val="left" w:pos="5496"/>
+          <w:tab w:val="left" w:pos="6412"/>
+          <w:tab w:val="left" w:pos="7328"/>
+          <w:tab w:val="left" w:pos="8244"/>
+          <w:tab w:val="left" w:pos="9160"/>
+          <w:tab w:val="left" w:pos="10076"/>
+          <w:tab w:val="left" w:pos="10992"/>
+          <w:tab w:val="left" w:pos="11908"/>
+          <w:tab w:val="left" w:pos="12824"/>
+          <w:tab w:val="left" w:pos="13740"/>
+          <w:tab w:val="left" w:pos="14656"/>
+        </w:tabs>
+        <w:spacing w:after="0" w:line="240" w:lineRule="auto"/>
+        <w:rPr>
+          <w:rFonts w:ascii="Courier New" w:eastAsia="Times New Roman" w:hAnsi="Courier New" w:cs="Courier New"/>
+          <w:color w:val="DFDFE0"/>
+          <w:sz w:val="20"/>
+          <w:szCs w:val="20"/>
+          <w:lang w:val="en-US" w:eastAsia="ru-RU"/>
+        </w:rPr>
+      </w:pPr>
+      <w:r>
+        <w:rPr>
+          <w:rFonts w:ascii="Courier New" w:eastAsia="Times New Roman" w:hAnsi="Courier New" w:cs="Courier New"/>
+          <w:color w:val="DFDFE0"/>
+          <w:sz w:val="20"/>
+          <w:szCs w:val="20"/>
+          <w:lang w:val="en-US" w:eastAsia="ru-RU"/>
+        </w:rPr>
+        <w:t>&lt;</w:t>
+      </w:r>
+      <w:proofErr w:type="spellStart"/>
+      <w:r>
+        <w:rPr>
+          <w:rFonts w:ascii="Courier New" w:eastAsia="Times New Roman" w:hAnsi="Courier New" w:cs="Courier New"/>
+          <w:b/>
+          <w:bCs/>
+          <w:color w:val="F97BB0"/>
+          <w:sz w:val="20"/>
+          <w:szCs w:val="20"/>
+          <w:lang w:val="en-US" w:eastAsia="ru-RU"/>
+        </w:rPr>
+        <w:t>BrowserRouter</w:t>
+      </w:r>
+      <w:proofErr w:type="spellEnd"/>
+      <w:r>
+        <w:rPr>
+          <w:rFonts w:ascii="Courier New" w:eastAsia="Times New Roman" w:hAnsi="Courier New" w:cs="Courier New"/>
+          <w:color w:val="DFDFE0"/>
+          <w:sz w:val="20"/>
+          <w:szCs w:val="20"/>
+          <w:lang w:val="en-US" w:eastAsia="ru-RU"/>
+        </w:rPr>
+        <w:t>&gt;</w:t>
+      </w:r>
+      <w:r>
+        <w:rPr>
+          <w:rFonts w:ascii="Courier New" w:eastAsia="Times New Roman" w:hAnsi="Courier New" w:cs="Courier New"/>
+          <w:color w:val="DFDFE0"/>
+          <w:sz w:val="20"/>
+          <w:szCs w:val="20"/>
+          <w:lang w:val="en-US" w:eastAsia="ru-RU"/>
+        </w:rPr>
+        <w:br/>
+        <w:t xml:space="preserve">    &lt;</w:t>
+      </w:r>
+      <w:proofErr w:type="spellStart"/>
+      <w:r>
+        <w:rPr>
+          <w:rFonts w:ascii="Courier New" w:hAnsi="Courier New" w:cs="Courier New"/>
+          <w:b/>
+          <w:bCs/>
+          <w:color w:val="F97BB0"/>
+          <w:sz w:val="20"/>
+          <w:szCs w:val="20"/>
+          <w:lang w:val="en-US"/>
+        </w:rPr>
+        <w:t>StoreContext</w:t>
+      </w:r>
+      <w:r>
+        <w:rPr>
+          <w:rFonts w:ascii="Courier New" w:eastAsia="Times New Roman" w:hAnsi="Courier New" w:cs="Courier New"/>
+          <w:color w:val="DFDFE0"/>
+          <w:sz w:val="20"/>
+          <w:szCs w:val="20"/>
+          <w:lang w:val="en-US" w:eastAsia="ru-RU"/>
+        </w:rPr>
+        <w:t>.</w:t>
+      </w:r>
+      <w:r>
+        <w:rPr>
+          <w:rFonts w:ascii="Courier New" w:eastAsia="Times New Roman" w:hAnsi="Courier New" w:cs="Courier New"/>
+          <w:b/>
+          <w:bCs/>
+          <w:color w:val="F97BB0"/>
+          <w:sz w:val="20"/>
+          <w:szCs w:val="20"/>
+          <w:lang w:val="en-US" w:eastAsia="ru-RU"/>
+        </w:rPr>
+        <w:t>Provider</w:t>
+      </w:r>
+      <w:proofErr w:type="spellEnd"/>
+      <w:r>
+        <w:rPr>
+          <w:rFonts w:ascii="Courier New" w:eastAsia="Times New Roman" w:hAnsi="Courier New" w:cs="Courier New"/>
+          <w:b/>
+          <w:bCs/>
+          <w:color w:val="F97BB0"/>
+          <w:sz w:val="20"/>
+          <w:szCs w:val="20"/>
+          <w:lang w:val="en-US" w:eastAsia="ru-RU"/>
+        </w:rPr>
+        <w:t xml:space="preserve"> </w:t>
+      </w:r>
+      <w:r>
+        <w:rPr>
+          <w:rFonts w:ascii="Courier New" w:eastAsia="Times New Roman" w:hAnsi="Courier New" w:cs="Courier New"/>
+          <w:color w:val="FFBF67"/>
+          <w:sz w:val="20"/>
+          <w:szCs w:val="20"/>
+          <w:lang w:val="en-US" w:eastAsia="ru-RU"/>
+        </w:rPr>
+        <w:t>value</w:t>
+      </w:r>
+      <w:r>
+        <w:rPr>
+          <w:rFonts w:ascii="Courier New" w:eastAsia="Times New Roman" w:hAnsi="Courier New" w:cs="Courier New"/>
+          <w:color w:val="FF806C"/>
+          <w:sz w:val="20"/>
+          <w:szCs w:val="20"/>
+          <w:lang w:val="en-US" w:eastAsia="ru-RU"/>
+        </w:rPr>
+        <w:t>=</w:t>
+      </w:r>
+      <w:r>
+        <w:rPr>
+          <w:rFonts w:ascii="Courier New" w:eastAsia="Times New Roman" w:hAnsi="Courier New" w:cs="Courier New"/>
+          <w:color w:val="DFDFE0"/>
+          <w:sz w:val="20"/>
+          <w:szCs w:val="20"/>
+          <w:lang w:val="en-US" w:eastAsia="ru-RU"/>
+        </w:rPr>
+        <w:t>{</w:t>
+      </w:r>
+      <w:r>
+        <w:rPr>
+          <w:rFonts w:ascii="Courier New" w:eastAsia="Times New Roman" w:hAnsi="Courier New" w:cs="Courier New"/>
+          <w:color w:val="B37EEE"/>
+          <w:sz w:val="20"/>
+          <w:szCs w:val="20"/>
+          <w:lang w:val="en-US" w:eastAsia="ru-RU"/>
+        </w:rPr>
+        <w:t>store</w:t>
+      </w:r>
+      <w:r>
+        <w:rPr>
+          <w:rFonts w:ascii="Courier New" w:eastAsia="Times New Roman" w:hAnsi="Courier New" w:cs="Courier New"/>
+          <w:color w:val="DFDFE0"/>
+          <w:sz w:val="20"/>
+          <w:szCs w:val="20"/>
+          <w:lang w:val="en-US" w:eastAsia="ru-RU"/>
+        </w:rPr>
+        <w:t>}&gt;</w:t>
+      </w:r>
+      <w:r>
+        <w:rPr>
+          <w:rFonts w:ascii="Courier New" w:eastAsia="Times New Roman" w:hAnsi="Courier New" w:cs="Courier New"/>
+          <w:color w:val="DFDFE0"/>
+          <w:sz w:val="20"/>
+          <w:szCs w:val="20"/>
+          <w:lang w:val="en-US" w:eastAsia="ru-RU"/>
+        </w:rPr>
+        <w:br/>
+        <w:t xml:space="preserve">        &lt;</w:t>
+      </w:r>
+      <w:r>
+        <w:rPr>
+          <w:rFonts w:ascii="Courier New" w:eastAsia="Times New Roman" w:hAnsi="Courier New" w:cs="Courier New"/>
+          <w:b/>
+          <w:bCs/>
+          <w:color w:val="F97BB0"/>
+          <w:sz w:val="20"/>
+          <w:szCs w:val="20"/>
+          <w:lang w:val="en-US" w:eastAsia="ru-RU"/>
+        </w:rPr>
+        <w:t>App</w:t>
+      </w:r>
+      <w:r>
+        <w:rPr>
+          <w:rFonts w:ascii="Courier New" w:eastAsia="Times New Roman" w:hAnsi="Courier New" w:cs="Courier New"/>
+          <w:color w:val="DFDFE0"/>
+          <w:sz w:val="20"/>
+          <w:szCs w:val="20"/>
+          <w:lang w:val="en-US" w:eastAsia="ru-RU"/>
+        </w:rPr>
+        <w:t>/&gt;</w:t>
+      </w:r>
+      <w:r>
+        <w:rPr>
+          <w:rFonts w:ascii="Courier New" w:eastAsia="Times New Roman" w:hAnsi="Courier New" w:cs="Courier New"/>
+          <w:color w:val="DFDFE0"/>
+          <w:sz w:val="20"/>
+          <w:szCs w:val="20"/>
+          <w:lang w:val="en-US" w:eastAsia="ru-RU"/>
+        </w:rPr>
+        <w:br/>
+        <w:t xml:space="preserve">    &lt;/</w:t>
+      </w:r>
+      <w:proofErr w:type="spellStart"/>
+      <w:r>
+        <w:rPr>
+          <w:rFonts w:ascii="Courier New" w:hAnsi="Courier New" w:cs="Courier New"/>
+          <w:b/>
+          <w:bCs/>
+          <w:color w:val="F97BB0"/>
+          <w:sz w:val="20"/>
+          <w:szCs w:val="20"/>
+          <w:lang w:val="en-US"/>
+        </w:rPr>
+        <w:t>StoreContext</w:t>
+      </w:r>
+      <w:r>
+        <w:rPr>
+          <w:rFonts w:ascii="Courier New" w:eastAsia="Times New Roman" w:hAnsi="Courier New" w:cs="Courier New"/>
+          <w:b/>
+          <w:bCs/>
+          <w:color w:val="F97BB0"/>
+          <w:sz w:val="20"/>
+          <w:szCs w:val="20"/>
+          <w:lang w:val="en-US" w:eastAsia="ru-RU"/>
+        </w:rPr>
+        <w:t>.</w:t>
+      </w:r>
+      <w:r>
+        <w:rPr>
+          <w:rFonts w:ascii="Courier New" w:eastAsia="Times New Roman" w:hAnsi="Courier New" w:cs="Courier New"/>
+          <w:b/>
+          <w:bCs/>
+          <w:color w:val="F97BB0"/>
+          <w:sz w:val="20"/>
+          <w:szCs w:val="20"/>
+          <w:lang w:val="en-US" w:eastAsia="ru-RU"/>
+        </w:rPr>
+        <w:t>Provider</w:t>
+      </w:r>
+      <w:proofErr w:type="spellEnd"/>
+      <w:r>
+        <w:rPr>
+          <w:rFonts w:ascii="Courier New" w:eastAsia="Times New Roman" w:hAnsi="Courier New" w:cs="Courier New"/>
+          <w:color w:val="DFDFE0"/>
+          <w:sz w:val="20"/>
+          <w:szCs w:val="20"/>
+          <w:lang w:val="en-US" w:eastAsia="ru-RU"/>
+        </w:rPr>
+        <w:t>&gt;</w:t>
+      </w:r>
+      <w:r>
+        <w:rPr>
+          <w:rFonts w:ascii="Courier New" w:eastAsia="Times New Roman" w:hAnsi="Courier New" w:cs="Courier New"/>
+          <w:color w:val="DFDFE0"/>
+          <w:sz w:val="20"/>
+          <w:szCs w:val="20"/>
+          <w:lang w:val="en-US" w:eastAsia="ru-RU"/>
+        </w:rPr>
+        <w:br/>
+        <w:t>&lt;/</w:t>
+      </w:r>
+      <w:proofErr w:type="spellStart"/>
+      <w:r>
+        <w:rPr>
+          <w:rFonts w:ascii="Courier New" w:eastAsia="Times New Roman" w:hAnsi="Courier New" w:cs="Courier New"/>
+          <w:b/>
+          <w:bCs/>
+          <w:color w:val="F97BB0"/>
+          <w:sz w:val="20"/>
+          <w:szCs w:val="20"/>
+          <w:lang w:val="en-US" w:eastAsia="ru-RU"/>
+        </w:rPr>
+        <w:t>BrowserRouter</w:t>
+      </w:r>
+      <w:proofErr w:type="spellEnd"/>
+      <w:r>
+        <w:rPr>
+          <w:rFonts w:ascii="Courier New" w:eastAsia="Times New Roman" w:hAnsi="Courier New" w:cs="Courier New"/>
+          <w:color w:val="DFDFE0"/>
+          <w:sz w:val="20"/>
+          <w:szCs w:val="20"/>
+          <w:lang w:val="en-US" w:eastAsia="ru-RU"/>
+        </w:rPr>
+        <w:t>&gt;</w:t>
+      </w:r>
+    </w:p>
+    <w:p>
+      <w:pPr>
+        <w:rPr>
+          <w:rFonts w:ascii="Roboto" w:hAnsi="Roboto"/>
+          <w:sz w:val="28"/>
+          <w:szCs w:val="28"/>
+          <w:lang w:val="en-US" w:eastAsia="ru-RU"/>
+        </w:rPr>
+      </w:pPr>
+      <w:r>
+        <w:rPr>
+          <w:rFonts w:ascii="Roboto" w:hAnsi="Roboto"/>
+          <w:sz w:val="28"/>
+          <w:szCs w:val="28"/>
+          <w:lang w:val="en-US" w:eastAsia="ru-RU"/>
+        </w:rPr>
+        <w:tab/>
+        <w:t>Provider has</w:t>
+      </w:r>
+      <w:r>
+        <w:rPr>
+          <w:rFonts w:ascii="Roboto" w:hAnsi="Roboto"/>
+          <w:sz w:val="28"/>
+          <w:szCs w:val="28"/>
+          <w:lang w:val="en-US" w:eastAsia="ru-RU"/>
+        </w:rPr>
+        <w:t xml:space="preserve"> required field</w:t>
+      </w:r>
+      <w:r>
+        <w:rPr>
+          <w:rFonts w:ascii="Roboto" w:hAnsi="Roboto"/>
+          <w:sz w:val="28"/>
+          <w:szCs w:val="28"/>
+          <w:lang w:val="en-US" w:eastAsia="ru-RU"/>
+        </w:rPr>
+        <w:t xml:space="preserve"> </w:t>
+      </w:r>
+      <w:r>
+        <w:rPr>
+          <w:rFonts w:ascii="Roboto" w:hAnsi="Roboto"/>
+          <w:sz w:val="28"/>
+          <w:szCs w:val="28"/>
+          <w:lang w:val="en-US" w:eastAsia="ru-RU"/>
+        </w:rPr>
+        <w:t>–</w:t>
+      </w:r>
+      <w:r>
+        <w:rPr>
+          <w:rFonts w:ascii="Roboto" w:hAnsi="Roboto"/>
+          <w:sz w:val="28"/>
+          <w:szCs w:val="28"/>
+          <w:lang w:val="en-US" w:eastAsia="ru-RU"/>
+        </w:rPr>
+        <w:t xml:space="preserve"> </w:t>
+      </w:r>
+      <w:r>
+        <w:rPr>
+          <w:rFonts w:ascii="Roboto" w:hAnsi="Roboto"/>
+          <w:sz w:val="28"/>
+          <w:szCs w:val="28"/>
+          <w:lang w:val="en-US" w:eastAsia="ru-RU"/>
+        </w:rPr>
+        <w:t>value</w:t>
+      </w:r>
+      <w:r>
+        <w:rPr>
+          <w:rFonts w:ascii="Roboto" w:hAnsi="Roboto"/>
+          <w:sz w:val="28"/>
+          <w:szCs w:val="28"/>
+          <w:lang w:val="en-US" w:eastAsia="ru-RU"/>
+        </w:rPr>
+        <w:t>.</w:t>
+      </w:r>
+    </w:p>
+    <w:p>
+      <w:pPr>
+        <w:rPr>
+          <w:rFonts w:ascii="Roboto" w:hAnsi="Roboto"/>
+          <w:sz w:val="28"/>
+          <w:szCs w:val="28"/>
+          <w:lang w:val="en-US" w:eastAsia="ru-RU"/>
+        </w:rPr>
+      </w:pPr>
+      <w:r>
+        <w:rPr>
+          <w:rFonts w:ascii="Roboto" w:hAnsi="Roboto"/>
+          <w:sz w:val="28"/>
+          <w:szCs w:val="28"/>
+          <w:lang w:val="en-US" w:eastAsia="ru-RU"/>
+        </w:rPr>
+        <w:tab/>
+      </w:r>
+      <w:r>
+        <w:rPr>
+          <w:rFonts w:ascii="Roboto" w:hAnsi="Roboto"/>
+          <w:sz w:val="28"/>
+          <w:szCs w:val="28"/>
+          <w:lang w:val="en-US" w:eastAsia="ru-RU"/>
+        </w:rPr>
+        <w:t>To get value from</w:t>
+      </w:r>
+      <w:r>
+        <w:rPr>
+          <w:rFonts w:ascii="Roboto" w:hAnsi="Roboto"/>
+          <w:sz w:val="28"/>
+          <w:szCs w:val="28"/>
+          <w:lang w:val="en-US" w:eastAsia="ru-RU"/>
+        </w:rPr>
+        <w:t xml:space="preserve"> children, you need to use Consumer, like that</w:t>
+      </w:r>
+      <w:r>
+        <w:rPr>
+          <w:rFonts w:ascii="Roboto" w:hAnsi="Roboto"/>
+          <w:sz w:val="28"/>
+          <w:szCs w:val="28"/>
+          <w:lang w:val="en-US" w:eastAsia="ru-RU"/>
+        </w:rPr>
+        <w:t>:</w:t>
+      </w:r>
+    </w:p>
+    <w:p>
+      <w:pPr>
+        <w:pStyle w:val="HTMLPreformatted"/>
+        <w:shd w:val="clear" w:color="auto" w:fill="292A30"/>
+        <w:rPr>
+          <w:color w:val="DFDFE0"/>
+          <w:lang w:val="en-US"/>
+        </w:rPr>
+      </w:pPr>
+      <w:r>
+        <w:rPr>
+          <w:color w:val="DFDFE0"/>
+          <w:lang w:val="en-US"/>
+        </w:rPr>
+        <w:t>&lt;</w:t>
+      </w:r>
+      <w:proofErr w:type="spellStart"/>
+      <w:r>
+        <w:rPr>
+          <w:b/>
+          <w:bCs/>
+          <w:color w:val="F97BB0"/>
+          <w:lang w:val="en-US"/>
+        </w:rPr>
+        <w:t>StoreContext.Consumer</w:t>
+      </w:r>
+      <w:proofErr w:type="spellEnd"/>
+      <w:r>
+        <w:rPr>
+          <w:color w:val="DFDFE0"/>
+          <w:lang w:val="en-US"/>
+        </w:rPr>
+        <w:t>&gt;</w:t>
+      </w:r>
+      <w:r>
+        <w:rPr>
+          <w:color w:val="DFDFE0"/>
+          <w:lang w:val="en-US"/>
+        </w:rPr>
+        <w:br/>
+        <w:t xml:space="preserve">    {</w:t>
+      </w:r>
+      <w:r>
+        <w:rPr>
+          <w:color w:val="FCFCFC"/>
+          <w:lang w:val="en-US"/>
+        </w:rPr>
+        <w:t xml:space="preserve">store </w:t>
+      </w:r>
+      <w:r>
+        <w:rPr>
+          <w:color w:val="DFDFE0"/>
+          <w:lang w:val="en-US"/>
+        </w:rPr>
+        <w:t>=&gt; {</w:t>
+      </w:r>
+      <w:r>
+        <w:rPr>
+          <w:color w:val="DFDFE0"/>
+          <w:lang w:val="en-US"/>
+        </w:rPr>
+        <w:br/>
+        <w:t xml:space="preserve">        </w:t>
+      </w:r>
+      <w:r>
+        <w:rPr>
+          <w:b/>
+          <w:bCs/>
+          <w:color w:val="F97BB0"/>
+          <w:lang w:val="en-US"/>
+        </w:rPr>
+        <w:t xml:space="preserve">const </w:t>
+      </w:r>
+      <w:r>
+        <w:rPr>
+          <w:color w:val="FCFCFC"/>
+          <w:lang w:val="en-US"/>
+        </w:rPr>
+        <w:t xml:space="preserve">state </w:t>
+      </w:r>
+      <w:r>
+        <w:rPr>
+          <w:color w:val="DFDFE0"/>
+          <w:lang w:val="en-US"/>
+        </w:rPr>
+        <w:t xml:space="preserve">= </w:t>
+      </w:r>
+      <w:proofErr w:type="spellStart"/>
+      <w:r>
+        <w:rPr>
+          <w:color w:val="FCFCFC"/>
+          <w:lang w:val="en-US"/>
+        </w:rPr>
+        <w:t>store</w:t>
+      </w:r>
+      <w:r>
+        <w:rPr>
+          <w:color w:val="DFDFE0"/>
+          <w:lang w:val="en-US"/>
+        </w:rPr>
+        <w:t>.</w:t>
+      </w:r>
+      <w:r>
+        <w:rPr>
+          <w:color w:val="75C2B3"/>
+          <w:lang w:val="en-US"/>
+        </w:rPr>
+        <w:t>getState</w:t>
+      </w:r>
+      <w:proofErr w:type="spellEnd"/>
+      <w:r>
+        <w:rPr>
+          <w:color w:val="DFDFE0"/>
+          <w:lang w:val="en-US"/>
+        </w:rPr>
+        <w:t>().</w:t>
+      </w:r>
+      <w:r>
+        <w:rPr>
+          <w:color w:val="49B0CE"/>
+          <w:lang w:val="en-US"/>
+        </w:rPr>
+        <w:t>profile</w:t>
+      </w:r>
+      <w:r>
+        <w:rPr>
+          <w:color w:val="DFDFE0"/>
+          <w:lang w:val="en-US"/>
+        </w:rPr>
+        <w:t>;</w:t>
+      </w:r>
+      <w:r>
+        <w:rPr>
+          <w:color w:val="DFDFE0"/>
+          <w:lang w:val="en-US"/>
+        </w:rPr>
+        <w:br/>
+        <w:t xml:space="preserve">        </w:t>
+      </w:r>
+      <w:r>
+        <w:rPr>
+          <w:b/>
+          <w:bCs/>
+          <w:color w:val="F97BB0"/>
+          <w:lang w:val="en-US"/>
+        </w:rPr>
+        <w:t xml:space="preserve">return </w:t>
+      </w:r>
+      <w:r>
+        <w:rPr>
+          <w:color w:val="DFDFE0"/>
+          <w:lang w:val="en-US"/>
+        </w:rPr>
+        <w:t>&lt;</w:t>
+      </w:r>
+      <w:r>
+        <w:rPr>
+          <w:b/>
+          <w:bCs/>
+          <w:color w:val="F97BB0"/>
+          <w:lang w:val="en-US"/>
+        </w:rPr>
+        <w:t xml:space="preserve">Profile </w:t>
+      </w:r>
+      <w:r>
+        <w:rPr>
+          <w:color w:val="DFDFE0"/>
+          <w:lang w:val="en-US"/>
+        </w:rPr>
+        <w:t>{...</w:t>
+      </w:r>
+      <w:r>
+        <w:rPr>
+          <w:color w:val="FCFCFC"/>
+          <w:lang w:val="en-US"/>
+        </w:rPr>
+        <w:t>props</w:t>
+      </w:r>
+      <w:r>
+        <w:rPr>
+          <w:color w:val="DFDFE0"/>
+          <w:lang w:val="en-US"/>
+        </w:rPr>
+        <w:t xml:space="preserve">} </w:t>
+      </w:r>
+      <w:proofErr w:type="spellStart"/>
+      <w:r>
+        <w:rPr>
+          <w:color w:val="FFBF67"/>
+          <w:lang w:val="en-US"/>
+        </w:rPr>
+        <w:t>headerImage</w:t>
+      </w:r>
+      <w:proofErr w:type="spellEnd"/>
+      <w:r>
+        <w:rPr>
+          <w:color w:val="FF806C"/>
+          <w:lang w:val="en-US"/>
+        </w:rPr>
+        <w:t>=</w:t>
+      </w:r>
+      <w:r>
+        <w:rPr>
+          <w:color w:val="DFDFE0"/>
+          <w:lang w:val="en-US"/>
+        </w:rPr>
+        <w:t>{</w:t>
+      </w:r>
+      <w:proofErr w:type="spellStart"/>
+      <w:r>
+        <w:rPr>
+          <w:color w:val="FCFCFC"/>
+          <w:lang w:val="en-US"/>
+        </w:rPr>
+        <w:t>state</w:t>
+      </w:r>
+      <w:r>
+        <w:rPr>
+          <w:color w:val="DFDFE0"/>
+          <w:lang w:val="en-US"/>
+        </w:rPr>
+        <w:t>.</w:t>
+      </w:r>
+      <w:r>
+        <w:rPr>
+          <w:color w:val="49B0CE"/>
+          <w:lang w:val="en-US"/>
+        </w:rPr>
+        <w:t>headerImage</w:t>
+      </w:r>
+      <w:proofErr w:type="spellEnd"/>
+      <w:r>
+        <w:rPr>
+          <w:color w:val="DFDFE0"/>
+          <w:lang w:val="en-US"/>
+        </w:rPr>
+        <w:t xml:space="preserve">} </w:t>
+      </w:r>
+      <w:r>
+        <w:rPr>
+          <w:color w:val="FFBF67"/>
+          <w:lang w:val="en-US"/>
+        </w:rPr>
+        <w:t>avatar</w:t>
+      </w:r>
+      <w:r>
+        <w:rPr>
+          <w:color w:val="FF806C"/>
+          <w:lang w:val="en-US"/>
+        </w:rPr>
+        <w:t>=</w:t>
+      </w:r>
+      <w:r>
+        <w:rPr>
+          <w:color w:val="DFDFE0"/>
+          <w:lang w:val="en-US"/>
+        </w:rPr>
+        <w:t>{</w:t>
+      </w:r>
+      <w:proofErr w:type="spellStart"/>
+      <w:r>
+        <w:rPr>
+          <w:color w:val="FCFCFC"/>
+          <w:lang w:val="en-US"/>
+        </w:rPr>
+        <w:t>state</w:t>
+      </w:r>
+      <w:r>
+        <w:rPr>
+          <w:color w:val="DFDFE0"/>
+          <w:lang w:val="en-US"/>
+        </w:rPr>
+        <w:t>.</w:t>
+      </w:r>
+      <w:r>
+        <w:rPr>
+          <w:color w:val="49B0CE"/>
+          <w:lang w:val="en-US"/>
+        </w:rPr>
+        <w:t>avatar</w:t>
+      </w:r>
+      <w:proofErr w:type="spellEnd"/>
+      <w:r>
+        <w:rPr>
+          <w:color w:val="DFDFE0"/>
+          <w:lang w:val="en-US"/>
+        </w:rPr>
+        <w:t xml:space="preserve">} </w:t>
+      </w:r>
+      <w:r>
+        <w:rPr>
+          <w:color w:val="FFBF67"/>
+          <w:lang w:val="en-US"/>
+        </w:rPr>
+        <w:t>info</w:t>
+      </w:r>
+      <w:r>
+        <w:rPr>
+          <w:color w:val="FF806C"/>
+          <w:lang w:val="en-US"/>
+        </w:rPr>
+        <w:t>=</w:t>
+      </w:r>
+      <w:r>
+        <w:rPr>
+          <w:color w:val="DFDFE0"/>
+          <w:lang w:val="en-US"/>
+        </w:rPr>
+        <w:t>{</w:t>
+      </w:r>
+      <w:r>
+        <w:rPr>
+          <w:color w:val="FCFCFC"/>
+          <w:lang w:val="en-US"/>
+        </w:rPr>
+        <w:t>state</w:t>
+      </w:r>
+      <w:r>
+        <w:rPr>
+          <w:color w:val="DFDFE0"/>
+          <w:lang w:val="en-US"/>
+        </w:rPr>
+        <w:t>.</w:t>
+      </w:r>
+      <w:r>
+        <w:rPr>
+          <w:color w:val="49B0CE"/>
+          <w:lang w:val="en-US"/>
+        </w:rPr>
+        <w:t>info</w:t>
+      </w:r>
+      <w:r>
+        <w:rPr>
+          <w:color w:val="DFDFE0"/>
+          <w:lang w:val="en-US"/>
+        </w:rPr>
+        <w:t>}/&gt;</w:t>
+      </w:r>
+      <w:r>
+        <w:rPr>
+          <w:color w:val="DFDFE0"/>
+          <w:lang w:val="en-US"/>
+        </w:rPr>
+        <w:br/>
+        <w:t xml:space="preserve">    }}</w:t>
+      </w:r>
+      <w:r>
+        <w:rPr>
+          <w:color w:val="DFDFE0"/>
+          <w:lang w:val="en-US"/>
+        </w:rPr>
+        <w:br/>
+        <w:t>&lt;/</w:t>
+      </w:r>
+      <w:proofErr w:type="spellStart"/>
+      <w:r>
+        <w:rPr>
+          <w:b/>
+          <w:bCs/>
+          <w:color w:val="F97BB0"/>
+          <w:lang w:val="en-US"/>
+        </w:rPr>
+        <w:t>StoreContext.Consumer</w:t>
+      </w:r>
+      <w:proofErr w:type="spellEnd"/>
+      <w:r>
+        <w:rPr>
+          <w:color w:val="DFDFE0"/>
+          <w:lang w:val="en-US"/>
+        </w:rPr>
+        <w:t>&gt;</w:t>
+      </w:r>
+    </w:p>
+    <w:p>
+      <w:pPr>
+        <w:ind w:firstLine="709"/>
+        <w:jc w:val="both"/>
+        <w:rPr>
+          <w:rFonts w:ascii="Roboto" w:eastAsiaTheme="majorEastAsia" w:hAnsi="Roboto" w:cstheme="majorBidi"/>
+          <w:spacing w:val="-10"/>
+          <w:kern w:val="28"/>
+          <w:sz w:val="28"/>
+          <w:szCs w:val="28"/>
+          <w:lang w:val="en-US"/>
+        </w:rPr>
+      </w:pPr>
+      <w:r>
+        <w:rPr>
+          <w:rFonts w:ascii="Roboto" w:hAnsi="Roboto"/>
+          <w:sz w:val="28"/>
+          <w:szCs w:val="28"/>
+          <w:lang w:val="en-US"/>
+        </w:rPr>
+        <w:t xml:space="preserve">Consumer must contain </w:t>
+      </w:r>
+      <w:proofErr w:type="spellStart"/>
+      <w:r>
+        <w:rPr>
+          <w:rFonts w:ascii="Roboto" w:hAnsi="Roboto"/>
+          <w:sz w:val="28"/>
+          <w:szCs w:val="28"/>
+          <w:lang w:val="en-US"/>
+        </w:rPr>
+        <w:t>js</w:t>
+      </w:r>
+      <w:proofErr w:type="spellEnd"/>
+      <w:r>
+        <w:rPr>
+          <w:rFonts w:ascii="Roboto" w:hAnsi="Roboto"/>
+          <w:sz w:val="28"/>
+          <w:szCs w:val="28"/>
+          <w:lang w:val="en-US"/>
+        </w:rPr>
+        <w:t>-</w:t>
+      </w:r>
+      <w:r>
+        <w:rPr>
+          <w:rFonts w:ascii="Roboto" w:hAnsi="Roboto"/>
+          <w:sz w:val="28"/>
+          <w:szCs w:val="28"/>
+          <w:lang w:val="en-US"/>
+        </w:rPr>
+        <w:t>insert</w:t>
+      </w:r>
+      <w:r>
+        <w:rPr>
+          <w:rFonts w:ascii="Roboto" w:hAnsi="Roboto"/>
+          <w:sz w:val="28"/>
+          <w:szCs w:val="28"/>
+          <w:lang w:val="en-US"/>
+        </w:rPr>
+        <w:t xml:space="preserve">, which return </w:t>
+      </w:r>
+      <w:proofErr w:type="spellStart"/>
+      <w:r>
+        <w:rPr>
+          <w:rFonts w:ascii="Roboto" w:hAnsi="Roboto"/>
+          <w:sz w:val="28"/>
+          <w:szCs w:val="28"/>
+          <w:lang w:val="en-US"/>
+        </w:rPr>
+        <w:t>jsx</w:t>
+      </w:r>
+      <w:proofErr w:type="spellEnd"/>
+      <w:r>
+        <w:rPr>
+          <w:rFonts w:ascii="Roboto" w:hAnsi="Roboto"/>
+          <w:sz w:val="28"/>
+          <w:szCs w:val="28"/>
+          <w:lang w:val="en-US"/>
+        </w:rPr>
+        <w:t>.</w:t>
       </w:r>
     </w:p>
     <w:sectPr>

</xml_diff>